<commit_message>
Ajout de la partie développement concernant le PICOS et accéléromètre
</commit_message>
<xml_diff>
--- a/Rapport.docx
+++ b/Rapport.docx
@@ -2681,7 +2681,7 @@
         </w:numPr>
       </w:pPr>
       <w:r>
-        <w:t>Ajouter des fonctionnalités au prototype.</w:t>
+        <w:t>Garder le PICOS18</w:t>
       </w:r>
     </w:p>
     <w:p>
@@ -2693,7 +2693,7 @@
         </w:numPr>
       </w:pPr>
       <w:r>
-        <w:t>Optimiser la consommation afin de faire durer la batterie le plus longtemps possible.</w:t>
+        <w:t>Faire clignoter la LED à intervalles réguliers</w:t>
       </w:r>
     </w:p>
     <w:p>
@@ -2705,6 +2705,30 @@
         </w:numPr>
       </w:pPr>
       <w:r>
+        <w:t>Ajouter des fonctionnalités au prototype.</w:t>
+      </w:r>
+    </w:p>
+    <w:p>
+      <w:pPr>
+        <w:pStyle w:val="Paragraphedeliste"/>
+        <w:numPr>
+          <w:ilvl w:val="0"/>
+          <w:numId w:val="3"/>
+        </w:numPr>
+      </w:pPr>
+      <w:r>
+        <w:t>Optimiser la consommation afin de faire durer la batterie le plus longtemps possible.</w:t>
+      </w:r>
+    </w:p>
+    <w:p>
+      <w:pPr>
+        <w:pStyle w:val="Paragraphedeliste"/>
+        <w:numPr>
+          <w:ilvl w:val="0"/>
+          <w:numId w:val="3"/>
+        </w:numPr>
+      </w:pPr>
+      <w:r>
         <w:t>Développer l’application Android customisée pour ce projet.</w:t>
       </w:r>
     </w:p>
@@ -2836,11 +2860,8 @@
         </w:numPr>
       </w:pPr>
       <w:r>
-        <w:t xml:space="preserve">Temps-réel : Le noyau multitâche alloue un temps égal et une zone mémoire identique pour chaque tâche. Cependant, celle-ci ont rarement la même priorité et elles doivent être appelées </w:t>
-      </w:r>
-      <w:r>
         <w:lastRenderedPageBreak/>
-        <w:t xml:space="preserve">le plus rapidement possible. Plutôt que d’essayer d’avoir un temps de réactivité quasi-nul (impossible en pratique), le noyau garantit temps de latence constant : c’est le déterminisme.  </w:t>
+        <w:t xml:space="preserve">Temps-réel : Le noyau multitâche alloue un temps égal et une zone mémoire identique pour chaque tâche. Cependant, celle-ci ont rarement la même priorité et elles doivent être appelées le plus rapidement possible. Plutôt que d’essayer d’avoir un temps de réactivité quasi-nul (impossible en pratique), le noyau garantit temps de latence constant : c’est le déterminisme.  </w:t>
       </w:r>
     </w:p>
     <w:p>
@@ -2902,19 +2923,7 @@
         </w:numPr>
       </w:pPr>
       <w:r>
-        <w:t xml:space="preserve">Echelle de ± 2g, </w:t>
-      </w:r>
-      <w:r>
-        <w:t>±</w:t>
-      </w:r>
-      <w:r>
-        <w:t xml:space="preserve"> 4g ou</w:t>
-      </w:r>
-      <w:r>
-        <w:t xml:space="preserve"> ± </w:t>
-      </w:r>
-      <w:r>
-        <w:t>8g</w:t>
+        <w:t>Echelle de ± 2g, ± 4g ou ± 8g</w:t>
       </w:r>
     </w:p>
     <w:p>
@@ -3041,8 +3050,18 @@
       <w:r>
         <w:t xml:space="preserve">. </w:t>
       </w:r>
-      <w:bookmarkStart w:id="8" w:name="_GoBack"/>
-      <w:bookmarkEnd w:id="8"/>
+      <w:r>
+        <w:t xml:space="preserve">La fonction d’acquisition est réalisée par les blocs verts. Grâce aux transformations internes de l’accéléromètre, les valeurs acquises sont numérisées. Le bloc </w:t>
+      </w:r>
+      <w:r>
+        <w:rPr>
+          <w:i/>
+        </w:rPr>
+        <w:t>Embedded DSP Functions</w:t>
+      </w:r>
+      <w:r>
+        <w:t xml:space="preserve"> regroupe toutes les fonctionnalités possibles avec l’accéléromètre.</w:t>
+      </w:r>
     </w:p>
     <w:p>
       <w:pPr>
@@ -3095,8 +3114,8 @@
         <w:pStyle w:val="Lgende"/>
         <w:jc w:val="center"/>
       </w:pPr>
+      <w:bookmarkStart w:id="8" w:name="_Ref449198803"/>
       <w:bookmarkStart w:id="9" w:name="_Ref449198750"/>
-      <w:bookmarkStart w:id="10" w:name="_Ref449198803"/>
       <w:r>
         <w:t xml:space="preserve">Figure </w:t>
       </w:r>
@@ -3116,18 +3135,21 @@
         <w:t>1</w:t>
       </w:r>
       <w:r>
+        <w:rPr>
+          <w:noProof/>
+        </w:rPr>
         <w:fldChar w:fldCharType="end"/>
       </w:r>
+      <w:bookmarkEnd w:id="8"/>
+      <w:r>
+        <w:t xml:space="preserve"> </w:t>
+      </w:r>
+      <w:bookmarkStart w:id="10" w:name="_Ref449198799"/>
+      <w:r>
+        <w:t>Schéma fonctionnement FXLS8471Q</w:t>
+      </w:r>
+      <w:bookmarkEnd w:id="9"/>
       <w:bookmarkEnd w:id="10"/>
-      <w:r>
-        <w:t xml:space="preserve"> </w:t>
-      </w:r>
-      <w:bookmarkStart w:id="11" w:name="_Ref449198799"/>
-      <w:r>
-        <w:t>Schéma fonctionnement FXLS8471Q</w:t>
-      </w:r>
-      <w:bookmarkEnd w:id="9"/>
-      <w:bookmarkEnd w:id="11"/>
     </w:p>
     <w:p>
       <w:pPr>
@@ -3137,11 +3159,12 @@
           <w:numId w:val="2"/>
         </w:numPr>
       </w:pPr>
-      <w:bookmarkStart w:id="12" w:name="_Toc449196157"/>
-      <w:r>
+      <w:bookmarkStart w:id="11" w:name="_Toc449196157"/>
+      <w:r>
+        <w:lastRenderedPageBreak/>
         <w:t>EEPROM</w:t>
       </w:r>
-      <w:bookmarkEnd w:id="12"/>
+      <w:bookmarkEnd w:id="11"/>
     </w:p>
     <w:p>
       <w:pPr>
@@ -3151,11 +3174,11 @@
           <w:numId w:val="2"/>
         </w:numPr>
       </w:pPr>
-      <w:bookmarkStart w:id="13" w:name="_Toc449196158"/>
+      <w:bookmarkStart w:id="12" w:name="_Toc449196158"/>
       <w:r>
         <w:t>Android</w:t>
       </w:r>
-      <w:bookmarkEnd w:id="13"/>
+      <w:bookmarkEnd w:id="12"/>
     </w:p>
     <w:p>
       <w:pPr>
@@ -3173,12 +3196,10 @@
           <w:numId w:val="2"/>
         </w:numPr>
       </w:pPr>
-      <w:bookmarkStart w:id="14" w:name="_Toc449196159"/>
       <w:r>
         <w:lastRenderedPageBreak/>
-        <w:t>Programmation PIC</w:t>
-      </w:r>
-      <w:bookmarkEnd w:id="14"/>
+        <w:t>Développement</w:t>
+      </w:r>
     </w:p>
     <w:p>
       <w:pPr>
@@ -3188,7 +3209,7 @@
           <w:numId w:val="2"/>
         </w:numPr>
       </w:pPr>
-      <w:bookmarkStart w:id="15" w:name="_Toc449196160"/>
+      <w:bookmarkStart w:id="13" w:name="_Toc449196160"/>
       <w:r>
         <w:t>PIC</w:t>
       </w:r>
@@ -3198,9 +3219,212 @@
       <w:r>
         <w:t>18</w:t>
       </w:r>
+      <w:bookmarkEnd w:id="13"/>
+    </w:p>
+    <w:p>
+      <w:r>
+        <w:t>Le microcontrôleur utilise le PICOS</w:t>
+      </w:r>
+      <w:r>
+        <w:t>18</w:t>
+      </w:r>
+      <w:r>
+        <w:t xml:space="preserve"> pour fonctionner.</w:t>
+      </w:r>
+      <w:r>
+        <w:t xml:space="preserve"> Dans notre cas, nous avons une tâche principale (</w:t>
+      </w:r>
+      <w:r>
+        <w:rPr>
+          <w:i/>
+        </w:rPr>
+        <w:t>TASK_Main</w:t>
+      </w:r>
+      <w:r>
+        <w:t>)</w:t>
+      </w:r>
+      <w:r>
+        <w:t xml:space="preserve"> et deux tâches secondaires nécessaire par l’OS : une pour l’I2C et une autre pour l’UART (utile pour le débug). </w:t>
+      </w:r>
+    </w:p>
+    <w:p>
+      <w:r>
+        <w:t xml:space="preserve">Le fonctionnement de la tâche principale est illustré à la </w:t>
+      </w:r>
+      <w:r>
+        <w:fldChar w:fldCharType="begin"/>
+      </w:r>
+      <w:r>
+        <w:instrText xml:space="preserve"> REF _Ref449351287 \h </w:instrText>
+      </w:r>
+      <w:r>
+        <w:fldChar w:fldCharType="separate"/>
+      </w:r>
+      <w:r>
+        <w:t xml:space="preserve">Figure </w:t>
+      </w:r>
+      <w:r>
+        <w:rPr>
+          <w:noProof/>
+        </w:rPr>
+        <w:t>2</w:t>
+      </w:r>
+      <w:r>
+        <w:fldChar w:fldCharType="end"/>
+      </w:r>
+      <w:r>
+        <w:t xml:space="preserve">. L’idée est de mettre le PIC en mode </w:t>
+      </w:r>
+      <w:r>
+        <w:rPr>
+          <w:i/>
+        </w:rPr>
+        <w:t>SLEEP</w:t>
+      </w:r>
+      <w:r>
+        <w:t xml:space="preserve"> dès que possible afin de minimiser sa consommation autant que possible. Uniquement lors</w:t>
+      </w:r>
+      <w:r>
+        <w:t xml:space="preserve">qu’il y a </w:t>
+      </w:r>
+      <w:r>
+        <w:t xml:space="preserve">une interruption, </w:t>
+      </w:r>
+      <w:r>
+        <w:t xml:space="preserve">on va passer le microcontrôleur en mode </w:t>
+      </w:r>
+      <w:r>
+        <w:rPr>
+          <w:i/>
+        </w:rPr>
+        <w:t>RUN</w:t>
+      </w:r>
+      <w:r>
+        <w:t xml:space="preserve"> afin de traiter celle-ci. Il y a trois sources d’interruptions possible :</w:t>
+      </w:r>
+    </w:p>
+    <w:p>
+      <w:pPr>
+        <w:pStyle w:val="Paragraphedeliste"/>
+        <w:numPr>
+          <w:ilvl w:val="0"/>
+          <w:numId w:val="10"/>
+        </w:numPr>
+      </w:pPr>
+      <w:r>
+        <w:t xml:space="preserve">RTCC : la </w:t>
+      </w:r>
+      <w:r>
+        <w:rPr>
+          <w:i/>
+        </w:rPr>
+        <w:t>Real-Time Clock and Calendar</w:t>
+      </w:r>
+      <w:r>
+        <w:t xml:space="preserve"> va permettre de faire clignoter la LED (toutes les 2 secondes), de lire la configuration au niveau de l’EEPROM (toutes les 20secondes si la variable </w:t>
+      </w:r>
+      <w:r>
+        <w:t>isRF_WIP_BUSY</w:t>
+      </w:r>
+      <w:r>
+        <w:t xml:space="preserve"> a été modifiée) et réécrire la date et heure dans l’EEPROM (toutes les 10 minutes).</w:t>
+      </w:r>
+    </w:p>
+    <w:p>
+      <w:pPr>
+        <w:pStyle w:val="Paragraphedeliste"/>
+        <w:numPr>
+          <w:ilvl w:val="0"/>
+          <w:numId w:val="10"/>
+        </w:numPr>
+      </w:pPr>
+      <w:r>
+        <w:t>EEPROM : Dès qu’une personne approche son GSM, une variable (</w:t>
+      </w:r>
+      <w:r>
+        <w:t>isRF_WIP_BUSY</w:t>
+      </w:r>
+      <w:r>
+        <w:t>) est modifiée.</w:t>
+      </w:r>
+    </w:p>
+    <w:p>
+      <w:pPr>
+        <w:pStyle w:val="Paragraphedeliste"/>
+        <w:numPr>
+          <w:ilvl w:val="0"/>
+          <w:numId w:val="10"/>
+        </w:numPr>
+      </w:pPr>
+      <w:r>
+        <w:t>Accéléromètre : Lorsqu’un retournement ou une détection d’accélération a été détectée.</w:t>
+      </w:r>
+    </w:p>
+    <w:p>
+      <w:r>
+        <w:t>Le clignotement de la LED est effectué grâce au lancement d’un TIMER afin de réduire de manière significative la consommation du microcontrôleur</w:t>
+      </w:r>
+      <w:bookmarkStart w:id="14" w:name="_GoBack"/>
+      <w:bookmarkEnd w:id="14"/>
+      <w:r>
+        <w:t xml:space="preserve">. </w:t>
+      </w:r>
+    </w:p>
+    <w:p>
+      <w:pPr>
+        <w:keepNext/>
+        <w:jc w:val="center"/>
+      </w:pPr>
+      <w:r>
+        <w:object w:dxaOrig="10782" w:dyaOrig="15703">
+          <v:shapetype id="_x0000_t75" coordsize="21600,21600" o:spt="75" o:preferrelative="t" path="m@4@5l@4@11@9@11@9@5xe" filled="f" stroked="f">
+            <v:stroke joinstyle="miter"/>
+            <v:formulas>
+              <v:f eqn="if lineDrawn pixelLineWidth 0"/>
+              <v:f eqn="sum @0 1 0"/>
+              <v:f eqn="sum 0 0 @1"/>
+              <v:f eqn="prod @2 1 2"/>
+              <v:f eqn="prod @3 21600 pixelWidth"/>
+              <v:f eqn="prod @3 21600 pixelHeight"/>
+              <v:f eqn="sum @0 0 1"/>
+              <v:f eqn="prod @6 1 2"/>
+              <v:f eqn="prod @7 21600 pixelWidth"/>
+              <v:f eqn="sum @8 21600 0"/>
+              <v:f eqn="prod @7 21600 pixelHeight"/>
+              <v:f eqn="sum @10 21600 0"/>
+            </v:formulas>
+            <v:path o:extrusionok="f" gradientshapeok="t" o:connecttype="rect"/>
+            <o:lock v:ext="edit" aspectratio="t"/>
+          </v:shapetype>
+          <v:shape id="_x0000_i1054" type="#_x0000_t75" style="width:458.5pt;height:667.7pt" o:ole="">
+            <v:imagedata r:id="rId13" o:title=""/>
+          </v:shape>
+          <o:OLEObject Type="Embed" ProgID="Visio.Drawing.11" ShapeID="_x0000_i1054" DrawAspect="Content" ObjectID="_1523093666" r:id="rId14"/>
+        </w:object>
+      </w:r>
+    </w:p>
+    <w:p>
+      <w:pPr>
+        <w:pStyle w:val="Lgende"/>
+        <w:jc w:val="center"/>
+      </w:pPr>
+      <w:bookmarkStart w:id="15" w:name="_Ref449351287"/>
+      <w:r>
+        <w:t xml:space="preserve">Figure </w:t>
+      </w:r>
+      <w:fldSimple w:instr=" SEQ Figure \* ARABIC ">
+        <w:r>
+          <w:rPr>
+            <w:noProof/>
+          </w:rPr>
+          <w:t>2</w:t>
+        </w:r>
+      </w:fldSimple>
       <w:bookmarkEnd w:id="15"/>
-    </w:p>
-    <w:p/>
+      <w:r>
+        <w:t xml:space="preserve"> Fonctionnement de la tâche principale</w:t>
+      </w:r>
+    </w:p>
     <w:p>
       <w:pPr>
         <w:pStyle w:val="Titre2"/>
@@ -3211,6 +3435,7 @@
       </w:pPr>
       <w:bookmarkStart w:id="16" w:name="_Toc449196161"/>
       <w:r>
+        <w:lastRenderedPageBreak/>
         <w:t>Accéléromètre</w:t>
       </w:r>
       <w:bookmarkEnd w:id="16"/>
@@ -3277,7 +3502,159 @@
         <w:t>Une fois que la première catégorie a été réalisée, ce qui a été un gros challenge, le développement du reste n’a pas posé de réel soucis.</w:t>
       </w:r>
     </w:p>
-    <w:p/>
+    <w:p>
+      <w:r>
+        <w:t xml:space="preserve">L’initialisation se passe de la façon suivante et est illustré par la </w:t>
+      </w:r>
+      <w:r>
+        <w:fldChar w:fldCharType="begin"/>
+      </w:r>
+      <w:r>
+        <w:instrText xml:space="preserve"> REF _Ref449349554 \h </w:instrText>
+      </w:r>
+      <w:r>
+        <w:fldChar w:fldCharType="separate"/>
+      </w:r>
+      <w:r>
+        <w:t xml:space="preserve">Figure </w:t>
+      </w:r>
+      <w:r>
+        <w:rPr>
+          <w:noProof/>
+        </w:rPr>
+        <w:t>3</w:t>
+      </w:r>
+      <w:r>
+        <w:fldChar w:fldCharType="end"/>
+      </w:r>
+      <w:r>
+        <w:t> :</w:t>
+      </w:r>
+    </w:p>
+    <w:p>
+      <w:pPr>
+        <w:pStyle w:val="Paragraphedeliste"/>
+        <w:numPr>
+          <w:ilvl w:val="0"/>
+          <w:numId w:val="9"/>
+        </w:numPr>
+      </w:pPr>
+      <w:r>
+        <w:t>Test de connexion avec le module</w:t>
+      </w:r>
+    </w:p>
+    <w:p>
+      <w:pPr>
+        <w:pStyle w:val="Paragraphedeliste"/>
+        <w:numPr>
+          <w:ilvl w:val="0"/>
+          <w:numId w:val="9"/>
+        </w:numPr>
+      </w:pPr>
+      <w:r>
+        <w:t>Configuration et calibration de l’accéléromètre</w:t>
+      </w:r>
+    </w:p>
+    <w:p>
+      <w:r>
+        <w:t xml:space="preserve">Lorsqu’un évènement non autorisé par l’utilisateur (dans notre cas : retournement et accélération trop importante) est détecté par l’accéléromètre, une interruption a lieu sur le microcontrôleur. Celui-ci passe alors par une fonction dans la librairie de l’accéléromètre afin de connaître la source de cette interruption. Si l’interruption était justifiée, un message est écrit dans l’EEPROM. Ce fonctionnement est illustré par la </w:t>
+      </w:r>
+      <w:r>
+        <w:fldChar w:fldCharType="begin"/>
+      </w:r>
+      <w:r>
+        <w:instrText xml:space="preserve"> REF _Ref449349877 \h </w:instrText>
+      </w:r>
+      <w:r>
+        <w:fldChar w:fldCharType="separate"/>
+      </w:r>
+      <w:r>
+        <w:t xml:space="preserve">Figure </w:t>
+      </w:r>
+      <w:r>
+        <w:rPr>
+          <w:noProof/>
+        </w:rPr>
+        <w:t>4</w:t>
+      </w:r>
+      <w:r>
+        <w:fldChar w:fldCharType="end"/>
+      </w:r>
+      <w:r>
+        <w:t>.</w:t>
+      </w:r>
+    </w:p>
+    <w:p>
+      <w:pPr>
+        <w:keepNext/>
+        <w:jc w:val="center"/>
+      </w:pPr>
+      <w:r>
+        <w:object w:dxaOrig="11950" w:dyaOrig="16883">
+          <v:shape id="_x0000_i1028" type="#_x0000_t75" style="width:261.5pt;height:538.65pt" o:ole="">
+            <v:imagedata r:id="rId15" o:title="" croptop="1681f" cropbottom="14500f" cropleft="16803f" cropright="14867f"/>
+          </v:shape>
+          <o:OLEObject Type="Embed" ProgID="Visio.Drawing.11" ShapeID="_x0000_i1028" DrawAspect="Content" ObjectID="_1523093667" r:id="rId16"/>
+        </w:object>
+      </w:r>
+    </w:p>
+    <w:p>
+      <w:pPr>
+        <w:pStyle w:val="Lgende"/>
+        <w:jc w:val="center"/>
+      </w:pPr>
+      <w:bookmarkStart w:id="17" w:name="_Ref449349554"/>
+      <w:r>
+        <w:t xml:space="preserve">Figure </w:t>
+      </w:r>
+      <w:fldSimple w:instr=" SEQ Figure \* ARABIC ">
+        <w:r>
+          <w:rPr>
+            <w:noProof/>
+          </w:rPr>
+          <w:t>3</w:t>
+        </w:r>
+      </w:fldSimple>
+      <w:bookmarkEnd w:id="17"/>
+      <w:r>
+        <w:t xml:space="preserve"> Initialisation de l'accéléromètre</w:t>
+      </w:r>
+    </w:p>
+    <w:p>
+      <w:pPr>
+        <w:keepNext/>
+      </w:pPr>
+      <w:r>
+        <w:object w:dxaOrig="9176" w:dyaOrig="6151">
+          <v:shape id="_x0000_i1038" type="#_x0000_t75" style="width:458.5pt;height:307.7pt" o:ole="">
+            <v:imagedata r:id="rId17" o:title=""/>
+          </v:shape>
+          <o:OLEObject Type="Embed" ProgID="Visio.Drawing.11" ShapeID="_x0000_i1038" DrawAspect="Content" ObjectID="_1523093668" r:id="rId18"/>
+        </w:object>
+      </w:r>
+    </w:p>
+    <w:p>
+      <w:pPr>
+        <w:pStyle w:val="Lgende"/>
+        <w:jc w:val="center"/>
+      </w:pPr>
+      <w:bookmarkStart w:id="18" w:name="_Ref449349877"/>
+      <w:r>
+        <w:t xml:space="preserve">Figure </w:t>
+      </w:r>
+      <w:fldSimple w:instr=" SEQ Figure \* ARABIC ">
+        <w:r>
+          <w:rPr>
+            <w:noProof/>
+          </w:rPr>
+          <w:t>4</w:t>
+        </w:r>
+      </w:fldSimple>
+      <w:bookmarkEnd w:id="18"/>
+      <w:r>
+        <w:t xml:space="preserve"> Interruption accéléromètre</w:t>
+      </w:r>
+    </w:p>
     <w:p>
       <w:pPr>
         <w:pStyle w:val="Titre2"/>
@@ -3286,11 +3663,11 @@
           <w:numId w:val="2"/>
         </w:numPr>
       </w:pPr>
-      <w:bookmarkStart w:id="17" w:name="_Toc449196162"/>
+      <w:bookmarkStart w:id="19" w:name="_Toc449196162"/>
       <w:r>
         <w:t>Capteur température</w:t>
       </w:r>
-      <w:bookmarkEnd w:id="17"/>
+      <w:bookmarkEnd w:id="19"/>
     </w:p>
     <w:p/>
     <w:p>
@@ -3301,12 +3678,11 @@
           <w:numId w:val="2"/>
         </w:numPr>
       </w:pPr>
-      <w:bookmarkStart w:id="18" w:name="_Toc449196163"/>
-      <w:r>
-        <w:lastRenderedPageBreak/>
+      <w:bookmarkStart w:id="20" w:name="_Toc449196163"/>
+      <w:r>
         <w:t>Mémoire EEPROM</w:t>
       </w:r>
-      <w:bookmarkEnd w:id="18"/>
+      <w:bookmarkEnd w:id="20"/>
     </w:p>
     <w:p>
       <w:pPr>
@@ -3316,11 +3692,28 @@
           <w:numId w:val="2"/>
         </w:numPr>
       </w:pPr>
-      <w:bookmarkStart w:id="19" w:name="_Toc449196164"/>
+      <w:bookmarkStart w:id="21" w:name="_Toc449196164"/>
       <w:r>
         <w:t>Android</w:t>
       </w:r>
-      <w:bookmarkEnd w:id="19"/>
+      <w:bookmarkEnd w:id="21"/>
+    </w:p>
+    <w:p>
+      <w:pPr>
+        <w:jc w:val="left"/>
+        <w:rPr>
+          <w:rFonts w:asciiTheme="majorHAnsi" w:eastAsiaTheme="majorEastAsia" w:hAnsiTheme="majorHAnsi" w:cstheme="majorBidi"/>
+          <w:b/>
+          <w:bCs/>
+          <w:color w:val="365F91" w:themeColor="accent1" w:themeShade="BF"/>
+          <w:sz w:val="32"/>
+          <w:szCs w:val="28"/>
+        </w:rPr>
+      </w:pPr>
+      <w:bookmarkStart w:id="22" w:name="_Toc449196166"/>
+      <w:r>
+        <w:br w:type="page"/>
+      </w:r>
     </w:p>
     <w:p>
       <w:pPr>
@@ -3330,11 +3723,98 @@
           <w:numId w:val="2"/>
         </w:numPr>
       </w:pPr>
-      <w:bookmarkStart w:id="20" w:name="_Toc449196165"/>
-      <w:r>
-        <w:t>Programmation Android</w:t>
-      </w:r>
-      <w:bookmarkEnd w:id="20"/>
+      <w:r>
+        <w:lastRenderedPageBreak/>
+        <w:t>Résultats</w:t>
+      </w:r>
+      <w:bookmarkEnd w:id="22"/>
+    </w:p>
+    <w:p>
+      <w:pPr>
+        <w:pStyle w:val="Titre2"/>
+        <w:numPr>
+          <w:ilvl w:val="1"/>
+          <w:numId w:val="2"/>
+        </w:numPr>
+      </w:pPr>
+      <w:bookmarkStart w:id="23" w:name="_Toc449196167"/>
+      <w:r>
+        <w:t>Liste des fonctionnalités implémentées</w:t>
+      </w:r>
+      <w:bookmarkEnd w:id="23"/>
+    </w:p>
+    <w:p>
+      <w:pPr>
+        <w:pStyle w:val="Titre2"/>
+        <w:numPr>
+          <w:ilvl w:val="1"/>
+          <w:numId w:val="2"/>
+        </w:numPr>
+      </w:pPr>
+      <w:bookmarkStart w:id="24" w:name="_Toc449196168"/>
+      <w:r>
+        <w:t>PIC</w:t>
+      </w:r>
+      <w:bookmarkEnd w:id="24"/>
+    </w:p>
+    <w:p>
+      <w:pPr>
+        <w:pStyle w:val="Titre2"/>
+        <w:numPr>
+          <w:ilvl w:val="1"/>
+          <w:numId w:val="2"/>
+        </w:numPr>
+      </w:pPr>
+      <w:bookmarkStart w:id="25" w:name="_Toc449196169"/>
+      <w:r>
+        <w:t>Application Android</w:t>
+      </w:r>
+      <w:bookmarkEnd w:id="25"/>
+    </w:p>
+    <w:p>
+      <w:pPr>
+        <w:pStyle w:val="Titre2"/>
+        <w:numPr>
+          <w:ilvl w:val="1"/>
+          <w:numId w:val="2"/>
+        </w:numPr>
+      </w:pPr>
+      <w:bookmarkStart w:id="26" w:name="_Toc449196170"/>
+      <w:r>
+        <w:t>Consommation</w:t>
+      </w:r>
+      <w:bookmarkEnd w:id="26"/>
+    </w:p>
+    <w:p>
+      <w:pPr>
+        <w:pStyle w:val="Titre2"/>
+        <w:numPr>
+          <w:ilvl w:val="1"/>
+          <w:numId w:val="2"/>
+        </w:numPr>
+      </w:pPr>
+      <w:bookmarkStart w:id="27" w:name="_Toc449196171"/>
+      <w:r>
+        <w:t>Conclusion</w:t>
+      </w:r>
+      <w:bookmarkEnd w:id="27"/>
+    </w:p>
+    <w:p>
+      <w:pPr>
+        <w:jc w:val="left"/>
+        <w:rPr>
+          <w:rFonts w:asciiTheme="majorHAnsi" w:eastAsiaTheme="majorEastAsia" w:hAnsiTheme="majorHAnsi" w:cstheme="majorBidi"/>
+          <w:b/>
+          <w:bCs/>
+          <w:color w:val="365F91" w:themeColor="accent1" w:themeShade="BF"/>
+          <w:sz w:val="32"/>
+          <w:szCs w:val="28"/>
+        </w:rPr>
+      </w:pPr>
+      <w:bookmarkStart w:id="28" w:name="_Toc449196172"/>
+      <w:r>
+        <w:br w:type="page"/>
+      </w:r>
     </w:p>
     <w:p>
       <w:pPr>
@@ -3344,81 +3824,19 @@
           <w:numId w:val="2"/>
         </w:numPr>
       </w:pPr>
-      <w:bookmarkStart w:id="21" w:name="_Toc449196166"/>
-      <w:r>
-        <w:t>Résultats</w:t>
-      </w:r>
-      <w:bookmarkEnd w:id="21"/>
-    </w:p>
-    <w:p>
-      <w:pPr>
-        <w:pStyle w:val="Titre2"/>
-        <w:numPr>
-          <w:ilvl w:val="1"/>
-          <w:numId w:val="2"/>
-        </w:numPr>
-      </w:pPr>
-      <w:bookmarkStart w:id="22" w:name="_Toc449196167"/>
-      <w:r>
-        <w:t>Liste des fonctionnalités implémentées</w:t>
-      </w:r>
-      <w:bookmarkEnd w:id="22"/>
-    </w:p>
-    <w:p>
-      <w:pPr>
-        <w:pStyle w:val="Titre2"/>
-        <w:numPr>
-          <w:ilvl w:val="1"/>
-          <w:numId w:val="2"/>
-        </w:numPr>
-      </w:pPr>
-      <w:bookmarkStart w:id="23" w:name="_Toc449196168"/>
-      <w:r>
-        <w:t>PIC</w:t>
-      </w:r>
-      <w:bookmarkEnd w:id="23"/>
-    </w:p>
-    <w:p>
-      <w:pPr>
-        <w:pStyle w:val="Titre2"/>
-        <w:numPr>
-          <w:ilvl w:val="1"/>
-          <w:numId w:val="2"/>
-        </w:numPr>
-      </w:pPr>
-      <w:bookmarkStart w:id="24" w:name="_Toc449196169"/>
-      <w:r>
-        <w:t>Application Android</w:t>
-      </w:r>
-      <w:bookmarkEnd w:id="24"/>
-    </w:p>
-    <w:p>
-      <w:pPr>
-        <w:pStyle w:val="Titre2"/>
-        <w:numPr>
-          <w:ilvl w:val="1"/>
-          <w:numId w:val="2"/>
-        </w:numPr>
-      </w:pPr>
-      <w:bookmarkStart w:id="25" w:name="_Toc449196170"/>
-      <w:r>
-        <w:t>Consommation</w:t>
-      </w:r>
-      <w:bookmarkEnd w:id="25"/>
-    </w:p>
-    <w:p>
-      <w:pPr>
-        <w:pStyle w:val="Titre2"/>
-        <w:numPr>
-          <w:ilvl w:val="1"/>
-          <w:numId w:val="2"/>
-        </w:numPr>
-      </w:pPr>
-      <w:bookmarkStart w:id="26" w:name="_Toc449196171"/>
-      <w:r>
+      <w:r>
+        <w:lastRenderedPageBreak/>
         <w:t>Conclusion</w:t>
       </w:r>
-      <w:bookmarkEnd w:id="26"/>
+      <w:bookmarkEnd w:id="28"/>
+    </w:p>
+    <w:p>
+      <w:pPr>
+        <w:jc w:val="left"/>
+      </w:pPr>
+      <w:r>
+        <w:br w:type="page"/>
+      </w:r>
     </w:p>
     <w:p>
       <w:pPr>
@@ -3428,29 +3846,7 @@
           <w:numId w:val="2"/>
         </w:numPr>
       </w:pPr>
-      <w:bookmarkStart w:id="27" w:name="_Toc449196172"/>
-      <w:r>
-        <w:t>Conclusion</w:t>
-      </w:r>
-      <w:bookmarkEnd w:id="27"/>
-    </w:p>
-    <w:p>
-      <w:pPr>
-        <w:jc w:val="left"/>
-      </w:pPr>
-      <w:r>
-        <w:br w:type="page"/>
-      </w:r>
-    </w:p>
-    <w:p>
-      <w:pPr>
-        <w:pStyle w:val="Titre1"/>
-        <w:numPr>
-          <w:ilvl w:val="0"/>
-          <w:numId w:val="2"/>
-        </w:numPr>
-      </w:pPr>
-      <w:bookmarkStart w:id="28" w:name="_Toc449196173"/>
+      <w:bookmarkStart w:id="29" w:name="_Toc449196173"/>
       <w:r>
         <w:lastRenderedPageBreak/>
         <w:t>B</w:t>
@@ -3458,7 +3854,7 @@
       <w:r>
         <w:t>ibliographie</w:t>
       </w:r>
-      <w:bookmarkEnd w:id="28"/>
+      <w:bookmarkEnd w:id="29"/>
     </w:p>
     <w:p>
       <w:r>
@@ -3516,6 +3912,9 @@
               <w:t>1</w:t>
             </w:r>
             <w:r>
+              <w:rPr>
+                <w:noProof/>
+              </w:rPr>
               <w:fldChar w:fldCharType="end"/>
             </w:r>
             <w:r>
@@ -3553,8 +3952,8 @@
       </w:pPr>
     </w:p>
     <w:sectPr>
-      <w:headerReference w:type="first" r:id="rId13"/>
-      <w:footerReference w:type="first" r:id="rId14"/>
+      <w:headerReference w:type="first" r:id="rId19"/>
+      <w:footerReference w:type="first" r:id="rId20"/>
       <w:pgSz w:w="11906" w:h="16838"/>
       <w:pgMar w:top="1418" w:right="1418" w:bottom="1418" w:left="1418" w:header="709" w:footer="709" w:gutter="0"/>
       <w:pgNumType w:start="1"/>
@@ -3593,6 +3992,42 @@
 
 <file path=word/footer1.xml><?xml version="1.0" encoding="utf-8"?>
 <w:ftr xmlns:wpc="http://schemas.microsoft.com/office/word/2010/wordprocessingCanvas" xmlns:cx="http://schemas.microsoft.com/office/drawing/2014/chartex" xmlns:cx1="http://schemas.microsoft.com/office/drawing/2015/9/8/chartex" xmlns:mc="http://schemas.openxmlformats.org/markup-compatibility/2006" xmlns:o="urn:schemas-microsoft-com:office:office" xmlns:r="http://schemas.openxmlformats.org/officeDocument/2006/relationships" xmlns:m="http://schemas.openxmlformats.org/officeDocument/2006/math" xmlns:v="urn:schemas-microsoft-com:vml" xmlns:wp14="http://schemas.microsoft.com/office/word/2010/wordprocessingDrawing" xmlns:wp="http://schemas.openxmlformats.org/drawingml/2006/wordprocessingDrawing" xmlns:w10="urn:schemas-microsoft-com:office:word" xmlns:w="http://schemas.openxmlformats.org/wordprocessingml/2006/main" xmlns:w14="http://schemas.microsoft.com/office/word/2010/wordml" xmlns:w15="http://schemas.microsoft.com/office/word/2012/wordml" xmlns:w16se="http://schemas.microsoft.com/office/word/2015/wordml/symex" xmlns:wpg="http://schemas.microsoft.com/office/word/2010/wordprocessingGroup" xmlns:wpi="http://schemas.microsoft.com/office/word/2010/wordprocessingInk" xmlns:wne="http://schemas.microsoft.com/office/word/2006/wordml" xmlns:wps="http://schemas.microsoft.com/office/word/2010/wordprocessingShape" mc:Ignorable="w14 w15 w16se wp14">
+  <w:sdt>
+    <w:sdtPr>
+      <w:id w:val="842359830"/>
+      <w:docPartObj>
+        <w:docPartGallery w:val="Page Numbers (Bottom of Page)"/>
+        <w:docPartUnique/>
+      </w:docPartObj>
+    </w:sdtPr>
+    <w:sdtContent>
+      <w:p>
+        <w:pPr>
+          <w:pStyle w:val="Pieddepage"/>
+          <w:jc w:val="right"/>
+        </w:pPr>
+        <w:r>
+          <w:fldChar w:fldCharType="begin"/>
+        </w:r>
+        <w:r>
+          <w:instrText>PAGE   \* MERGEFORMAT</w:instrText>
+        </w:r>
+        <w:r>
+          <w:fldChar w:fldCharType="separate"/>
+        </w:r>
+        <w:r>
+          <w:rPr>
+            <w:noProof/>
+            <w:lang w:val="fr-FR"/>
+          </w:rPr>
+          <w:t>12</w:t>
+        </w:r>
+        <w:r>
+          <w:fldChar w:fldCharType="end"/>
+        </w:r>
+      </w:p>
+    </w:sdtContent>
+  </w:sdt>
   <w:p>
     <w:pPr>
       <w:pStyle w:val="Pieddepage"/>
@@ -4107,6 +4542,184 @@
     </w:lvl>
   </w:abstractNum>
   <w:abstractNum w:abstractNumId="2" w15:restartNumberingAfterBreak="0">
+    <w:nsid w:val="2E855EB2"/>
+    <w:multiLevelType w:val="hybridMultilevel"/>
+    <w:tmpl w:val="5322986A"/>
+    <w:lvl w:ilvl="0" w:tplc="080C000F">
+      <w:start w:val="1"/>
+      <w:numFmt w:val="decimal"/>
+      <w:lvlText w:val="%1."/>
+      <w:lvlJc w:val="left"/>
+      <w:pPr>
+        <w:ind w:left="720" w:hanging="360"/>
+      </w:pPr>
+      <w:rPr>
+        <w:rFonts w:hint="default"/>
+      </w:rPr>
+    </w:lvl>
+    <w:lvl w:ilvl="1" w:tplc="080C0019" w:tentative="1">
+      <w:start w:val="1"/>
+      <w:numFmt w:val="lowerLetter"/>
+      <w:lvlText w:val="%2."/>
+      <w:lvlJc w:val="left"/>
+      <w:pPr>
+        <w:ind w:left="1440" w:hanging="360"/>
+      </w:pPr>
+    </w:lvl>
+    <w:lvl w:ilvl="2" w:tplc="080C001B" w:tentative="1">
+      <w:start w:val="1"/>
+      <w:numFmt w:val="lowerRoman"/>
+      <w:lvlText w:val="%3."/>
+      <w:lvlJc w:val="right"/>
+      <w:pPr>
+        <w:ind w:left="2160" w:hanging="180"/>
+      </w:pPr>
+    </w:lvl>
+    <w:lvl w:ilvl="3" w:tplc="080C000F" w:tentative="1">
+      <w:start w:val="1"/>
+      <w:numFmt w:val="decimal"/>
+      <w:lvlText w:val="%4."/>
+      <w:lvlJc w:val="left"/>
+      <w:pPr>
+        <w:ind w:left="2880" w:hanging="360"/>
+      </w:pPr>
+    </w:lvl>
+    <w:lvl w:ilvl="4" w:tplc="080C0019" w:tentative="1">
+      <w:start w:val="1"/>
+      <w:numFmt w:val="lowerLetter"/>
+      <w:lvlText w:val="%5."/>
+      <w:lvlJc w:val="left"/>
+      <w:pPr>
+        <w:ind w:left="3600" w:hanging="360"/>
+      </w:pPr>
+    </w:lvl>
+    <w:lvl w:ilvl="5" w:tplc="080C001B" w:tentative="1">
+      <w:start w:val="1"/>
+      <w:numFmt w:val="lowerRoman"/>
+      <w:lvlText w:val="%6."/>
+      <w:lvlJc w:val="right"/>
+      <w:pPr>
+        <w:ind w:left="4320" w:hanging="180"/>
+      </w:pPr>
+    </w:lvl>
+    <w:lvl w:ilvl="6" w:tplc="080C000F" w:tentative="1">
+      <w:start w:val="1"/>
+      <w:numFmt w:val="decimal"/>
+      <w:lvlText w:val="%7."/>
+      <w:lvlJc w:val="left"/>
+      <w:pPr>
+        <w:ind w:left="5040" w:hanging="360"/>
+      </w:pPr>
+    </w:lvl>
+    <w:lvl w:ilvl="7" w:tplc="080C0019" w:tentative="1">
+      <w:start w:val="1"/>
+      <w:numFmt w:val="lowerLetter"/>
+      <w:lvlText w:val="%8."/>
+      <w:lvlJc w:val="left"/>
+      <w:pPr>
+        <w:ind w:left="5760" w:hanging="360"/>
+      </w:pPr>
+    </w:lvl>
+    <w:lvl w:ilvl="8" w:tplc="080C001B" w:tentative="1">
+      <w:start w:val="1"/>
+      <w:numFmt w:val="lowerRoman"/>
+      <w:lvlText w:val="%9."/>
+      <w:lvlJc w:val="right"/>
+      <w:pPr>
+        <w:ind w:left="6480" w:hanging="180"/>
+      </w:pPr>
+    </w:lvl>
+  </w:abstractNum>
+  <w:abstractNum w:abstractNumId="3" w15:restartNumberingAfterBreak="0">
+    <w:nsid w:val="2F521C1C"/>
+    <w:multiLevelType w:val="hybridMultilevel"/>
+    <w:tmpl w:val="2E5030C6"/>
+    <w:lvl w:ilvl="0" w:tplc="9B00DA3E">
+      <w:start w:val="1"/>
+      <w:numFmt w:val="decimal"/>
+      <w:lvlText w:val="%1."/>
+      <w:lvlJc w:val="left"/>
+      <w:pPr>
+        <w:ind w:left="1080" w:hanging="360"/>
+      </w:pPr>
+      <w:rPr>
+        <w:rFonts w:hint="default"/>
+      </w:rPr>
+    </w:lvl>
+    <w:lvl w:ilvl="1" w:tplc="080C0019" w:tentative="1">
+      <w:start w:val="1"/>
+      <w:numFmt w:val="lowerLetter"/>
+      <w:lvlText w:val="%2."/>
+      <w:lvlJc w:val="left"/>
+      <w:pPr>
+        <w:ind w:left="1800" w:hanging="360"/>
+      </w:pPr>
+    </w:lvl>
+    <w:lvl w:ilvl="2" w:tplc="080C001B" w:tentative="1">
+      <w:start w:val="1"/>
+      <w:numFmt w:val="lowerRoman"/>
+      <w:lvlText w:val="%3."/>
+      <w:lvlJc w:val="right"/>
+      <w:pPr>
+        <w:ind w:left="2520" w:hanging="180"/>
+      </w:pPr>
+    </w:lvl>
+    <w:lvl w:ilvl="3" w:tplc="080C000F" w:tentative="1">
+      <w:start w:val="1"/>
+      <w:numFmt w:val="decimal"/>
+      <w:lvlText w:val="%4."/>
+      <w:lvlJc w:val="left"/>
+      <w:pPr>
+        <w:ind w:left="3240" w:hanging="360"/>
+      </w:pPr>
+    </w:lvl>
+    <w:lvl w:ilvl="4" w:tplc="080C0019" w:tentative="1">
+      <w:start w:val="1"/>
+      <w:numFmt w:val="lowerLetter"/>
+      <w:lvlText w:val="%5."/>
+      <w:lvlJc w:val="left"/>
+      <w:pPr>
+        <w:ind w:left="3960" w:hanging="360"/>
+      </w:pPr>
+    </w:lvl>
+    <w:lvl w:ilvl="5" w:tplc="080C001B" w:tentative="1">
+      <w:start w:val="1"/>
+      <w:numFmt w:val="lowerRoman"/>
+      <w:lvlText w:val="%6."/>
+      <w:lvlJc w:val="right"/>
+      <w:pPr>
+        <w:ind w:left="4680" w:hanging="180"/>
+      </w:pPr>
+    </w:lvl>
+    <w:lvl w:ilvl="6" w:tplc="080C000F" w:tentative="1">
+      <w:start w:val="1"/>
+      <w:numFmt w:val="decimal"/>
+      <w:lvlText w:val="%7."/>
+      <w:lvlJc w:val="left"/>
+      <w:pPr>
+        <w:ind w:left="5400" w:hanging="360"/>
+      </w:pPr>
+    </w:lvl>
+    <w:lvl w:ilvl="7" w:tplc="080C0019" w:tentative="1">
+      <w:start w:val="1"/>
+      <w:numFmt w:val="lowerLetter"/>
+      <w:lvlText w:val="%8."/>
+      <w:lvlJc w:val="left"/>
+      <w:pPr>
+        <w:ind w:left="6120" w:hanging="360"/>
+      </w:pPr>
+    </w:lvl>
+    <w:lvl w:ilvl="8" w:tplc="080C001B" w:tentative="1">
+      <w:start w:val="1"/>
+      <w:numFmt w:val="lowerRoman"/>
+      <w:lvlText w:val="%9."/>
+      <w:lvlJc w:val="right"/>
+      <w:pPr>
+        <w:ind w:left="6840" w:hanging="180"/>
+      </w:pPr>
+    </w:lvl>
+  </w:abstractNum>
+  <w:abstractNum w:abstractNumId="4" w15:restartNumberingAfterBreak="0">
     <w:nsid w:val="3A075962"/>
     <w:multiLevelType w:val="multilevel"/>
     <w:tmpl w:val="080C001F"/>
@@ -4192,7 +4805,7 @@
       </w:pPr>
     </w:lvl>
   </w:abstractNum>
-  <w:abstractNum w:abstractNumId="3" w15:restartNumberingAfterBreak="0">
+  <w:abstractNum w:abstractNumId="5" w15:restartNumberingAfterBreak="0">
     <w:nsid w:val="44217BCC"/>
     <w:multiLevelType w:val="hybridMultilevel"/>
     <w:tmpl w:val="B48E4734"/>
@@ -4281,7 +4894,7 @@
       </w:pPr>
     </w:lvl>
   </w:abstractNum>
-  <w:abstractNum w:abstractNumId="4" w15:restartNumberingAfterBreak="0">
+  <w:abstractNum w:abstractNumId="6" w15:restartNumberingAfterBreak="0">
     <w:nsid w:val="4A085DAA"/>
     <w:multiLevelType w:val="hybridMultilevel"/>
     <w:tmpl w:val="E548977C"/>
@@ -4394,7 +5007,96 @@
       </w:rPr>
     </w:lvl>
   </w:abstractNum>
-  <w:abstractNum w:abstractNumId="5" w15:restartNumberingAfterBreak="0">
+  <w:abstractNum w:abstractNumId="7" w15:restartNumberingAfterBreak="0">
+    <w:nsid w:val="727A08FF"/>
+    <w:multiLevelType w:val="hybridMultilevel"/>
+    <w:tmpl w:val="B1B89472"/>
+    <w:lvl w:ilvl="0" w:tplc="080C000F">
+      <w:start w:val="1"/>
+      <w:numFmt w:val="decimal"/>
+      <w:lvlText w:val="%1."/>
+      <w:lvlJc w:val="left"/>
+      <w:pPr>
+        <w:ind w:left="720" w:hanging="360"/>
+      </w:pPr>
+      <w:rPr>
+        <w:rFonts w:hint="default"/>
+      </w:rPr>
+    </w:lvl>
+    <w:lvl w:ilvl="1" w:tplc="080C0019" w:tentative="1">
+      <w:start w:val="1"/>
+      <w:numFmt w:val="lowerLetter"/>
+      <w:lvlText w:val="%2."/>
+      <w:lvlJc w:val="left"/>
+      <w:pPr>
+        <w:ind w:left="1440" w:hanging="360"/>
+      </w:pPr>
+    </w:lvl>
+    <w:lvl w:ilvl="2" w:tplc="080C001B" w:tentative="1">
+      <w:start w:val="1"/>
+      <w:numFmt w:val="lowerRoman"/>
+      <w:lvlText w:val="%3."/>
+      <w:lvlJc w:val="right"/>
+      <w:pPr>
+        <w:ind w:left="2160" w:hanging="180"/>
+      </w:pPr>
+    </w:lvl>
+    <w:lvl w:ilvl="3" w:tplc="080C000F" w:tentative="1">
+      <w:start w:val="1"/>
+      <w:numFmt w:val="decimal"/>
+      <w:lvlText w:val="%4."/>
+      <w:lvlJc w:val="left"/>
+      <w:pPr>
+        <w:ind w:left="2880" w:hanging="360"/>
+      </w:pPr>
+    </w:lvl>
+    <w:lvl w:ilvl="4" w:tplc="080C0019" w:tentative="1">
+      <w:start w:val="1"/>
+      <w:numFmt w:val="lowerLetter"/>
+      <w:lvlText w:val="%5."/>
+      <w:lvlJc w:val="left"/>
+      <w:pPr>
+        <w:ind w:left="3600" w:hanging="360"/>
+      </w:pPr>
+    </w:lvl>
+    <w:lvl w:ilvl="5" w:tplc="080C001B" w:tentative="1">
+      <w:start w:val="1"/>
+      <w:numFmt w:val="lowerRoman"/>
+      <w:lvlText w:val="%6."/>
+      <w:lvlJc w:val="right"/>
+      <w:pPr>
+        <w:ind w:left="4320" w:hanging="180"/>
+      </w:pPr>
+    </w:lvl>
+    <w:lvl w:ilvl="6" w:tplc="080C000F" w:tentative="1">
+      <w:start w:val="1"/>
+      <w:numFmt w:val="decimal"/>
+      <w:lvlText w:val="%7."/>
+      <w:lvlJc w:val="left"/>
+      <w:pPr>
+        <w:ind w:left="5040" w:hanging="360"/>
+      </w:pPr>
+    </w:lvl>
+    <w:lvl w:ilvl="7" w:tplc="080C0019" w:tentative="1">
+      <w:start w:val="1"/>
+      <w:numFmt w:val="lowerLetter"/>
+      <w:lvlText w:val="%8."/>
+      <w:lvlJc w:val="left"/>
+      <w:pPr>
+        <w:ind w:left="5760" w:hanging="360"/>
+      </w:pPr>
+    </w:lvl>
+    <w:lvl w:ilvl="8" w:tplc="080C001B" w:tentative="1">
+      <w:start w:val="1"/>
+      <w:numFmt w:val="lowerRoman"/>
+      <w:lvlText w:val="%9."/>
+      <w:lvlJc w:val="right"/>
+      <w:pPr>
+        <w:ind w:left="6480" w:hanging="180"/>
+      </w:pPr>
+    </w:lvl>
+  </w:abstractNum>
+  <w:abstractNum w:abstractNumId="8" w15:restartNumberingAfterBreak="0">
     <w:nsid w:val="785055EF"/>
     <w:multiLevelType w:val="hybridMultilevel"/>
     <w:tmpl w:val="A88C827A"/>
@@ -4507,7 +5209,7 @@
       </w:rPr>
     </w:lvl>
   </w:abstractNum>
-  <w:abstractNum w:abstractNumId="6" w15:restartNumberingAfterBreak="0">
+  <w:abstractNum w:abstractNumId="9" w15:restartNumberingAfterBreak="0">
     <w:nsid w:val="794D3ECA"/>
     <w:multiLevelType w:val="multilevel"/>
     <w:tmpl w:val="C0867A54"/>
@@ -4629,25 +5331,34 @@
     </w:lvl>
   </w:abstractNum>
   <w:num w:numId="1">
-    <w:abstractNumId w:val="6"/>
+    <w:abstractNumId w:val="9"/>
   </w:num>
   <w:num w:numId="2">
-    <w:abstractNumId w:val="2"/>
+    <w:abstractNumId w:val="4"/>
   </w:num>
   <w:num w:numId="3">
     <w:abstractNumId w:val="0"/>
   </w:num>
   <w:num w:numId="4">
-    <w:abstractNumId w:val="5"/>
+    <w:abstractNumId w:val="8"/>
   </w:num>
   <w:num w:numId="5">
     <w:abstractNumId w:val="1"/>
   </w:num>
   <w:num w:numId="6">
+    <w:abstractNumId w:val="5"/>
+  </w:num>
+  <w:num w:numId="7">
+    <w:abstractNumId w:val="6"/>
+  </w:num>
+  <w:num w:numId="8">
     <w:abstractNumId w:val="3"/>
   </w:num>
-  <w:num w:numId="7">
-    <w:abstractNumId w:val="4"/>
+  <w:num w:numId="9">
+    <w:abstractNumId w:val="7"/>
+  </w:num>
+  <w:num w:numId="10">
+    <w:abstractNumId w:val="2"/>
   </w:num>
   <w:numIdMacAtCleanup w:val="5"/>
 </w:numbering>
@@ -6113,7 +6824,7 @@
 </file>
 
 <file path=customXml/itemProps1.xml><?xml version="1.0" encoding="utf-8"?>
-<ds:datastoreItem xmlns:ds="http://schemas.openxmlformats.org/officeDocument/2006/customXml" ds:itemID="{2C1F5A2C-9277-4304-A062-5FB47D5EE791}">
+<ds:datastoreItem xmlns:ds="http://schemas.openxmlformats.org/officeDocument/2006/customXml" ds:itemID="{D635EC1E-E62E-49D2-AC45-09E06C7EBC3E}">
   <ds:schemaRefs>
     <ds:schemaRef ds:uri="http://schemas.openxmlformats.org/officeDocument/2006/bibliography"/>
   </ds:schemaRefs>

</xml_diff>

<commit_message>
Correction et amélioration de certaines parties Ajout de la partie sur le mode sleep Ajout de titre de tableau pour la partie consommation
</commit_message>
<xml_diff>
--- a/Rapport.docx
+++ b/Rapport.docx
@@ -401,7 +401,15 @@
             <w:rPr>
               <w:lang w:val="fr-FR"/>
             </w:rPr>
-            <w:t>Contenu</w:t>
+            <w:t>Conte</w:t>
+          </w:r>
+          <w:bookmarkStart w:id="0" w:name="_GoBack"/>
+          <w:bookmarkEnd w:id="0"/>
+          <w:r>
+            <w:rPr>
+              <w:lang w:val="fr-FR"/>
+            </w:rPr>
+            <w:t>nu</w:t>
           </w:r>
         </w:p>
         <w:p>
@@ -425,7 +433,7 @@
           <w:r>
             <w:fldChar w:fldCharType="separate"/>
           </w:r>
-          <w:hyperlink w:anchor="_Toc449644254" w:history="1">
+          <w:hyperlink w:anchor="_Toc449891913" w:history="1">
             <w:r>
               <w:rPr>
                 <w:rStyle w:val="Lienhypertexte"/>
@@ -466,7 +474,7 @@
                 <w:noProof/>
                 <w:webHidden/>
               </w:rPr>
-              <w:instrText xml:space="preserve"> PAGEREF _Toc449644254 \h </w:instrText>
+              <w:instrText xml:space="preserve"> PAGEREF _Toc449891913 \h </w:instrText>
             </w:r>
             <w:r>
               <w:rPr>
@@ -509,7 +517,7 @@
               <w:noProof/>
             </w:rPr>
           </w:pPr>
-          <w:hyperlink w:anchor="_Toc449644255" w:history="1">
+          <w:hyperlink w:anchor="_Toc449891914" w:history="1">
             <w:r>
               <w:rPr>
                 <w:rStyle w:val="Lienhypertexte"/>
@@ -550,7 +558,7 @@
                 <w:noProof/>
                 <w:webHidden/>
               </w:rPr>
-              <w:instrText xml:space="preserve"> PAGEREF _Toc449644255 \h </w:instrText>
+              <w:instrText xml:space="preserve"> PAGEREF _Toc449891914 \h </w:instrText>
             </w:r>
             <w:r>
               <w:rPr>
@@ -593,7 +601,7 @@
               <w:noProof/>
             </w:rPr>
           </w:pPr>
-          <w:hyperlink w:anchor="_Toc449644256" w:history="1">
+          <w:hyperlink w:anchor="_Toc449891915" w:history="1">
             <w:r>
               <w:rPr>
                 <w:rStyle w:val="Lienhypertexte"/>
@@ -634,7 +642,7 @@
                 <w:noProof/>
                 <w:webHidden/>
               </w:rPr>
-              <w:instrText xml:space="preserve"> PAGEREF _Toc449644256 \h </w:instrText>
+              <w:instrText xml:space="preserve"> PAGEREF _Toc449891915 \h </w:instrText>
             </w:r>
             <w:r>
               <w:rPr>
@@ -677,7 +685,7 @@
               <w:noProof/>
             </w:rPr>
           </w:pPr>
-          <w:hyperlink w:anchor="_Toc449644257" w:history="1">
+          <w:hyperlink w:anchor="_Toc449891916" w:history="1">
             <w:r>
               <w:rPr>
                 <w:rStyle w:val="Lienhypertexte"/>
@@ -718,7 +726,7 @@
                 <w:noProof/>
                 <w:webHidden/>
               </w:rPr>
-              <w:instrText xml:space="preserve"> PAGEREF _Toc449644257 \h </w:instrText>
+              <w:instrText xml:space="preserve"> PAGEREF _Toc449891916 \h </w:instrText>
             </w:r>
             <w:r>
               <w:rPr>
@@ -761,7 +769,7 @@
               <w:noProof/>
             </w:rPr>
           </w:pPr>
-          <w:hyperlink w:anchor="_Toc449644258" w:history="1">
+          <w:hyperlink w:anchor="_Toc449891917" w:history="1">
             <w:r>
               <w:rPr>
                 <w:rStyle w:val="Lienhypertexte"/>
@@ -802,7 +810,7 @@
                 <w:noProof/>
                 <w:webHidden/>
               </w:rPr>
-              <w:instrText xml:space="preserve"> PAGEREF _Toc449644258 \h </w:instrText>
+              <w:instrText xml:space="preserve"> PAGEREF _Toc449891917 \h </w:instrText>
             </w:r>
             <w:r>
               <w:rPr>
@@ -845,7 +853,7 @@
               <w:noProof/>
             </w:rPr>
           </w:pPr>
-          <w:hyperlink w:anchor="_Toc449644259" w:history="1">
+          <w:hyperlink w:anchor="_Toc449891918" w:history="1">
             <w:r>
               <w:rPr>
                 <w:rStyle w:val="Lienhypertexte"/>
@@ -886,7 +894,7 @@
                 <w:noProof/>
                 <w:webHidden/>
               </w:rPr>
-              <w:instrText xml:space="preserve"> PAGEREF _Toc449644259 \h </w:instrText>
+              <w:instrText xml:space="preserve"> PAGEREF _Toc449891918 \h </w:instrText>
             </w:r>
             <w:r>
               <w:rPr>
@@ -929,7 +937,7 @@
               <w:noProof/>
             </w:rPr>
           </w:pPr>
-          <w:hyperlink w:anchor="_Toc449644260" w:history="1">
+          <w:hyperlink w:anchor="_Toc449891919" w:history="1">
             <w:r>
               <w:rPr>
                 <w:rStyle w:val="Lienhypertexte"/>
@@ -970,7 +978,7 @@
                 <w:noProof/>
                 <w:webHidden/>
               </w:rPr>
-              <w:instrText xml:space="preserve"> PAGEREF _Toc449644260 \h </w:instrText>
+              <w:instrText xml:space="preserve"> PAGEREF _Toc449891919 \h </w:instrText>
             </w:r>
             <w:r>
               <w:rPr>
@@ -1013,7 +1021,7 @@
               <w:noProof/>
             </w:rPr>
           </w:pPr>
-          <w:hyperlink w:anchor="_Toc449644261" w:history="1">
+          <w:hyperlink w:anchor="_Toc449891920" w:history="1">
             <w:r>
               <w:rPr>
                 <w:rStyle w:val="Lienhypertexte"/>
@@ -1054,7 +1062,7 @@
                 <w:noProof/>
                 <w:webHidden/>
               </w:rPr>
-              <w:instrText xml:space="preserve"> PAGEREF _Toc449644261 \h </w:instrText>
+              <w:instrText xml:space="preserve"> PAGEREF _Toc449891920 \h </w:instrText>
             </w:r>
             <w:r>
               <w:rPr>
@@ -1097,7 +1105,7 @@
               <w:noProof/>
             </w:rPr>
           </w:pPr>
-          <w:hyperlink w:anchor="_Toc449644262" w:history="1">
+          <w:hyperlink w:anchor="_Toc449891921" w:history="1">
             <w:r>
               <w:rPr>
                 <w:rStyle w:val="Lienhypertexte"/>
@@ -1138,7 +1146,7 @@
                 <w:noProof/>
                 <w:webHidden/>
               </w:rPr>
-              <w:instrText xml:space="preserve"> PAGEREF _Toc449644262 \h </w:instrText>
+              <w:instrText xml:space="preserve"> PAGEREF _Toc449891921 \h </w:instrText>
             </w:r>
             <w:r>
               <w:rPr>
@@ -1181,7 +1189,7 @@
               <w:noProof/>
             </w:rPr>
           </w:pPr>
-          <w:hyperlink w:anchor="_Toc449644263" w:history="1">
+          <w:hyperlink w:anchor="_Toc449891922" w:history="1">
             <w:r>
               <w:rPr>
                 <w:rStyle w:val="Lienhypertexte"/>
@@ -1222,7 +1230,7 @@
                 <w:noProof/>
                 <w:webHidden/>
               </w:rPr>
-              <w:instrText xml:space="preserve"> PAGEREF _Toc449644263 \h </w:instrText>
+              <w:instrText xml:space="preserve"> PAGEREF _Toc449891922 \h </w:instrText>
             </w:r>
             <w:r>
               <w:rPr>
@@ -1265,7 +1273,7 @@
               <w:noProof/>
             </w:rPr>
           </w:pPr>
-          <w:hyperlink w:anchor="_Toc449644264" w:history="1">
+          <w:hyperlink w:anchor="_Toc449891923" w:history="1">
             <w:r>
               <w:rPr>
                 <w:rStyle w:val="Lienhypertexte"/>
@@ -1306,7 +1314,7 @@
                 <w:noProof/>
                 <w:webHidden/>
               </w:rPr>
-              <w:instrText xml:space="preserve"> PAGEREF _Toc449644264 \h </w:instrText>
+              <w:instrText xml:space="preserve"> PAGEREF _Toc449891923 \h </w:instrText>
             </w:r>
             <w:r>
               <w:rPr>
@@ -1349,7 +1357,7 @@
               <w:noProof/>
             </w:rPr>
           </w:pPr>
-          <w:hyperlink w:anchor="_Toc449644265" w:history="1">
+          <w:hyperlink w:anchor="_Toc449891924" w:history="1">
             <w:r>
               <w:rPr>
                 <w:rStyle w:val="Lienhypertexte"/>
@@ -1390,7 +1398,7 @@
                 <w:noProof/>
                 <w:webHidden/>
               </w:rPr>
-              <w:instrText xml:space="preserve"> PAGEREF _Toc449644265 \h </w:instrText>
+              <w:instrText xml:space="preserve"> PAGEREF _Toc449891924 \h </w:instrText>
             </w:r>
             <w:r>
               <w:rPr>
@@ -1411,92 +1419,6 @@
                 <w:webHidden/>
               </w:rPr>
               <w:t>5</w:t>
-            </w:r>
-            <w:r>
-              <w:rPr>
-                <w:noProof/>
-                <w:webHidden/>
-              </w:rPr>
-              <w:fldChar w:fldCharType="end"/>
-            </w:r>
-          </w:hyperlink>
-          <w:bookmarkStart w:id="0" w:name="_GoBack"/>
-          <w:bookmarkEnd w:id="0"/>
-        </w:p>
-        <w:p>
-          <w:pPr>
-            <w:pStyle w:val="TM2"/>
-            <w:tabs>
-              <w:tab w:val="left" w:pos="880"/>
-              <w:tab w:val="right" w:leader="dot" w:pos="9060"/>
-            </w:tabs>
-            <w:rPr>
-              <w:rFonts w:asciiTheme="minorHAnsi" w:eastAsiaTheme="minorEastAsia" w:hAnsiTheme="minorHAnsi" w:cstheme="minorBidi"/>
-              <w:noProof/>
-            </w:rPr>
-          </w:pPr>
-          <w:hyperlink w:anchor="_Toc449644266" w:history="1">
-            <w:r>
-              <w:rPr>
-                <w:rStyle w:val="Lienhypertexte"/>
-                <w:noProof/>
-              </w:rPr>
-              <w:t>3.2.</w:t>
-            </w:r>
-            <w:r>
-              <w:rPr>
-                <w:rFonts w:asciiTheme="minorHAnsi" w:eastAsiaTheme="minorEastAsia" w:hAnsiTheme="minorHAnsi" w:cstheme="minorBidi"/>
-                <w:noProof/>
-              </w:rPr>
-              <w:tab/>
-            </w:r>
-            <w:r>
-              <w:rPr>
-                <w:rStyle w:val="Lienhypertexte"/>
-                <w:noProof/>
-              </w:rPr>
-              <w:t>Accéléromètre</w:t>
-            </w:r>
-            <w:r>
-              <w:rPr>
-                <w:noProof/>
-                <w:webHidden/>
-              </w:rPr>
-              <w:tab/>
-            </w:r>
-            <w:r>
-              <w:rPr>
-                <w:noProof/>
-                <w:webHidden/>
-              </w:rPr>
-              <w:fldChar w:fldCharType="begin"/>
-            </w:r>
-            <w:r>
-              <w:rPr>
-                <w:noProof/>
-                <w:webHidden/>
-              </w:rPr>
-              <w:instrText xml:space="preserve"> PAGEREF _Toc449644266 \h </w:instrText>
-            </w:r>
-            <w:r>
-              <w:rPr>
-                <w:noProof/>
-                <w:webHidden/>
-              </w:rPr>
-            </w:r>
-            <w:r>
-              <w:rPr>
-                <w:noProof/>
-                <w:webHidden/>
-              </w:rPr>
-              <w:fldChar w:fldCharType="separate"/>
-            </w:r>
-            <w:r>
-              <w:rPr>
-                <w:noProof/>
-                <w:webHidden/>
-              </w:rPr>
-              <w:t>7</w:t>
             </w:r>
             <w:r>
               <w:rPr>
@@ -1519,13 +1441,13 @@
               <w:noProof/>
             </w:rPr>
           </w:pPr>
-          <w:hyperlink w:anchor="_Toc449644267" w:history="1">
+          <w:hyperlink w:anchor="_Toc449891925" w:history="1">
             <w:r>
               <w:rPr>
                 <w:rStyle w:val="Lienhypertexte"/>
                 <w:noProof/>
               </w:rPr>
-              <w:t>3.3.</w:t>
+              <w:t>3.2.</w:t>
             </w:r>
             <w:r>
               <w:rPr>
@@ -1539,7 +1461,7 @@
                 <w:rStyle w:val="Lienhypertexte"/>
                 <w:noProof/>
               </w:rPr>
-              <w:t>Capteur température</w:t>
+              <w:t>Accéléromètre</w:t>
             </w:r>
             <w:r>
               <w:rPr>
@@ -1560,7 +1482,7 @@
                 <w:noProof/>
                 <w:webHidden/>
               </w:rPr>
-              <w:instrText xml:space="preserve"> PAGEREF _Toc449644267 \h </w:instrText>
+              <w:instrText xml:space="preserve"> PAGEREF _Toc449891925 \h </w:instrText>
             </w:r>
             <w:r>
               <w:rPr>
@@ -1580,7 +1502,7 @@
                 <w:noProof/>
                 <w:webHidden/>
               </w:rPr>
-              <w:t>9</w:t>
+              <w:t>7</w:t>
             </w:r>
             <w:r>
               <w:rPr>
@@ -1603,13 +1525,13 @@
               <w:noProof/>
             </w:rPr>
           </w:pPr>
-          <w:hyperlink w:anchor="_Toc449644268" w:history="1">
+          <w:hyperlink w:anchor="_Toc449891926" w:history="1">
             <w:r>
               <w:rPr>
                 <w:rStyle w:val="Lienhypertexte"/>
                 <w:noProof/>
               </w:rPr>
-              <w:t>3.4.</w:t>
+              <w:t>3.3.</w:t>
             </w:r>
             <w:r>
               <w:rPr>
@@ -1623,7 +1545,7 @@
                 <w:rStyle w:val="Lienhypertexte"/>
                 <w:noProof/>
               </w:rPr>
-              <w:t>Mémoire EEPROM</w:t>
+              <w:t>Capteur température</w:t>
             </w:r>
             <w:r>
               <w:rPr>
@@ -1644,7 +1566,7 @@
                 <w:noProof/>
                 <w:webHidden/>
               </w:rPr>
-              <w:instrText xml:space="preserve"> PAGEREF _Toc449644268 \h </w:instrText>
+              <w:instrText xml:space="preserve"> PAGEREF _Toc449891926 \h </w:instrText>
             </w:r>
             <w:r>
               <w:rPr>
@@ -1687,12 +1609,96 @@
               <w:noProof/>
             </w:rPr>
           </w:pPr>
-          <w:hyperlink w:anchor="_Toc449644269" w:history="1">
+          <w:hyperlink w:anchor="_Toc449891927" w:history="1">
             <w:r>
               <w:rPr>
                 <w:rStyle w:val="Lienhypertexte"/>
                 <w:noProof/>
               </w:rPr>
+              <w:t>3.4.</w:t>
+            </w:r>
+            <w:r>
+              <w:rPr>
+                <w:rFonts w:asciiTheme="minorHAnsi" w:eastAsiaTheme="minorEastAsia" w:hAnsiTheme="minorHAnsi" w:cstheme="minorBidi"/>
+                <w:noProof/>
+              </w:rPr>
+              <w:tab/>
+            </w:r>
+            <w:r>
+              <w:rPr>
+                <w:rStyle w:val="Lienhypertexte"/>
+                <w:noProof/>
+              </w:rPr>
+              <w:t>Mémoire EEPROM</w:t>
+            </w:r>
+            <w:r>
+              <w:rPr>
+                <w:noProof/>
+                <w:webHidden/>
+              </w:rPr>
+              <w:tab/>
+            </w:r>
+            <w:r>
+              <w:rPr>
+                <w:noProof/>
+                <w:webHidden/>
+              </w:rPr>
+              <w:fldChar w:fldCharType="begin"/>
+            </w:r>
+            <w:r>
+              <w:rPr>
+                <w:noProof/>
+                <w:webHidden/>
+              </w:rPr>
+              <w:instrText xml:space="preserve"> PAGEREF _Toc449891927 \h </w:instrText>
+            </w:r>
+            <w:r>
+              <w:rPr>
+                <w:noProof/>
+                <w:webHidden/>
+              </w:rPr>
+            </w:r>
+            <w:r>
+              <w:rPr>
+                <w:noProof/>
+                <w:webHidden/>
+              </w:rPr>
+              <w:fldChar w:fldCharType="separate"/>
+            </w:r>
+            <w:r>
+              <w:rPr>
+                <w:noProof/>
+                <w:webHidden/>
+              </w:rPr>
+              <w:t>9</w:t>
+            </w:r>
+            <w:r>
+              <w:rPr>
+                <w:noProof/>
+                <w:webHidden/>
+              </w:rPr>
+              <w:fldChar w:fldCharType="end"/>
+            </w:r>
+          </w:hyperlink>
+        </w:p>
+        <w:p>
+          <w:pPr>
+            <w:pStyle w:val="TM2"/>
+            <w:tabs>
+              <w:tab w:val="left" w:pos="880"/>
+              <w:tab w:val="right" w:leader="dot" w:pos="9060"/>
+            </w:tabs>
+            <w:rPr>
+              <w:rFonts w:asciiTheme="minorHAnsi" w:eastAsiaTheme="minorEastAsia" w:hAnsiTheme="minorHAnsi" w:cstheme="minorBidi"/>
+              <w:noProof/>
+            </w:rPr>
+          </w:pPr>
+          <w:hyperlink w:anchor="_Toc449891928" w:history="1">
+            <w:r>
+              <w:rPr>
+                <w:rStyle w:val="Lienhypertexte"/>
+                <w:noProof/>
+              </w:rPr>
               <w:t>3.5.</w:t>
             </w:r>
             <w:r>
@@ -1728,7 +1734,7 @@
                 <w:noProof/>
                 <w:webHidden/>
               </w:rPr>
-              <w:instrText xml:space="preserve"> PAGEREF _Toc449644269 \h </w:instrText>
+              <w:instrText xml:space="preserve"> PAGEREF _Toc449891928 \h </w:instrText>
             </w:r>
             <w:r>
               <w:rPr>
@@ -1771,7 +1777,7 @@
               <w:noProof/>
             </w:rPr>
           </w:pPr>
-          <w:hyperlink w:anchor="_Toc449644270" w:history="1">
+          <w:hyperlink w:anchor="_Toc449891929" w:history="1">
             <w:r>
               <w:rPr>
                 <w:rStyle w:val="Lienhypertexte"/>
@@ -1812,7 +1818,7 @@
                 <w:noProof/>
                 <w:webHidden/>
               </w:rPr>
-              <w:instrText xml:space="preserve"> PAGEREF _Toc449644270 \h </w:instrText>
+              <w:instrText xml:space="preserve"> PAGEREF _Toc449891929 \h </w:instrText>
             </w:r>
             <w:r>
               <w:rPr>
@@ -1855,7 +1861,7 @@
               <w:noProof/>
             </w:rPr>
           </w:pPr>
-          <w:hyperlink w:anchor="_Toc449644271" w:history="1">
+          <w:hyperlink w:anchor="_Toc449891930" w:history="1">
             <w:r>
               <w:rPr>
                 <w:rStyle w:val="Lienhypertexte"/>
@@ -1875,7 +1881,7 @@
                 <w:rStyle w:val="Lienhypertexte"/>
                 <w:noProof/>
               </w:rPr>
-              <w:t>Liste des fonctionnalités implémentées</w:t>
+              <w:t>Liste des modifications apportées – nouvelles fonctionnalités</w:t>
             </w:r>
             <w:r>
               <w:rPr>
@@ -1896,7 +1902,7 @@
                 <w:noProof/>
                 <w:webHidden/>
               </w:rPr>
-              <w:instrText xml:space="preserve"> PAGEREF _Toc449644271 \h </w:instrText>
+              <w:instrText xml:space="preserve"> PAGEREF _Toc449891930 \h </w:instrText>
             </w:r>
             <w:r>
               <w:rPr>
@@ -1939,7 +1945,7 @@
               <w:noProof/>
             </w:rPr>
           </w:pPr>
-          <w:hyperlink w:anchor="_Toc449644272" w:history="1">
+          <w:hyperlink w:anchor="_Toc449891931" w:history="1">
             <w:r>
               <w:rPr>
                 <w:rStyle w:val="Lienhypertexte"/>
@@ -1980,7 +1986,7 @@
                 <w:noProof/>
                 <w:webHidden/>
               </w:rPr>
-              <w:instrText xml:space="preserve"> PAGEREF _Toc449644272 \h </w:instrText>
+              <w:instrText xml:space="preserve"> PAGEREF _Toc449891931 \h </w:instrText>
             </w:r>
             <w:r>
               <w:rPr>
@@ -2001,6 +2007,258 @@
                 <w:webHidden/>
               </w:rPr>
               <w:t>10</w:t>
+            </w:r>
+            <w:r>
+              <w:rPr>
+                <w:noProof/>
+                <w:webHidden/>
+              </w:rPr>
+              <w:fldChar w:fldCharType="end"/>
+            </w:r>
+          </w:hyperlink>
+        </w:p>
+        <w:p>
+          <w:pPr>
+            <w:pStyle w:val="TM3"/>
+            <w:tabs>
+              <w:tab w:val="left" w:pos="1320"/>
+              <w:tab w:val="right" w:leader="dot" w:pos="9060"/>
+            </w:tabs>
+            <w:rPr>
+              <w:rFonts w:asciiTheme="minorHAnsi" w:eastAsiaTheme="minorEastAsia" w:hAnsiTheme="minorHAnsi" w:cstheme="minorBidi"/>
+              <w:noProof/>
+            </w:rPr>
+          </w:pPr>
+          <w:hyperlink w:anchor="_Toc449891932" w:history="1">
+            <w:r>
+              <w:rPr>
+                <w:rStyle w:val="Lienhypertexte"/>
+                <w:noProof/>
+              </w:rPr>
+              <w:t>4.2.1.</w:t>
+            </w:r>
+            <w:r>
+              <w:rPr>
+                <w:rFonts w:asciiTheme="minorHAnsi" w:eastAsiaTheme="minorEastAsia" w:hAnsiTheme="minorHAnsi" w:cstheme="minorBidi"/>
+                <w:noProof/>
+              </w:rPr>
+              <w:tab/>
+            </w:r>
+            <w:r>
+              <w:rPr>
+                <w:rStyle w:val="Lienhypertexte"/>
+                <w:noProof/>
+              </w:rPr>
+              <w:t>I²C</w:t>
+            </w:r>
+            <w:r>
+              <w:rPr>
+                <w:noProof/>
+                <w:webHidden/>
+              </w:rPr>
+              <w:tab/>
+            </w:r>
+            <w:r>
+              <w:rPr>
+                <w:noProof/>
+                <w:webHidden/>
+              </w:rPr>
+              <w:fldChar w:fldCharType="begin"/>
+            </w:r>
+            <w:r>
+              <w:rPr>
+                <w:noProof/>
+                <w:webHidden/>
+              </w:rPr>
+              <w:instrText xml:space="preserve"> PAGEREF _Toc449891932 \h </w:instrText>
+            </w:r>
+            <w:r>
+              <w:rPr>
+                <w:noProof/>
+                <w:webHidden/>
+              </w:rPr>
+            </w:r>
+            <w:r>
+              <w:rPr>
+                <w:noProof/>
+                <w:webHidden/>
+              </w:rPr>
+              <w:fldChar w:fldCharType="separate"/>
+            </w:r>
+            <w:r>
+              <w:rPr>
+                <w:noProof/>
+                <w:webHidden/>
+              </w:rPr>
+              <w:t>10</w:t>
+            </w:r>
+            <w:r>
+              <w:rPr>
+                <w:noProof/>
+                <w:webHidden/>
+              </w:rPr>
+              <w:fldChar w:fldCharType="end"/>
+            </w:r>
+          </w:hyperlink>
+        </w:p>
+        <w:p>
+          <w:pPr>
+            <w:pStyle w:val="TM3"/>
+            <w:tabs>
+              <w:tab w:val="left" w:pos="1320"/>
+              <w:tab w:val="right" w:leader="dot" w:pos="9060"/>
+            </w:tabs>
+            <w:rPr>
+              <w:rFonts w:asciiTheme="minorHAnsi" w:eastAsiaTheme="minorEastAsia" w:hAnsiTheme="minorHAnsi" w:cstheme="minorBidi"/>
+              <w:noProof/>
+            </w:rPr>
+          </w:pPr>
+          <w:hyperlink w:anchor="_Toc449891933" w:history="1">
+            <w:r>
+              <w:rPr>
+                <w:rStyle w:val="Lienhypertexte"/>
+                <w:noProof/>
+              </w:rPr>
+              <w:t>4.2.2.</w:t>
+            </w:r>
+            <w:r>
+              <w:rPr>
+                <w:rFonts w:asciiTheme="minorHAnsi" w:eastAsiaTheme="minorEastAsia" w:hAnsiTheme="minorHAnsi" w:cstheme="minorBidi"/>
+                <w:noProof/>
+              </w:rPr>
+              <w:tab/>
+            </w:r>
+            <w:r>
+              <w:rPr>
+                <w:rStyle w:val="Lienhypertexte"/>
+                <w:noProof/>
+              </w:rPr>
+              <w:t>Timer</w:t>
+            </w:r>
+            <w:r>
+              <w:rPr>
+                <w:noProof/>
+                <w:webHidden/>
+              </w:rPr>
+              <w:tab/>
+            </w:r>
+            <w:r>
+              <w:rPr>
+                <w:noProof/>
+                <w:webHidden/>
+              </w:rPr>
+              <w:fldChar w:fldCharType="begin"/>
+            </w:r>
+            <w:r>
+              <w:rPr>
+                <w:noProof/>
+                <w:webHidden/>
+              </w:rPr>
+              <w:instrText xml:space="preserve"> PAGEREF _Toc449891933 \h </w:instrText>
+            </w:r>
+            <w:r>
+              <w:rPr>
+                <w:noProof/>
+                <w:webHidden/>
+              </w:rPr>
+            </w:r>
+            <w:r>
+              <w:rPr>
+                <w:noProof/>
+                <w:webHidden/>
+              </w:rPr>
+              <w:fldChar w:fldCharType="separate"/>
+            </w:r>
+            <w:r>
+              <w:rPr>
+                <w:noProof/>
+                <w:webHidden/>
+              </w:rPr>
+              <w:t>11</w:t>
+            </w:r>
+            <w:r>
+              <w:rPr>
+                <w:noProof/>
+                <w:webHidden/>
+              </w:rPr>
+              <w:fldChar w:fldCharType="end"/>
+            </w:r>
+          </w:hyperlink>
+        </w:p>
+        <w:p>
+          <w:pPr>
+            <w:pStyle w:val="TM3"/>
+            <w:tabs>
+              <w:tab w:val="left" w:pos="1320"/>
+              <w:tab w:val="right" w:leader="dot" w:pos="9060"/>
+            </w:tabs>
+            <w:rPr>
+              <w:rFonts w:asciiTheme="minorHAnsi" w:eastAsiaTheme="minorEastAsia" w:hAnsiTheme="minorHAnsi" w:cstheme="minorBidi"/>
+              <w:noProof/>
+            </w:rPr>
+          </w:pPr>
+          <w:hyperlink w:anchor="_Toc449891934" w:history="1">
+            <w:r>
+              <w:rPr>
+                <w:rStyle w:val="Lienhypertexte"/>
+                <w:noProof/>
+              </w:rPr>
+              <w:t>4.2.3.</w:t>
+            </w:r>
+            <w:r>
+              <w:rPr>
+                <w:rFonts w:asciiTheme="minorHAnsi" w:eastAsiaTheme="minorEastAsia" w:hAnsiTheme="minorHAnsi" w:cstheme="minorBidi"/>
+                <w:noProof/>
+              </w:rPr>
+              <w:tab/>
+            </w:r>
+            <w:r>
+              <w:rPr>
+                <w:rStyle w:val="Lienhypertexte"/>
+                <w:noProof/>
+              </w:rPr>
+              <w:t>Mode Sleep</w:t>
+            </w:r>
+            <w:r>
+              <w:rPr>
+                <w:noProof/>
+                <w:webHidden/>
+              </w:rPr>
+              <w:tab/>
+            </w:r>
+            <w:r>
+              <w:rPr>
+                <w:noProof/>
+                <w:webHidden/>
+              </w:rPr>
+              <w:fldChar w:fldCharType="begin"/>
+            </w:r>
+            <w:r>
+              <w:rPr>
+                <w:noProof/>
+                <w:webHidden/>
+              </w:rPr>
+              <w:instrText xml:space="preserve"> PAGEREF _Toc449891934 \h </w:instrText>
+            </w:r>
+            <w:r>
+              <w:rPr>
+                <w:noProof/>
+                <w:webHidden/>
+              </w:rPr>
+            </w:r>
+            <w:r>
+              <w:rPr>
+                <w:noProof/>
+                <w:webHidden/>
+              </w:rPr>
+              <w:fldChar w:fldCharType="separate"/>
+            </w:r>
+            <w:r>
+              <w:rPr>
+                <w:noProof/>
+                <w:webHidden/>
+              </w:rPr>
+              <w:t>12</w:t>
             </w:r>
             <w:r>
               <w:rPr>
@@ -2023,7 +2281,7 @@
               <w:noProof/>
             </w:rPr>
           </w:pPr>
-          <w:hyperlink w:anchor="_Toc449644273" w:history="1">
+          <w:hyperlink w:anchor="_Toc449891935" w:history="1">
             <w:r>
               <w:rPr>
                 <w:rStyle w:val="Lienhypertexte"/>
@@ -2064,7 +2322,7 @@
                 <w:noProof/>
                 <w:webHidden/>
               </w:rPr>
-              <w:instrText xml:space="preserve"> PAGEREF _Toc449644273 \h </w:instrText>
+              <w:instrText xml:space="preserve"> PAGEREF _Toc449891935 \h </w:instrText>
             </w:r>
             <w:r>
               <w:rPr>
@@ -2084,7 +2342,7 @@
                 <w:noProof/>
                 <w:webHidden/>
               </w:rPr>
-              <w:t>12</w:t>
+              <w:t>13</w:t>
             </w:r>
             <w:r>
               <w:rPr>
@@ -2107,7 +2365,7 @@
               <w:noProof/>
             </w:rPr>
           </w:pPr>
-          <w:hyperlink w:anchor="_Toc449644274" w:history="1">
+          <w:hyperlink w:anchor="_Toc449891936" w:history="1">
             <w:r>
               <w:rPr>
                 <w:rStyle w:val="Lienhypertexte"/>
@@ -2148,91 +2406,7 @@
                 <w:noProof/>
                 <w:webHidden/>
               </w:rPr>
-              <w:instrText xml:space="preserve"> PAGEREF _Toc449644274 \h </w:instrText>
-            </w:r>
-            <w:r>
-              <w:rPr>
-                <w:noProof/>
-                <w:webHidden/>
-              </w:rPr>
-            </w:r>
-            <w:r>
-              <w:rPr>
-                <w:noProof/>
-                <w:webHidden/>
-              </w:rPr>
-              <w:fldChar w:fldCharType="separate"/>
-            </w:r>
-            <w:r>
-              <w:rPr>
-                <w:noProof/>
-                <w:webHidden/>
-              </w:rPr>
-              <w:t>12</w:t>
-            </w:r>
-            <w:r>
-              <w:rPr>
-                <w:noProof/>
-                <w:webHidden/>
-              </w:rPr>
-              <w:fldChar w:fldCharType="end"/>
-            </w:r>
-          </w:hyperlink>
-        </w:p>
-        <w:p>
-          <w:pPr>
-            <w:pStyle w:val="TM2"/>
-            <w:tabs>
-              <w:tab w:val="left" w:pos="880"/>
-              <w:tab w:val="right" w:leader="dot" w:pos="9060"/>
-            </w:tabs>
-            <w:rPr>
-              <w:rFonts w:asciiTheme="minorHAnsi" w:eastAsiaTheme="minorEastAsia" w:hAnsiTheme="minorHAnsi" w:cstheme="minorBidi"/>
-              <w:noProof/>
-            </w:rPr>
-          </w:pPr>
-          <w:hyperlink w:anchor="_Toc449644275" w:history="1">
-            <w:r>
-              <w:rPr>
-                <w:rStyle w:val="Lienhypertexte"/>
-                <w:noProof/>
-              </w:rPr>
-              <w:t>4.5.</w:t>
-            </w:r>
-            <w:r>
-              <w:rPr>
-                <w:rFonts w:asciiTheme="minorHAnsi" w:eastAsiaTheme="minorEastAsia" w:hAnsiTheme="minorHAnsi" w:cstheme="minorBidi"/>
-                <w:noProof/>
-              </w:rPr>
-              <w:tab/>
-            </w:r>
-            <w:r>
-              <w:rPr>
-                <w:rStyle w:val="Lienhypertexte"/>
-                <w:noProof/>
-              </w:rPr>
-              <w:t>Conclusion</w:t>
-            </w:r>
-            <w:r>
-              <w:rPr>
-                <w:noProof/>
-                <w:webHidden/>
-              </w:rPr>
-              <w:tab/>
-            </w:r>
-            <w:r>
-              <w:rPr>
-                <w:noProof/>
-                <w:webHidden/>
-              </w:rPr>
-              <w:fldChar w:fldCharType="begin"/>
-            </w:r>
-            <w:r>
-              <w:rPr>
-                <w:noProof/>
-                <w:webHidden/>
-              </w:rPr>
-              <w:instrText xml:space="preserve"> PAGEREF _Toc449644275 \h </w:instrText>
+              <w:instrText xml:space="preserve"> PAGEREF _Toc449891936 \h </w:instrText>
             </w:r>
             <w:r>
               <w:rPr>
@@ -2275,7 +2449,7 @@
               <w:noProof/>
             </w:rPr>
           </w:pPr>
-          <w:hyperlink w:anchor="_Toc449644276" w:history="1">
+          <w:hyperlink w:anchor="_Toc449891937" w:history="1">
             <w:r>
               <w:rPr>
                 <w:rStyle w:val="Lienhypertexte"/>
@@ -2316,7 +2490,7 @@
                 <w:noProof/>
                 <w:webHidden/>
               </w:rPr>
-              <w:instrText xml:space="preserve"> PAGEREF _Toc449644276 \h </w:instrText>
+              <w:instrText xml:space="preserve"> PAGEREF _Toc449891937 \h </w:instrText>
             </w:r>
             <w:r>
               <w:rPr>
@@ -2336,7 +2510,7 @@
                 <w:noProof/>
                 <w:webHidden/>
               </w:rPr>
-              <w:t>14</w:t>
+              <w:t>15</w:t>
             </w:r>
             <w:r>
               <w:rPr>
@@ -2359,7 +2533,7 @@
               <w:noProof/>
             </w:rPr>
           </w:pPr>
-          <w:hyperlink w:anchor="_Toc449644277" w:history="1">
+          <w:hyperlink w:anchor="_Toc449891938" w:history="1">
             <w:r>
               <w:rPr>
                 <w:rStyle w:val="Lienhypertexte"/>
@@ -2400,7 +2574,7 @@
                 <w:noProof/>
                 <w:webHidden/>
               </w:rPr>
-              <w:instrText xml:space="preserve"> PAGEREF _Toc449644277 \h </w:instrText>
+              <w:instrText xml:space="preserve"> PAGEREF _Toc449891938 \h </w:instrText>
             </w:r>
             <w:r>
               <w:rPr>
@@ -2420,7 +2594,7 @@
                 <w:noProof/>
                 <w:webHidden/>
               </w:rPr>
-              <w:t>15</w:t>
+              <w:t>16</w:t>
             </w:r>
             <w:r>
               <w:rPr>
@@ -2481,7 +2655,7 @@
           <w:numId w:val="2"/>
         </w:numPr>
       </w:pPr>
-      <w:bookmarkStart w:id="1" w:name="_Toc449644254"/>
+      <w:bookmarkStart w:id="1" w:name="_Toc449891913"/>
       <w:r>
         <w:lastRenderedPageBreak/>
         <w:t>Introduction</w:t>
@@ -2512,7 +2686,7 @@
           <w:numId w:val="2"/>
         </w:numPr>
       </w:pPr>
-      <w:bookmarkStart w:id="2" w:name="_Toc449644255"/>
+      <w:bookmarkStart w:id="2" w:name="_Toc449891914"/>
       <w:r>
         <w:lastRenderedPageBreak/>
         <w:t>Analyse de l’existant et cahier des charges</w:t>
@@ -2527,7 +2701,7 @@
           <w:numId w:val="2"/>
         </w:numPr>
       </w:pPr>
-      <w:bookmarkStart w:id="3" w:name="_Toc449644256"/>
+      <w:bookmarkStart w:id="3" w:name="_Toc449891915"/>
       <w:r>
         <w:t>Analyse de l’existant</w:t>
       </w:r>
@@ -2538,7 +2712,22 @@
         <w:t xml:space="preserve">Le projet tel que nous l’avons reçu était au stade de preuve de concept. </w:t>
       </w:r>
       <w:r>
-        <w:t>Cela implique que le code était brouillon, non-optimisé. De plus, nous n’avons reçu aucune documentation concernant ce qui avait été fait. Il nous a fallu un peu de temps pour nous plonger dans le code, comprendre comment cela fonctionnait. Le challenge en plus du PICOS, était d’apprendre à manipuler le PIC avec lequel nous n’avions aucune connaissance.</w:t>
+        <w:t>Cela implique que le code était brouillon, non-optimisé. De plus, nous n’avons reçu aucune documentation concernant ce qui avait été fait. Il nous a fallu un peu de temps pour nous plonger dans le code, comprendre comment cela fonct</w:t>
+      </w:r>
+      <w:r>
+        <w:t>ionnait. Le challenge en plus de se familiariser avec le</w:t>
+      </w:r>
+      <w:r>
+        <w:t xml:space="preserve"> PICOS, était d’apprendr</w:t>
+      </w:r>
+      <w:r>
+        <w:t>e à manipuler le PIC</w:t>
+      </w:r>
+      <w:r>
+        <w:t>.</w:t>
+      </w:r>
+      <w:r>
+        <w:t xml:space="preserve"> </w:t>
       </w:r>
     </w:p>
     <w:p>
@@ -2546,7 +2735,13 @@
         <w:t>Au niveau hardware, la carte électronique était déjà réalisée et avait été testée par Denis Alaime.</w:t>
       </w:r>
       <w:r>
-        <w:t xml:space="preserve"> Lors de notre prise en main, nous avons eu l’occasion de vérifier que tout fonctionnait correctement.</w:t>
+        <w:t xml:space="preserve"> Lors de </w:t>
+      </w:r>
+      <w:r>
+        <w:t>la</w:t>
+      </w:r>
+      <w:r>
+        <w:t xml:space="preserve"> prise en main, nous avons eu l’occasion de vérifier que tout fonctionnait correctement.</w:t>
       </w:r>
     </w:p>
     <w:p>
@@ -2579,7 +2774,7 @@
           <w:numId w:val="2"/>
         </w:numPr>
       </w:pPr>
-      <w:bookmarkStart w:id="4" w:name="_Toc449644257"/>
+      <w:bookmarkStart w:id="4" w:name="_Toc449891916"/>
       <w:r>
         <w:t>Cahier des charges</w:t>
       </w:r>
@@ -2672,6 +2867,9 @@
       <w:r>
         <w:t>Mike Manzella a travaillé au développement de l’application Android</w:t>
       </w:r>
+      <w:r>
+        <w:t>.</w:t>
+      </w:r>
     </w:p>
     <w:p>
       <w:pPr>
@@ -2684,6 +2882,9 @@
       <w:r>
         <w:t>Loic Quinet et Julien Delvaux ont travaillé avec la carte électronique : PIC et capteurs/mémoire</w:t>
       </w:r>
+      <w:r>
+        <w:t>.</w:t>
+      </w:r>
     </w:p>
     <w:p>
       <w:pPr>
@@ -2693,7 +2894,7 @@
           <w:numId w:val="2"/>
         </w:numPr>
       </w:pPr>
-      <w:bookmarkStart w:id="5" w:name="_Toc449644258"/>
+      <w:bookmarkStart w:id="5" w:name="_Toc449891917"/>
       <w:r>
         <w:t>PICOS18</w:t>
       </w:r>
@@ -2731,7 +2932,13 @@
         <w:t xml:space="preserve"> 2007.</w:t>
       </w:r>
       <w:r>
-        <w:t xml:space="preserve"> La norme OSEK permet de définir le fonctionnement interne de l’OS comme la liste des services du noyau et la gestion interne des tâches et des ressources.</w:t>
+        <w:t xml:space="preserve"> </w:t>
+      </w:r>
+      <w:r>
+        <w:t xml:space="preserve">Elle utilise le compilateur C18 de Microchip. </w:t>
+      </w:r>
+      <w:r>
+        <w:t>La norme OSEK permet de définir le fonctionnement interne de l’OS comme la liste des services du noyau et la gestion interne des tâches et des ressources.</w:t>
       </w:r>
     </w:p>
     <w:p>
@@ -2796,7 +3003,7 @@
           <w:numId w:val="2"/>
         </w:numPr>
       </w:pPr>
-      <w:bookmarkStart w:id="6" w:name="_Toc449644259"/>
+      <w:bookmarkStart w:id="6" w:name="_Toc449891918"/>
       <w:r>
         <w:t>Capteurs</w:t>
       </w:r>
@@ -2810,7 +3017,7 @@
           <w:numId w:val="2"/>
         </w:numPr>
       </w:pPr>
-      <w:bookmarkStart w:id="7" w:name="_Toc449644260"/>
+      <w:bookmarkStart w:id="7" w:name="_Toc449891919"/>
       <w:r>
         <w:t>Température</w:t>
       </w:r>
@@ -2818,7 +3025,13 @@
     </w:p>
     <w:p>
       <w:r>
-        <w:t>Le capteur de température est le EMC1001 de chez SMSC. Voici ses caractéristiques :</w:t>
+        <w:t xml:space="preserve">Le capteur de température est le EMC1001 de chez SMSC. Voici </w:t>
+      </w:r>
+      <w:r>
+        <w:t xml:space="preserve">quelques une de </w:t>
+      </w:r>
+      <w:r>
+        <w:t>ses caractéristiques :</w:t>
       </w:r>
     </w:p>
     <w:p>
@@ -2902,7 +3115,7 @@
           <w:noProof/>
         </w:rPr>
         <w:drawing>
-          <wp:inline distT="0" distB="0" distL="0" distR="0" wp14:anchorId="71A27045" wp14:editId="7FB9FA87">
+          <wp:inline distT="0" distB="0" distL="0" distR="0" wp14:anchorId="0FB6764E" wp14:editId="65E55537">
             <wp:extent cx="5162834" cy="2553419"/>
             <wp:effectExtent l="0" t="0" r="0" b="0"/>
             <wp:docPr id="2" name="Image 2"/>
@@ -2968,7 +3181,7 @@
           <w:numId w:val="2"/>
         </w:numPr>
       </w:pPr>
-      <w:bookmarkStart w:id="9" w:name="_Toc449644261"/>
+      <w:bookmarkStart w:id="9" w:name="_Toc449891920"/>
       <w:r>
         <w:t>Accéléromètre</w:t>
       </w:r>
@@ -3142,7 +3355,7 @@
           <w:noProof/>
         </w:rPr>
         <w:drawing>
-          <wp:inline distT="0" distB="0" distL="0" distR="0" wp14:anchorId="1CCD09CD" wp14:editId="00FDC196">
+          <wp:inline distT="0" distB="0" distL="0" distR="0" wp14:anchorId="2A0318BE" wp14:editId="53D8EADE">
             <wp:extent cx="5759450" cy="2794000"/>
             <wp:effectExtent l="0" t="0" r="0" b="6350"/>
             <wp:docPr id="1" name="Image 1"/>
@@ -3215,7 +3428,7 @@
           <w:numId w:val="2"/>
         </w:numPr>
       </w:pPr>
-      <w:bookmarkStart w:id="13" w:name="_Toc449644262"/>
+      <w:bookmarkStart w:id="13" w:name="_Toc449891921"/>
       <w:r>
         <w:t>EEPROM</w:t>
       </w:r>
@@ -3229,7 +3442,7 @@
           <w:numId w:val="2"/>
         </w:numPr>
       </w:pPr>
-      <w:bookmarkStart w:id="14" w:name="_Toc449644263"/>
+      <w:bookmarkStart w:id="14" w:name="_Toc449891922"/>
       <w:r>
         <w:t>Android</w:t>
       </w:r>
@@ -3251,7 +3464,7 @@
           <w:numId w:val="2"/>
         </w:numPr>
       </w:pPr>
-      <w:bookmarkStart w:id="15" w:name="_Toc449644264"/>
+      <w:bookmarkStart w:id="15" w:name="_Toc449891923"/>
       <w:r>
         <w:lastRenderedPageBreak/>
         <w:t>Développement</w:t>
@@ -3266,7 +3479,7 @@
           <w:numId w:val="2"/>
         </w:numPr>
       </w:pPr>
-      <w:bookmarkStart w:id="16" w:name="_Toc449644265"/>
+      <w:bookmarkStart w:id="16" w:name="_Toc449891924"/>
       <w:r>
         <w:t>PIC</w:t>
       </w:r>
@@ -3303,6 +3516,9 @@
       <w:r>
         <w:t xml:space="preserve"> et deux tâches secondaires nécessaire par l’OS : une pour l’I2C et une autre pour l’UART (utile pour le débug). </w:t>
       </w:r>
+      <w:r>
+        <w:t>Ces deux dernières sont fournies par le site du PICOS sous la forme de « driver ». Il suffit simplement de les inclure dans le projet et de modifier certains paramètre comme le baudrate par exemple.</w:t>
+      </w:r>
     </w:p>
     <w:p>
       <w:r>
@@ -3348,7 +3564,13 @@
         <w:t xml:space="preserve">une interruption, </w:t>
       </w:r>
       <w:r>
-        <w:t xml:space="preserve">on va passer le microcontrôleur en mode </w:t>
+        <w:t xml:space="preserve">le microcontrôleur </w:t>
+      </w:r>
+      <w:r>
+        <w:t xml:space="preserve">passe </w:t>
+      </w:r>
+      <w:r>
+        <w:t xml:space="preserve">en mode </w:t>
       </w:r>
       <w:r>
         <w:rPr>
@@ -3378,13 +3600,26 @@
         <w:t>Real-Time Clock and Calendar</w:t>
       </w:r>
       <w:r>
+        <w:rPr>
+          <w:rStyle w:val="Appelnotedebasdep"/>
+          <w:i/>
+        </w:rPr>
+        <w:footnoteReference w:id="1"/>
+      </w:r>
+      <w:r>
         <w:t xml:space="preserve"> va permettre de faire clignoter la LED (toutes les 2 secondes), de lire la configuration au niveau de l’EEPROM (toutes les 20secondes si la variable </w:t>
       </w:r>
       <w:r>
         <w:t>isRF_WIP_BUSY</w:t>
       </w:r>
       <w:r>
-        <w:t xml:space="preserve"> a été modifiée) et réécrire la date et heure dans l’EEPROM (toutes les 10 minutes).</w:t>
+        <w:t xml:space="preserve"> a été modifiée)</w:t>
+      </w:r>
+      <w:r>
+        <w:t>, de faire une acquisition de température (toutes les minutes)</w:t>
+      </w:r>
+      <w:r>
+        <w:t xml:space="preserve"> et réécrire la date et heure dans l’EEPROM (toutes les 10 minutes).</w:t>
       </w:r>
     </w:p>
     <w:p>
@@ -3404,6 +3639,9 @@
       <w:r>
         <w:t>) est modifiée.</w:t>
       </w:r>
+      <w:r>
+        <w:t xml:space="preserve"> Cela va permettre de recharger la configuration que l’utilisateur aurait changé.</w:t>
+      </w:r>
     </w:p>
     <w:p>
       <w:pPr>
@@ -3414,12 +3652,32 @@
         </w:numPr>
       </w:pPr>
       <w:r>
-        <w:t>Accéléromètre : Lorsqu’un retournement ou une détection d’accélération a été détectée.</w:t>
-      </w:r>
-    </w:p>
-    <w:p>
-      <w:r>
-        <w:t xml:space="preserve">Le clignotement de la LED est effectué grâce au lancement d’un TIMER afin de réduire de manière significative la consommation du microcontrôleur. </w:t>
+        <w:t>Accéléromètre : Lorsqu’un retournement ou une détection d’accélération a été détectée</w:t>
+      </w:r>
+      <w:r>
+        <w:t>, le microcontrôleur va écrire ce message dans l’EEPROM</w:t>
+      </w:r>
+      <w:r>
+        <w:t>.</w:t>
+      </w:r>
+    </w:p>
+    <w:p>
+      <w:r>
+        <w:t xml:space="preserve">Lorsqu’une interruption se produit, le microcontrôleur fait un </w:t>
+      </w:r>
+      <w:r>
+        <w:rPr>
+          <w:i/>
+        </w:rPr>
+        <w:t>SetEvent</w:t>
+      </w:r>
+      <w:r>
+        <w:t xml:space="preserve"> qui va être traité dans la tâche principale. C’est une des particularités du PICOS.</w:t>
+      </w:r>
+    </w:p>
+    <w:p>
+      <w:r>
+        <w:t>Lorsque la RTCC déclenche le clignotement de la LED (toutes les deux secondes), le microcontrôleur maintient la LED allumée pendant 50ms. Celui-ci utilise le timer1 ce qui permet de le repasser en mode SLEEP afin de minimiser sa consommation.</w:t>
       </w:r>
     </w:p>
     <w:p>
@@ -3448,10 +3706,10 @@
             <v:path o:extrusionok="f" gradientshapeok="t" o:connecttype="rect"/>
             <o:lock v:ext="edit" aspectratio="t"/>
           </v:shapetype>
-          <v:shape id="_x0000_i1025" type="#_x0000_t75" style="width:447.05pt;height:651.2pt" o:ole="">
+          <v:shape id="_x0000_i1025" type="#_x0000_t75" style="width:447pt;height:651pt" o:ole="">
             <v:imagedata r:id="rId14" o:title=""/>
           </v:shape>
-          <o:OLEObject Type="Embed" ProgID="Visio.Drawing.11" ShapeID="_x0000_i1025" DrawAspect="Content" ObjectID="_1523386089" r:id="rId15"/>
+          <o:OLEObject Type="Embed" ProgID="Visio.Drawing.11" ShapeID="_x0000_i1025" DrawAspect="Content" ObjectID="_1523633719" r:id="rId15"/>
         </w:object>
       </w:r>
     </w:p>
@@ -3485,7 +3743,7 @@
           <w:numId w:val="2"/>
         </w:numPr>
       </w:pPr>
-      <w:bookmarkStart w:id="18" w:name="_Toc449644266"/>
+      <w:bookmarkStart w:id="18" w:name="_Toc449891925"/>
       <w:r>
         <w:lastRenderedPageBreak/>
         <w:t>Accéléromètre</w:t>
@@ -3497,7 +3755,31 @@
         <w:t xml:space="preserve">La programmation de l’accéléromètre </w:t>
       </w:r>
       <w:r>
-        <w:t>n’a pas été facile à réaliser. Les fichiers sources donnés par Denis Alaime contenaient un peu de configuration, comment récupérer les valeurs mais ce n’était pas lisible et facile à s’y plonger en venant de l’extérieur.</w:t>
+        <w:t xml:space="preserve">n’a pas été facile à réaliser. Les fichiers sources donnés par Denis Alaime contenaient un peu de configuration, comment récupérer les valeurs mais </w:t>
+      </w:r>
+      <w:r>
+        <w:t>n</w:t>
+      </w:r>
+      <w:r>
+        <w:t>’étai</w:t>
+      </w:r>
+      <w:r>
+        <w:t>en</w:t>
+      </w:r>
+      <w:r>
+        <w:t>t pas</w:t>
+      </w:r>
+      <w:r>
+        <w:t xml:space="preserve"> très lisible</w:t>
+      </w:r>
+      <w:r>
+        <w:t xml:space="preserve"> et facile </w:t>
+      </w:r>
+      <w:r>
+        <w:t>de</w:t>
+      </w:r>
+      <w:r>
+        <w:t xml:space="preserve"> s’y plonger en venant de l’extérieur.</w:t>
       </w:r>
     </w:p>
     <w:p>
@@ -3643,10 +3925,10 @@
       </w:pPr>
       <w:r>
         <w:object w:dxaOrig="11950" w:dyaOrig="16883">
-          <v:shape id="_x0000_i1026" type="#_x0000_t75" style="width:262.2pt;height:538.4pt" o:ole="">
+          <v:shape id="_x0000_i1026" type="#_x0000_t75" style="width:261.5pt;height:538.5pt" o:ole="">
             <v:imagedata r:id="rId16" o:title="" croptop="1681f" cropbottom="14500f" cropleft="16803f" cropright="14867f"/>
           </v:shape>
-          <o:OLEObject Type="Embed" ProgID="Visio.Drawing.11" ShapeID="_x0000_i1026" DrawAspect="Content" ObjectID="_1523386090" r:id="rId17"/>
+          <o:OLEObject Type="Embed" ProgID="Visio.Drawing.11" ShapeID="_x0000_i1026" DrawAspect="Content" ObjectID="_1523633720" r:id="rId17"/>
         </w:object>
       </w:r>
     </w:p>
@@ -3678,10 +3960,10 @@
       </w:pPr>
       <w:r>
         <w:object w:dxaOrig="9176" w:dyaOrig="6151">
-          <v:shape id="_x0000_i1027" type="#_x0000_t75" style="width:458.85pt;height:307.35pt" o:ole="">
+          <v:shape id="_x0000_i1027" type="#_x0000_t75" style="width:458.5pt;height:307.5pt" o:ole="">
             <v:imagedata r:id="rId18" o:title=""/>
           </v:shape>
-          <o:OLEObject Type="Embed" ProgID="Visio.Drawing.11" ShapeID="_x0000_i1027" DrawAspect="Content" ObjectID="_1523386091" r:id="rId19"/>
+          <o:OLEObject Type="Embed" ProgID="Visio.Drawing.11" ShapeID="_x0000_i1027" DrawAspect="Content" ObjectID="_1523633721" r:id="rId19"/>
         </w:object>
       </w:r>
     </w:p>
@@ -3715,7 +3997,7 @@
           <w:numId w:val="2"/>
         </w:numPr>
       </w:pPr>
-      <w:bookmarkStart w:id="21" w:name="_Toc449644267"/>
+      <w:bookmarkStart w:id="21" w:name="_Toc449891926"/>
       <w:r>
         <w:t>Capteur température</w:t>
       </w:r>
@@ -3773,7 +4055,7 @@
           <w:numId w:val="2"/>
         </w:numPr>
       </w:pPr>
-      <w:bookmarkStart w:id="22" w:name="_Toc449644268"/>
+      <w:bookmarkStart w:id="22" w:name="_Toc449891927"/>
       <w:r>
         <w:t>Mémoire EEPROM</w:t>
       </w:r>
@@ -3787,7 +4069,7 @@
           <w:numId w:val="2"/>
         </w:numPr>
       </w:pPr>
-      <w:bookmarkStart w:id="23" w:name="_Toc449644269"/>
+      <w:bookmarkStart w:id="23" w:name="_Toc449891928"/>
       <w:r>
         <w:t>Android</w:t>
       </w:r>
@@ -3817,7 +4099,7 @@
           <w:numId w:val="2"/>
         </w:numPr>
       </w:pPr>
-      <w:bookmarkStart w:id="24" w:name="_Toc449644270"/>
+      <w:bookmarkStart w:id="24" w:name="_Toc449891929"/>
       <w:r>
         <w:lastRenderedPageBreak/>
         <w:t>Résultats</w:t>
@@ -3832,15 +4114,21 @@
           <w:numId w:val="2"/>
         </w:numPr>
       </w:pPr>
-      <w:bookmarkStart w:id="25" w:name="_Toc449644271"/>
-      <w:r>
-        <w:t>Liste des fonctionnalités implémentées</w:t>
+      <w:bookmarkStart w:id="25" w:name="_Toc449891930"/>
+      <w:r>
+        <w:t xml:space="preserve">Liste des </w:t>
+      </w:r>
+      <w:r>
+        <w:t>modifications apportées – nouvelles fonctionnalités</w:t>
       </w:r>
       <w:bookmarkEnd w:id="25"/>
     </w:p>
     <w:p>
       <w:r>
-        <w:t>Voici la liste des fonctionnalités implémentées :</w:t>
+        <w:t xml:space="preserve">Voici la liste des </w:t>
+      </w:r>
+      <w:r>
+        <w:t>modifications apportées – nouvelles fonctionnalités :</w:t>
       </w:r>
     </w:p>
     <w:p>
@@ -3946,6 +4234,18 @@
       <w:pPr>
         <w:pStyle w:val="Paragraphedeliste"/>
         <w:numPr>
+          <w:ilvl w:val="1"/>
+          <w:numId w:val="12"/>
+        </w:numPr>
+      </w:pPr>
+      <w:r>
+        <w:t>Design graphique de l’application</w:t>
+      </w:r>
+    </w:p>
+    <w:p>
+      <w:pPr>
+        <w:pStyle w:val="Paragraphedeliste"/>
+        <w:numPr>
           <w:ilvl w:val="0"/>
           <w:numId w:val="12"/>
         </w:numPr>
@@ -3963,7 +4263,10 @@
         </w:numPr>
       </w:pPr>
       <w:r>
-        <w:t>Fonctionnement en mode sleep : usage de la RTCC et timer pour réveiller le microcontrôleur.</w:t>
+        <w:t>Fonctionnement en mode sleep : usage de la RTCC et timer po</w:t>
+      </w:r>
+      <w:r>
+        <w:t>ur réveiller le microcontrôleur -&gt; optimisation de la consommation</w:t>
       </w:r>
     </w:p>
     <w:p>
@@ -3992,17 +4295,55 @@
     </w:p>
     <w:p>
       <w:pPr>
+        <w:pStyle w:val="Paragraphedeliste"/>
+        <w:numPr>
+          <w:ilvl w:val="1"/>
+          <w:numId w:val="12"/>
+        </w:numPr>
+      </w:pPr>
+      <w:r>
+        <w:t>Réécriture de la tâche principale et nettoyage de code.</w:t>
+      </w:r>
+    </w:p>
+    <w:p>
+      <w:pPr>
+        <w:pStyle w:val="Paragraphedeliste"/>
+        <w:numPr>
+          <w:ilvl w:val="1"/>
+          <w:numId w:val="12"/>
+        </w:numPr>
+      </w:pPr>
+      <w:r>
+        <w:t>Protection contre l’enlèvement de la batterie (grâce à l’écriture de la date et heure toutes les 10 minutes)</w:t>
+      </w:r>
+    </w:p>
+    <w:p>
+      <w:pPr>
         <w:pStyle w:val="Titre2"/>
         <w:numPr>
           <w:ilvl w:val="1"/>
           <w:numId w:val="2"/>
         </w:numPr>
       </w:pPr>
-      <w:bookmarkStart w:id="26" w:name="_Toc449644272"/>
+      <w:bookmarkStart w:id="26" w:name="_Toc449891931"/>
       <w:r>
         <w:t>PIC</w:t>
       </w:r>
       <w:bookmarkEnd w:id="26"/>
+    </w:p>
+    <w:p>
+      <w:pPr>
+        <w:pStyle w:val="Titre3"/>
+        <w:numPr>
+          <w:ilvl w:val="2"/>
+          <w:numId w:val="2"/>
+        </w:numPr>
+      </w:pPr>
+      <w:bookmarkStart w:id="27" w:name="_Toc449891932"/>
+      <w:r>
+        <w:t>I²C</w:t>
+      </w:r>
+      <w:bookmarkEnd w:id="27"/>
     </w:p>
     <w:p>
       <w:r>
@@ -4030,12 +4371,56 @@
         <w:fldChar w:fldCharType="end"/>
       </w:r>
       <w:r>
-        <w:t xml:space="preserve">) qu’il y avait un délai important (en moyenne 5ms) entre deux trames I²C. Cela vient du driver du PICOS. Il est donc important de le savoir car c’est 5 ms pendant que le PIC est potentiellement en mode RUN et dans l’optique d’optimisation de consommation, cela peut être un frein.  </w:t>
-      </w:r>
-    </w:p>
-    <w:p>
-      <w:r>
-        <w:t>Toutefois, dans notre cas, lorsque l’on écrit dans la mémoire EEPROM, nous n’avons pas énormément à écrire. De plus, d’après la datasheet de celle-ci, le temps maximal d’écriture est de 5 ms donc au final, cela ne nous posait pas de problème.</w:t>
+        <w:t>) qu’il y avait un délai important (en moyenne 5ms) entre deux trames I²C. Cela vient du driver</w:t>
+      </w:r>
+      <w:r>
+        <w:t xml:space="preserve"> I²C</w:t>
+      </w:r>
+      <w:r>
+        <w:t xml:space="preserve"> du PICOS. Il est donc important de le savoir car c’est 5 ms pendant que le PIC est potentiellement en mode RUN et dans l’optique d’optimisation de consommation, cela peut être un frein.  </w:t>
+      </w:r>
+    </w:p>
+    <w:p>
+      <w:r>
+        <w:t>Toutefois, dans notre cas, lorsque l’on écrit dans la mémoire EEPROM, nous n’avons pas énormément à écrire</w:t>
+      </w:r>
+      <w:r>
+        <w:t xml:space="preserve"> dans le cas idéal où le transport se passe correctement</w:t>
+      </w:r>
+      <w:r>
+        <w:t>.</w:t>
+      </w:r>
+      <w:r>
+        <w:t xml:space="preserve"> Dans le cas d’une accélération, il y aurait 15 bytes à écrire, et donc 75ms où le microcontrôleur serait en mode RUN. </w:t>
+      </w:r>
+      <w:r>
+        <w:t>Il faudrait dans ce cas modifier le driver I²C fourni par PICOS pour qu’à l’intérieur de leur tâche, on le mette en mode SLEEP.</w:t>
+      </w:r>
+      <w:r>
+        <w:t xml:space="preserve"> Mais alors, l’intérêt d’utiliser le PICOS diminue si l’on commence à tout customisé pour l’application.</w:t>
+      </w:r>
+    </w:p>
+    <w:p>
+      <w:r>
+        <w:t>Cependant</w:t>
+      </w:r>
+      <w:r>
+        <w:t xml:space="preserve">, d’après la datasheet de </w:t>
+      </w:r>
+      <w:r>
+        <w:t>l’EEPROM,</w:t>
+      </w:r>
+      <w:r>
+        <w:t xml:space="preserve"> le temps maximal d’écriture est de 5 ms donc au final, </w:t>
+      </w:r>
+      <w:r>
+        <w:t>c’est un mal nécessaire</w:t>
+      </w:r>
+      <w:r>
+        <w:t>.</w:t>
+      </w:r>
+      <w:r>
+        <w:t xml:space="preserve">  </w:t>
       </w:r>
     </w:p>
     <w:p>
@@ -4048,7 +4433,7 @@
         </w:rPr>
         <w:lastRenderedPageBreak/>
         <w:drawing>
-          <wp:inline distT="0" distB="0" distL="0" distR="0" wp14:anchorId="21F84F3E" wp14:editId="4E04B665">
+          <wp:inline distT="0" distB="0" distL="0" distR="0" wp14:anchorId="43B7292E" wp14:editId="64B39E14">
             <wp:extent cx="6241540" cy="2809037"/>
             <wp:effectExtent l="0" t="0" r="6985" b="0"/>
             <wp:docPr id="3" name="Image 3"/>
@@ -4095,39 +4480,43 @@
         <w:pStyle w:val="Lgende"/>
         <w:jc w:val="center"/>
       </w:pPr>
-      <w:bookmarkStart w:id="27" w:name="_Ref449643442"/>
+      <w:bookmarkStart w:id="28" w:name="_Ref449643442"/>
       <w:r>
         <w:t xml:space="preserve">Figure </w:t>
       </w:r>
-      <w:r>
-        <w:fldChar w:fldCharType="begin"/>
-      </w:r>
-      <w:r>
-        <w:instrText xml:space="preserve"> SEQ Figure \* ARABIC </w:instrText>
-      </w:r>
-      <w:r>
-        <w:fldChar w:fldCharType="separate"/>
-      </w:r>
-      <w:r>
-        <w:rPr>
-          <w:noProof/>
-        </w:rPr>
-        <w:t>6</w:t>
-      </w:r>
-      <w:r>
-        <w:rPr>
-          <w:noProof/>
-        </w:rPr>
-        <w:fldChar w:fldCharType="end"/>
-      </w:r>
-      <w:bookmarkEnd w:id="27"/>
+      <w:fldSimple w:instr=" SEQ Figure \* ARABIC ">
+        <w:r>
+          <w:rPr>
+            <w:noProof/>
+          </w:rPr>
+          <w:t>6</w:t>
+        </w:r>
+      </w:fldSimple>
+      <w:bookmarkEnd w:id="28"/>
       <w:r>
         <w:t xml:space="preserve"> Délai entre deux trames I²C</w:t>
       </w:r>
     </w:p>
     <w:p>
-      <w:r>
-        <w:t xml:space="preserve">Ensuite, l’utilisation d’un timer à la place d’un délai pour allumer-éteindre la LED a permis de diminuer le temps d’éveil du microcontrôleur de 100ms </w:t>
+      <w:pPr>
+        <w:pStyle w:val="Titre3"/>
+        <w:numPr>
+          <w:ilvl w:val="2"/>
+          <w:numId w:val="2"/>
+        </w:numPr>
+      </w:pPr>
+      <w:bookmarkStart w:id="29" w:name="_Toc449891933"/>
+      <w:r>
+        <w:t>Timer</w:t>
+      </w:r>
+      <w:bookmarkEnd w:id="29"/>
+    </w:p>
+    <w:p>
+      <w:r>
+        <w:t>L</w:t>
+      </w:r>
+      <w:r>
+        <w:t xml:space="preserve">’utilisation d’un timer à la place d’un délai pour allumer-éteindre la LED a permis de diminuer le temps d’éveil du microcontrôleur de 100ms </w:t>
       </w:r>
       <w:r>
         <w:t xml:space="preserve">à moins d’une ms (cf. </w:t>
@@ -4154,7 +4543,13 @@
         <w:fldChar w:fldCharType="end"/>
       </w:r>
       <w:r>
-        <w:t>) ! La capture a été faite sur 5 secondes.</w:t>
+        <w:t>) ! La capture a été faite sur</w:t>
+      </w:r>
+      <w:r>
+        <w:t xml:space="preserve"> un intervalle de temps de </w:t>
+      </w:r>
+      <w:r>
+        <w:t>5 secondes.</w:t>
       </w:r>
     </w:p>
     <w:p>
@@ -4167,7 +4562,7 @@
           <w:noProof/>
         </w:rPr>
         <w:drawing>
-          <wp:inline distT="0" distB="0" distL="0" distR="0" wp14:anchorId="25D620DD" wp14:editId="22B78A1D">
+          <wp:inline distT="0" distB="0" distL="0" distR="0" wp14:anchorId="59C45356" wp14:editId="5BBDDD90">
             <wp:extent cx="4721159" cy="3964838"/>
             <wp:effectExtent l="0" t="0" r="3810" b="0"/>
             <wp:docPr id="4" name="Image 4"/>
@@ -4214,39 +4609,328 @@
         <w:pStyle w:val="Lgende"/>
         <w:jc w:val="center"/>
       </w:pPr>
-      <w:bookmarkStart w:id="28" w:name="_Ref449643991"/>
-      <w:bookmarkStart w:id="29" w:name="_Ref449643985"/>
+      <w:bookmarkStart w:id="30" w:name="_Ref449643991"/>
+      <w:bookmarkStart w:id="31" w:name="_Ref449643985"/>
       <w:r>
         <w:t xml:space="preserve">Figure </w:t>
       </w:r>
+      <w:fldSimple w:instr=" SEQ Figure \* ARABIC ">
+        <w:r>
+          <w:rPr>
+            <w:noProof/>
+          </w:rPr>
+          <w:t>7</w:t>
+        </w:r>
+      </w:fldSimple>
+      <w:bookmarkEnd w:id="30"/>
+      <w:r>
+        <w:t xml:space="preserve"> Délai vs Timer comparaison</w:t>
+      </w:r>
+      <w:bookmarkEnd w:id="31"/>
+    </w:p>
+    <w:p>
+      <w:pPr>
+        <w:pStyle w:val="Titre3"/>
+        <w:numPr>
+          <w:ilvl w:val="2"/>
+          <w:numId w:val="2"/>
+        </w:numPr>
+      </w:pPr>
+      <w:bookmarkStart w:id="32" w:name="_Toc449891934"/>
+      <w:r>
+        <w:lastRenderedPageBreak/>
+        <w:t>Mode Sleep</w:t>
+      </w:r>
+      <w:bookmarkEnd w:id="32"/>
+    </w:p>
+    <w:p>
+      <w:r>
+        <w:t>L’utilisation du mode sleep a été préféré à celui du deep sleep. La première raison est technique : ce dernier est beaucoup plus contraignant. Le réveil du mode deep sleep n’est possible que par ces voies :</w:t>
+      </w:r>
+    </w:p>
+    <w:p>
+      <w:pPr>
+        <w:pStyle w:val="Paragraphedeliste"/>
+        <w:numPr>
+          <w:ilvl w:val="0"/>
+          <w:numId w:val="4"/>
+        </w:numPr>
+      </w:pPr>
+      <w:r>
+        <w:t>INT0</w:t>
+      </w:r>
+    </w:p>
+    <w:p>
+      <w:pPr>
+        <w:pStyle w:val="Paragraphedeliste"/>
+        <w:numPr>
+          <w:ilvl w:val="0"/>
+          <w:numId w:val="4"/>
+        </w:numPr>
+      </w:pPr>
+      <w:r>
+        <w:t>RTCC</w:t>
+      </w:r>
+    </w:p>
+    <w:p>
+      <w:pPr>
+        <w:pStyle w:val="Paragraphedeliste"/>
+        <w:numPr>
+          <w:ilvl w:val="0"/>
+          <w:numId w:val="4"/>
+        </w:numPr>
+      </w:pPr>
+      <w:r>
+        <w:t>Watchog (</w:t>
+      </w:r>
+      <w:r>
+        <w:t>utilisation non possible avec le PICOS</w:t>
+      </w:r>
+      <w:r>
+        <w:t>)</w:t>
+      </w:r>
+    </w:p>
+    <w:p>
+      <w:pPr>
+        <w:pStyle w:val="Paragraphedeliste"/>
+        <w:numPr>
+          <w:ilvl w:val="0"/>
+          <w:numId w:val="4"/>
+        </w:numPr>
+      </w:pPr>
+      <w:r>
+        <w:t>BOR</w:t>
+      </w:r>
+      <w:r>
+        <w:rPr>
+          <w:rStyle w:val="Appelnotedebasdep"/>
+        </w:rPr>
+        <w:footnoteReference w:id="2"/>
+      </w:r>
+    </w:p>
+    <w:p>
+      <w:r>
+        <w:t>Or, dans notre cas, nous avons besoin du TIMER1 et d’une autre source d’interruption que le INT0 pour savoir si un utilisateur a été écrire dans l’EEPROM. Si les interruptions étaient groupées, il faudrait interroger l’accéléromètre et l’EEPROM pour savoir qui est la source d’interruptions.</w:t>
+      </w:r>
+    </w:p>
+    <w:p>
+      <w:r>
+        <w:t xml:space="preserve">La deuxième raison est exprimée au travers de la </w:t>
+      </w:r>
       <w:r>
         <w:fldChar w:fldCharType="begin"/>
       </w:r>
       <w:r>
-        <w:instrText xml:space="preserve"> SEQ Figure \* ARABIC </w:instrText>
+        <w:instrText xml:space="preserve"> REF _Ref449889766 \h </w:instrText>
       </w:r>
       <w:r>
         <w:fldChar w:fldCharType="separate"/>
+      </w:r>
+      <w:r>
+        <w:t xml:space="preserve">Figure </w:t>
       </w:r>
       <w:r>
         <w:rPr>
           <w:noProof/>
         </w:rPr>
-        <w:t>7</w:t>
-      </w:r>
+        <w:t>8</w:t>
+      </w:r>
+      <w:r>
+        <w:fldChar w:fldCharType="end"/>
+      </w:r>
+      <w:r>
+        <w:t xml:space="preserve">. Celle-ci montre que dans le cas du PIC18F46J50, le mode deep sleep ne devient intéressant qu’à partir d’un temps au repos de 5,2 secondes. </w:t>
+      </w:r>
+      <w:r>
+        <w:t>Or, dans notre cas, la LED doit clignoter régulièrement afin d’informer l’utilisateur que la carte fonctionne toujours correctement.</w:t>
+      </w:r>
+    </w:p>
+    <w:p>
+      <w:pPr>
+        <w:keepNext/>
+        <w:jc w:val="center"/>
+      </w:pPr>
       <w:r>
         <w:rPr>
           <w:noProof/>
         </w:rPr>
+        <w:drawing>
+          <wp:inline distT="0" distB="0" distL="0" distR="0" wp14:anchorId="1DE9B68E" wp14:editId="2A0D25E0">
+            <wp:extent cx="3548839" cy="2441050"/>
+            <wp:effectExtent l="0" t="0" r="0" b="0"/>
+            <wp:docPr id="5" name="Image 5"/>
+            <wp:cNvGraphicFramePr>
+              <a:graphicFrameLocks xmlns:a="http://schemas.openxmlformats.org/drawingml/2006/main" noChangeAspect="1"/>
+            </wp:cNvGraphicFramePr>
+            <a:graphic xmlns:a="http://schemas.openxmlformats.org/drawingml/2006/main">
+              <a:graphicData uri="http://schemas.openxmlformats.org/drawingml/2006/picture">
+                <pic:pic xmlns:pic="http://schemas.openxmlformats.org/drawingml/2006/picture">
+                  <pic:nvPicPr>
+                    <pic:cNvPr id="0" name="Picture 4"/>
+                    <pic:cNvPicPr>
+                      <a:picLocks noChangeAspect="1" noChangeArrowheads="1"/>
+                    </pic:cNvPicPr>
+                  </pic:nvPicPr>
+                  <pic:blipFill>
+                    <a:blip r:embed="rId22" cstate="print">
+                      <a:extLst>
+                        <a:ext uri="{28A0092B-C50C-407E-A947-70E740481C1C}">
+                          <a14:useLocalDpi xmlns:a14="http://schemas.microsoft.com/office/drawing/2010/main" val="0"/>
+                        </a:ext>
+                      </a:extLst>
+                    </a:blip>
+                    <a:srcRect/>
+                    <a:stretch>
+                      <a:fillRect/>
+                    </a:stretch>
+                  </pic:blipFill>
+                  <pic:spPr bwMode="auto">
+                    <a:xfrm>
+                      <a:off x="0" y="0"/>
+                      <a:ext cx="3554144" cy="2444699"/>
+                    </a:xfrm>
+                    <a:prstGeom prst="rect">
+                      <a:avLst/>
+                    </a:prstGeom>
+                    <a:noFill/>
+                    <a:ln>
+                      <a:noFill/>
+                    </a:ln>
+                  </pic:spPr>
+                </pic:pic>
+              </a:graphicData>
+            </a:graphic>
+          </wp:inline>
+        </w:drawing>
+      </w:r>
+    </w:p>
+    <w:p>
+      <w:pPr>
+        <w:pStyle w:val="Lgende"/>
+        <w:jc w:val="center"/>
+        <w:rPr>
+          <w:lang w:val="en-US"/>
+        </w:rPr>
+      </w:pPr>
+      <w:bookmarkStart w:id="33" w:name="_Ref449889766"/>
+      <w:r>
+        <w:rPr>
+          <w:lang w:val="en-US"/>
+        </w:rPr>
+        <w:t xml:space="preserve">Figure </w:t>
+      </w:r>
+      <w:r>
+        <w:fldChar w:fldCharType="begin"/>
+      </w:r>
+      <w:r>
+        <w:rPr>
+          <w:lang w:val="en-US"/>
+        </w:rPr>
+        <w:instrText xml:space="preserve"> SEQ Figure \* ARABIC </w:instrText>
+      </w:r>
+      <w:r>
+        <w:fldChar w:fldCharType="separate"/>
+      </w:r>
+      <w:r>
+        <w:rPr>
+          <w:noProof/>
+          <w:lang w:val="en-US"/>
+        </w:rPr>
+        <w:t>8</w:t>
+      </w:r>
+      <w:r>
         <w:fldChar w:fldCharType="end"/>
       </w:r>
-      <w:bookmarkEnd w:id="28"/>
-      <w:r>
-        <w:t xml:space="preserve"> Délai vs Timer comparaison</w:t>
-      </w:r>
-      <w:bookmarkEnd w:id="29"/>
-    </w:p>
-    <w:p/>
+      <w:bookmarkEnd w:id="33"/>
+      <w:r>
+        <w:rPr>
+          <w:lang w:val="en-US"/>
+        </w:rPr>
+        <w:t xml:space="preserve"> Comparaison sleep-deep sleep</w:t>
+      </w:r>
+      <w:r>
+        <w:rPr>
+          <w:rStyle w:val="Appelnotedebasdep"/>
+        </w:rPr>
+        <w:footnoteReference w:id="3"/>
+      </w:r>
+    </w:p>
+    <w:p>
+      <w:r>
+        <w:t xml:space="preserve">La troisième raison est </w:t>
+      </w:r>
+      <w:r>
+        <w:t>liée à la mémoire du microcontrôleur. Dans le cas du deep sleep, seul les 2 à 4 permiers bytes de la mémoire RAM seraient utilisables. Il faudrait donc obligatoirement aller lire à chaque réveil du microcontrôleur l’EEPROM externe. Dans notre cas, le temps de réveil ne serait pas critique. Il est de 1 à 10 µs en sleep et de 300 µs à 3 ms en deep sleep.</w:t>
+      </w:r>
+    </w:p>
+    <w:p>
+      <w:r>
+        <w:t>En contrepartie</w:t>
+      </w:r>
+      <w:r>
+        <w:t xml:space="preserve">, </w:t>
+      </w:r>
+      <w:r>
+        <w:t>le gain de</w:t>
+      </w:r>
+      <w:r>
+        <w:t xml:space="preserve"> consommation du PIC vis-à-vis des autres composants</w:t>
+      </w:r>
+      <w:r>
+        <w:t xml:space="preserve">  serait minime (cf. </w:t>
+      </w:r>
+      <w:r>
+        <w:fldChar w:fldCharType="begin"/>
+      </w:r>
+      <w:r>
+        <w:instrText xml:space="preserve"> REF _Ref449888370 \h </w:instrText>
+      </w:r>
+      <w:r>
+        <w:fldChar w:fldCharType="separate"/>
+      </w:r>
+      <w:r>
+        <w:t xml:space="preserve">Tableau </w:t>
+      </w:r>
+      <w:r>
+        <w:rPr>
+          <w:noProof/>
+        </w:rPr>
+        <w:t>1</w:t>
+      </w:r>
+      <w:r>
+        <w:fldChar w:fldCharType="end"/>
+      </w:r>
+      <w:r>
+        <w:t xml:space="preserve"> du point </w:t>
+      </w:r>
+      <w:r>
+        <w:fldChar w:fldCharType="begin"/>
+      </w:r>
+      <w:r>
+        <w:instrText xml:space="preserve"> REF _Ref449890465 \r \h </w:instrText>
+      </w:r>
+      <w:r>
+        <w:fldChar w:fldCharType="separate"/>
+      </w:r>
+      <w:r>
+        <w:t>4.4</w:t>
+      </w:r>
+      <w:r>
+        <w:fldChar w:fldCharType="end"/>
+      </w:r>
+      <w:r>
+        <w:t>). Le passage en mode deep sleep ferait gagner un peu plus de 3mA sur 40mA ce qui ferait une économie théorique de 7% de batterie. En pratique</w:t>
+      </w:r>
+      <w:r>
+        <w:rPr>
+          <w:rStyle w:val="Appelnotedebasdep"/>
+        </w:rPr>
+        <w:footnoteReference w:id="4"/>
+      </w:r>
+      <w:r>
+        <w:t>, ce serait plutôt 5%.</w:t>
+      </w:r>
+    </w:p>
     <w:p>
       <w:pPr>
         <w:pStyle w:val="Titre2"/>
@@ -4255,12 +4939,12 @@
           <w:numId w:val="2"/>
         </w:numPr>
       </w:pPr>
-      <w:bookmarkStart w:id="30" w:name="_Toc449644273"/>
+      <w:bookmarkStart w:id="34" w:name="_Toc449891935"/>
       <w:r>
         <w:lastRenderedPageBreak/>
         <w:t>Application Android</w:t>
       </w:r>
-      <w:bookmarkEnd w:id="30"/>
+      <w:bookmarkEnd w:id="34"/>
     </w:p>
     <w:p>
       <w:pPr>
@@ -4270,15 +4954,44 @@
           <w:numId w:val="2"/>
         </w:numPr>
       </w:pPr>
-      <w:bookmarkStart w:id="31" w:name="_Toc449644274"/>
+      <w:bookmarkStart w:id="35" w:name="_Ref449890465"/>
+      <w:bookmarkStart w:id="36" w:name="_Toc449891936"/>
       <w:r>
         <w:t>Consommation</w:t>
       </w:r>
-      <w:bookmarkEnd w:id="31"/>
-    </w:p>
-    <w:p>
-      <w:r>
-        <w:t>Le tableau ci-dessous reprend la consommation</w:t>
+      <w:bookmarkEnd w:id="35"/>
+      <w:bookmarkEnd w:id="36"/>
+    </w:p>
+    <w:p>
+      <w:r>
+        <w:t xml:space="preserve">Le </w:t>
+      </w:r>
+      <w:r>
+        <w:fldChar w:fldCharType="begin"/>
+      </w:r>
+      <w:r>
+        <w:instrText xml:space="preserve"> REF _Ref449888370 \h </w:instrText>
+      </w:r>
+      <w:r>
+        <w:fldChar w:fldCharType="separate"/>
+      </w:r>
+      <w:r>
+        <w:t xml:space="preserve">Tableau </w:t>
+      </w:r>
+      <w:r>
+        <w:rPr>
+          <w:noProof/>
+        </w:rPr>
+        <w:t>1</w:t>
+      </w:r>
+      <w:r>
+        <w:fldChar w:fldCharType="end"/>
+      </w:r>
+      <w:r>
+        <w:t xml:space="preserve"> </w:t>
+      </w:r>
+      <w:r>
+        <w:t>ci-dessous reprend la consommation</w:t>
       </w:r>
       <w:r>
         <w:t xml:space="preserve"> théorique</w:t>
@@ -4291,6 +5004,7 @@
       <w:tblPr>
         <w:tblStyle w:val="Tableausimple5"/>
         <w:tblW w:w="0" w:type="auto"/>
+        <w:jc w:val="center"/>
         <w:tblLook w:val="04A0" w:firstRow="1" w:lastRow="0" w:firstColumn="1" w:lastColumn="0" w:noHBand="0" w:noVBand="1"/>
       </w:tblPr>
       <w:tblGrid>
@@ -4302,6 +5016,7 @@
       <w:tr>
         <w:trPr>
           <w:cnfStyle w:val="100000000000" w:firstRow="1" w:lastRow="0" w:firstColumn="0" w:lastColumn="0" w:oddVBand="0" w:evenVBand="0" w:oddHBand="0" w:evenHBand="0" w:firstRowFirstColumn="0" w:firstRowLastColumn="0" w:lastRowFirstColumn="0" w:lastRowLastColumn="0"/>
+          <w:jc w:val="center"/>
         </w:trPr>
         <w:tc>
           <w:tcPr>
@@ -4363,6 +5078,7 @@
       <w:tr>
         <w:trPr>
           <w:cnfStyle w:val="000000100000" w:firstRow="0" w:lastRow="0" w:firstColumn="0" w:lastColumn="0" w:oddVBand="0" w:evenVBand="0" w:oddHBand="1" w:evenHBand="0" w:firstRowFirstColumn="0" w:firstRowLastColumn="0" w:lastRowFirstColumn="0" w:lastRowLastColumn="0"/>
+          <w:jc w:val="center"/>
         </w:trPr>
         <w:tc>
           <w:tcPr>
@@ -4428,6 +5144,9 @@
         </w:tc>
       </w:tr>
       <w:tr>
+        <w:trPr>
+          <w:jc w:val="center"/>
+        </w:trPr>
         <w:tc>
           <w:tcPr>
             <w:cnfStyle w:val="001000000000" w:firstRow="0" w:lastRow="0" w:firstColumn="1" w:lastColumn="0" w:oddVBand="0" w:evenVBand="0" w:oddHBand="0" w:evenHBand="0" w:firstRowFirstColumn="0" w:firstRowLastColumn="0" w:lastRowFirstColumn="0" w:lastRowLastColumn="0"/>
@@ -4491,6 +5210,7 @@
       <w:tr>
         <w:trPr>
           <w:cnfStyle w:val="000000100000" w:firstRow="0" w:lastRow="0" w:firstColumn="0" w:lastColumn="0" w:oddVBand="0" w:evenVBand="0" w:oddHBand="1" w:evenHBand="0" w:firstRowFirstColumn="0" w:firstRowLastColumn="0" w:lastRowFirstColumn="0" w:lastRowLastColumn="0"/>
+          <w:jc w:val="center"/>
         </w:trPr>
         <w:tc>
           <w:tcPr>
@@ -4553,6 +5273,9 @@
         </w:tc>
       </w:tr>
       <w:tr>
+        <w:trPr>
+          <w:jc w:val="center"/>
+        </w:trPr>
         <w:tc>
           <w:tcPr>
             <w:cnfStyle w:val="001000000000" w:firstRow="0" w:lastRow="0" w:firstColumn="1" w:lastColumn="0" w:oddVBand="0" w:evenVBand="0" w:oddHBand="0" w:evenHBand="0" w:firstRowFirstColumn="0" w:firstRowLastColumn="0" w:lastRowFirstColumn="0" w:lastRowLastColumn="0"/>
@@ -4601,7 +5324,7 @@
               <w:rPr>
                 <w:rStyle w:val="Appelnotedebasdep"/>
               </w:rPr>
-              <w:footnoteReference w:id="1"/>
+              <w:footnoteReference w:id="5"/>
             </w:r>
           </w:p>
         </w:tc>
@@ -4611,6 +5334,7 @@
           </w:tcPr>
           <w:p>
             <w:pPr>
+              <w:keepNext/>
               <w:cnfStyle w:val="000000000000" w:firstRow="0" w:lastRow="0" w:firstColumn="0" w:lastColumn="0" w:oddVBand="0" w:evenVBand="0" w:oddHBand="0" w:evenHBand="0" w:firstRowFirstColumn="0" w:firstRowLastColumn="0" w:lastRowFirstColumn="0" w:lastRowLastColumn="0"/>
             </w:pPr>
             <w:r>
@@ -4620,7 +5344,31 @@
         </w:tc>
       </w:tr>
     </w:tbl>
-    <w:p/>
+    <w:p>
+      <w:pPr>
+        <w:pStyle w:val="Lgende"/>
+        <w:jc w:val="center"/>
+      </w:pPr>
+      <w:bookmarkStart w:id="37" w:name="_Ref449888370"/>
+      <w:r>
+        <w:t xml:space="preserve">Tableau </w:t>
+      </w:r>
+      <w:fldSimple w:instr=" SEQ Tableau \* ARABIC ">
+        <w:r>
+          <w:rPr>
+            <w:noProof/>
+          </w:rPr>
+          <w:t>1</w:t>
+        </w:r>
+      </w:fldSimple>
+      <w:bookmarkEnd w:id="37"/>
+      <w:r>
+        <w:t xml:space="preserve"> </w:t>
+      </w:r>
+      <w:r>
+        <w:t>Consommation théorique des différents composants</w:t>
+      </w:r>
+    </w:p>
     <w:p>
       <w:r>
         <w:t xml:space="preserve">On remarque que le mode standby ou </w:t>
@@ -4640,7 +5388,34 @@
     </w:p>
     <w:p>
       <w:r>
-        <w:t xml:space="preserve">Le tableau suivant reprend la consommation théorique et celle mesurée dans différent cas. Le premier était lorsque l’on utilisait une fonction de délai pour faire clignoter la LED. </w:t>
+        <w:t xml:space="preserve">Le </w:t>
+      </w:r>
+      <w:r>
+        <w:fldChar w:fldCharType="begin"/>
+      </w:r>
+      <w:r>
+        <w:instrText xml:space="preserve"> REF _Ref449888436 \h </w:instrText>
+      </w:r>
+      <w:r>
+        <w:fldChar w:fldCharType="separate"/>
+      </w:r>
+      <w:r>
+        <w:t xml:space="preserve">Tableau </w:t>
+      </w:r>
+      <w:r>
+        <w:rPr>
+          <w:noProof/>
+        </w:rPr>
+        <w:t>2</w:t>
+      </w:r>
+      <w:r>
+        <w:fldChar w:fldCharType="end"/>
+      </w:r>
+      <w:r>
+        <w:t xml:space="preserve"> </w:t>
+      </w:r>
+      <w:r>
+        <w:t xml:space="preserve">reprend la consommation théorique et celle mesurée dans différent cas. Le premier était lorsque l’on utilisait une fonction de délai pour faire clignoter la LED. </w:t>
       </w:r>
       <w:r>
         <w:t xml:space="preserve">La LED clignotait 100 ms toutes les 2 secondes. Suivant les évènements qui se sont passé, la </w:t>
@@ -4650,12 +5425,19 @@
       </w:r>
       <w:r>
         <w:t xml:space="preserve"> clignotera rouge (dans le cas où il y a eu un retournement par exemple) et verte lorsque rien ne s’est passé.</w:t>
+      </w:r>
+      <w:r>
+        <w:t xml:space="preserve"> </w:t>
+      </w:r>
+      <w:r>
+        <w:t>La consommation est relativement importante due au fait que le microcontrôleur reste en mode RUN pendant que la LED est allumée</w:t>
       </w:r>
     </w:p>
     <w:tbl>
       <w:tblPr>
         <w:tblStyle w:val="Tableausimple5"/>
         <w:tblW w:w="0" w:type="auto"/>
+        <w:jc w:val="center"/>
         <w:tblLook w:val="04A0" w:firstRow="1" w:lastRow="0" w:firstColumn="1" w:lastColumn="0" w:noHBand="0" w:noVBand="1"/>
       </w:tblPr>
       <w:tblGrid>
@@ -4666,6 +5448,7 @@
       <w:tr>
         <w:trPr>
           <w:cnfStyle w:val="100000000000" w:firstRow="1" w:lastRow="0" w:firstColumn="0" w:lastColumn="0" w:oddVBand="0" w:evenVBand="0" w:oddHBand="0" w:evenHBand="0" w:firstRowFirstColumn="0" w:firstRowLastColumn="0" w:lastRowFirstColumn="0" w:lastRowLastColumn="0"/>
+          <w:jc w:val="center"/>
         </w:trPr>
         <w:tc>
           <w:tcPr>
@@ -4704,6 +5487,7 @@
       <w:tr>
         <w:trPr>
           <w:cnfStyle w:val="000000100000" w:firstRow="0" w:lastRow="0" w:firstColumn="0" w:lastColumn="0" w:oddVBand="0" w:evenVBand="0" w:oddHBand="1" w:evenHBand="0" w:firstRowFirstColumn="0" w:firstRowLastColumn="0" w:lastRowFirstColumn="0" w:lastRowLastColumn="0"/>
+          <w:jc w:val="center"/>
         </w:trPr>
         <w:tc>
           <w:tcPr>
@@ -4744,6 +5528,9 @@
         </w:tc>
       </w:tr>
       <w:tr>
+        <w:trPr>
+          <w:jc w:val="center"/>
+        </w:trPr>
         <w:tc>
           <w:tcPr>
             <w:cnfStyle w:val="001000000000" w:firstRow="0" w:lastRow="0" w:firstColumn="1" w:lastColumn="0" w:oddVBand="0" w:evenVBand="0" w:oddHBand="0" w:evenHBand="0" w:firstRowFirstColumn="0" w:firstRowLastColumn="0" w:lastRowFirstColumn="0" w:lastRowLastColumn="0"/>
@@ -4785,6 +5572,7 @@
       <w:tr>
         <w:trPr>
           <w:cnfStyle w:val="000000100000" w:firstRow="0" w:lastRow="0" w:firstColumn="0" w:lastColumn="0" w:oddVBand="0" w:evenVBand="0" w:oddHBand="1" w:evenHBand="0" w:firstRowFirstColumn="0" w:firstRowLastColumn="0" w:lastRowFirstColumn="0" w:lastRowLastColumn="0"/>
+          <w:jc w:val="center"/>
         </w:trPr>
         <w:tc>
           <w:tcPr>
@@ -4816,6 +5604,7 @@
           </w:tcPr>
           <w:p>
             <w:pPr>
+              <w:keepNext/>
               <w:cnfStyle w:val="000000100000" w:firstRow="0" w:lastRow="0" w:firstColumn="0" w:lastColumn="0" w:oddVBand="0" w:evenVBand="0" w:oddHBand="1" w:evenHBand="0" w:firstRowFirstColumn="0" w:firstRowLastColumn="0" w:lastRowFirstColumn="0" w:lastRowLastColumn="0"/>
             </w:pPr>
             <w:r>
@@ -4825,19 +5614,68 @@
         </w:tc>
       </w:tr>
     </w:tbl>
-    <w:p/>
-    <w:p>
-      <w:r>
-        <w:t xml:space="preserve">La consommation est relativement importante due au fait que le microcontrôleur reste en mode RUN pendant que la LED est allumée. Une des première voie d’amélioration est de le mettre en SLEEP pendant ce temps-là. </w:t>
+    <w:p>
+      <w:pPr>
+        <w:pStyle w:val="Lgende"/>
+        <w:jc w:val="center"/>
+      </w:pPr>
+      <w:bookmarkStart w:id="38" w:name="_Ref449888436"/>
+      <w:r>
+        <w:t xml:space="preserve">Tableau </w:t>
+      </w:r>
+      <w:fldSimple w:instr=" SEQ Tableau \* ARABIC ">
+        <w:r>
+          <w:rPr>
+            <w:noProof/>
+          </w:rPr>
+          <w:t>2</w:t>
+        </w:r>
+      </w:fldSimple>
+      <w:bookmarkEnd w:id="38"/>
+      <w:r>
+        <w:t xml:space="preserve"> Consommation du prototype avec l'utilisation d'une fonction delay</w:t>
+      </w:r>
+    </w:p>
+    <w:p>
+      <w:r>
+        <w:t xml:space="preserve">Une des première voie d’amélioration est de le mettre en SLEEP pendant ce temps-là. </w:t>
       </w:r>
       <w:r>
         <w:t>Sa consommation est réduite de ± 2.8 mA dû au fait qu’il ne soit plus en mode RUN.</w:t>
+      </w:r>
+      <w:r>
+        <w:t xml:space="preserve"> Le </w:t>
+      </w:r>
+      <w:r>
+        <w:fldChar w:fldCharType="begin"/>
+      </w:r>
+      <w:r>
+        <w:instrText xml:space="preserve"> REF _Ref449888567 \h </w:instrText>
+      </w:r>
+      <w:r>
+        <w:fldChar w:fldCharType="separate"/>
+      </w:r>
+      <w:r>
+        <w:t xml:space="preserve">Tableau </w:t>
+      </w:r>
+      <w:r>
+        <w:rPr>
+          <w:noProof/>
+        </w:rPr>
+        <w:t>3</w:t>
+      </w:r>
+      <w:r>
+        <w:fldChar w:fldCharType="end"/>
+      </w:r>
+      <w:r>
+        <w:t xml:space="preserve"> reprend ces résultats.</w:t>
       </w:r>
     </w:p>
     <w:tbl>
       <w:tblPr>
         <w:tblStyle w:val="Tableausimple5"/>
         <w:tblW w:w="0" w:type="auto"/>
+        <w:jc w:val="center"/>
         <w:tblLook w:val="04A0" w:firstRow="1" w:lastRow="0" w:firstColumn="1" w:lastColumn="0" w:noHBand="0" w:noVBand="1"/>
       </w:tblPr>
       <w:tblGrid>
@@ -4848,6 +5686,7 @@
       <w:tr>
         <w:trPr>
           <w:cnfStyle w:val="100000000000" w:firstRow="1" w:lastRow="0" w:firstColumn="0" w:lastColumn="0" w:oddVBand="0" w:evenVBand="0" w:oddHBand="0" w:evenHBand="0" w:firstRowFirstColumn="0" w:firstRowLastColumn="0" w:lastRowFirstColumn="0" w:lastRowLastColumn="0"/>
+          <w:jc w:val="center"/>
         </w:trPr>
         <w:tc>
           <w:tcPr>
@@ -4890,6 +5729,7 @@
       <w:tr>
         <w:trPr>
           <w:cnfStyle w:val="000000100000" w:firstRow="0" w:lastRow="0" w:firstColumn="0" w:lastColumn="0" w:oddVBand="0" w:evenVBand="0" w:oddHBand="1" w:evenHBand="0" w:firstRowFirstColumn="0" w:firstRowLastColumn="0" w:lastRowFirstColumn="0" w:lastRowLastColumn="0"/>
+          <w:jc w:val="center"/>
         </w:trPr>
         <w:tc>
           <w:tcPr>
@@ -4930,6 +5770,9 @@
         </w:tc>
       </w:tr>
       <w:tr>
+        <w:trPr>
+          <w:jc w:val="center"/>
+        </w:trPr>
         <w:tc>
           <w:tcPr>
             <w:cnfStyle w:val="001000000000" w:firstRow="0" w:lastRow="0" w:firstColumn="1" w:lastColumn="0" w:oddVBand="0" w:evenVBand="0" w:oddHBand="0" w:evenHBand="0" w:firstRowFirstColumn="0" w:firstRowLastColumn="0" w:lastRowFirstColumn="0" w:lastRowLastColumn="0"/>
@@ -4974,6 +5817,7 @@
       <w:tr>
         <w:trPr>
           <w:cnfStyle w:val="000000100000" w:firstRow="0" w:lastRow="0" w:firstColumn="0" w:lastColumn="0" w:oddVBand="0" w:evenVBand="0" w:oddHBand="1" w:evenHBand="0" w:firstRowFirstColumn="0" w:firstRowLastColumn="0" w:lastRowFirstColumn="0" w:lastRowLastColumn="0"/>
+          <w:jc w:val="center"/>
         </w:trPr>
         <w:tc>
           <w:tcPr>
@@ -5005,6 +5849,7 @@
           </w:tcPr>
           <w:p>
             <w:pPr>
+              <w:keepNext/>
               <w:cnfStyle w:val="000000100000" w:firstRow="0" w:lastRow="0" w:firstColumn="0" w:lastColumn="0" w:oddVBand="0" w:evenVBand="0" w:oddHBand="1" w:evenHBand="0" w:firstRowFirstColumn="0" w:firstRowLastColumn="0" w:lastRowFirstColumn="0" w:lastRowLastColumn="0"/>
             </w:pPr>
             <w:r>
@@ -5014,7 +5859,28 @@
         </w:tc>
       </w:tr>
     </w:tbl>
-    <w:p/>
+    <w:p>
+      <w:pPr>
+        <w:pStyle w:val="Lgende"/>
+        <w:jc w:val="center"/>
+      </w:pPr>
+      <w:bookmarkStart w:id="39" w:name="_Ref449888567"/>
+      <w:r>
+        <w:t xml:space="preserve">Tableau </w:t>
+      </w:r>
+      <w:fldSimple w:instr=" SEQ Tableau \* ARABIC ">
+        <w:r>
+          <w:rPr>
+            <w:noProof/>
+          </w:rPr>
+          <w:t>3</w:t>
+        </w:r>
+      </w:fldSimple>
+      <w:bookmarkEnd w:id="39"/>
+      <w:r>
+        <w:t xml:space="preserve"> Consommation du prototype avec l'utilisation d'un timer</w:t>
+      </w:r>
+    </w:p>
     <w:p>
       <w:r>
         <w:t xml:space="preserve">L’estimation de la durée de vie </w:t>
@@ -5023,7 +5889,34 @@
         <w:t xml:space="preserve">maximale </w:t>
       </w:r>
       <w:r>
-        <w:t>de la batterie est reprise dans le tableau ci-dessous.</w:t>
+        <w:t>de la batterie est reprise dans le</w:t>
+      </w:r>
+      <w:r>
+        <w:t xml:space="preserve"> </w:t>
+      </w:r>
+      <w:r>
+        <w:fldChar w:fldCharType="begin"/>
+      </w:r>
+      <w:r>
+        <w:instrText xml:space="preserve"> REF _Ref449888625 \h </w:instrText>
+      </w:r>
+      <w:r>
+        <w:fldChar w:fldCharType="separate"/>
+      </w:r>
+      <w:r>
+        <w:t xml:space="preserve">Tableau </w:t>
+      </w:r>
+      <w:r>
+        <w:rPr>
+          <w:noProof/>
+        </w:rPr>
+        <w:t>4</w:t>
+      </w:r>
+      <w:r>
+        <w:fldChar w:fldCharType="end"/>
+      </w:r>
+      <w:r>
+        <w:t>.</w:t>
       </w:r>
       <w:r>
         <w:t xml:space="preserve"> Celle-ci a été calculée en tenant compte que la LED est allumée pendant 50ms et que le microcontrôleur est en sleep le reste du temps. Dans le </w:t>
@@ -5041,11 +5934,11 @@
         <w:t xml:space="preserve"> </w:t>
       </w:r>
       <w:r>
-        <w:t xml:space="preserve">cas, la LED n’est plus allumée que pendant 25ms ce qui est largement encore visible. Le trajet a été supposé parfait : aucun évènement d’accéléromètre et de </w:t>
+        <w:t xml:space="preserve">cas, la LED n’est plus allumée que pendant 25ms ce qui est largement </w:t>
       </w:r>
       <w:r>
         <w:lastRenderedPageBreak/>
-        <w:t xml:space="preserve">température. L’écriture dans l’EEPROM toutes les dix minutes de la date et l’heure n’a pas été prise en compte. </w:t>
+        <w:t xml:space="preserve">encore visible. Le trajet a été supposé parfait : aucun évènement d’accéléromètre et de température. L’écriture dans l’EEPROM toutes les dix minutes de la date et l’heure n’a pas été prise en compte. </w:t>
       </w:r>
     </w:p>
     <w:tbl>
@@ -5286,6 +6179,7 @@
           </w:tcPr>
           <w:p>
             <w:pPr>
+              <w:keepNext/>
               <w:cnfStyle w:val="000000100000" w:firstRow="0" w:lastRow="0" w:firstColumn="0" w:lastColumn="0" w:oddVBand="0" w:evenVBand="0" w:oddHBand="1" w:evenHBand="0" w:firstRowFirstColumn="0" w:firstRowLastColumn="0" w:lastRowFirstColumn="0" w:lastRowLastColumn="0"/>
             </w:pPr>
             <w:r>
@@ -5295,10 +6189,58 @@
         </w:tc>
       </w:tr>
     </w:tbl>
-    <w:p/>
-    <w:p>
-      <w:r>
-        <w:t xml:space="preserve">Le tableau suivant reprend l’estimation </w:t>
+    <w:p>
+      <w:pPr>
+        <w:pStyle w:val="Lgende"/>
+        <w:jc w:val="center"/>
+      </w:pPr>
+      <w:bookmarkStart w:id="40" w:name="_Ref449888625"/>
+      <w:r>
+        <w:t xml:space="preserve">Tableau </w:t>
+      </w:r>
+      <w:fldSimple w:instr=" SEQ Tableau \* ARABIC ">
+        <w:r>
+          <w:rPr>
+            <w:noProof/>
+          </w:rPr>
+          <w:t>4</w:t>
+        </w:r>
+      </w:fldSimple>
+      <w:bookmarkEnd w:id="40"/>
+      <w:r>
+        <w:t xml:space="preserve"> Durée de vie d'une batterie CR1632</w:t>
+      </w:r>
+    </w:p>
+    <w:p>
+      <w:r>
+        <w:t xml:space="preserve">Le </w:t>
+      </w:r>
+      <w:r>
+        <w:fldChar w:fldCharType="begin"/>
+      </w:r>
+      <w:r>
+        <w:instrText xml:space="preserve"> REF _Ref449888724 \h </w:instrText>
+      </w:r>
+      <w:r>
+        <w:fldChar w:fldCharType="separate"/>
+      </w:r>
+      <w:r>
+        <w:t xml:space="preserve">Tableau </w:t>
+      </w:r>
+      <w:r>
+        <w:rPr>
+          <w:noProof/>
+        </w:rPr>
+        <w:t>5</w:t>
+      </w:r>
+      <w:r>
+        <w:fldChar w:fldCharType="end"/>
+      </w:r>
+      <w:r>
+        <w:t xml:space="preserve"> </w:t>
+      </w:r>
+      <w:r>
+        <w:t xml:space="preserve">reprend l’estimation </w:t>
       </w:r>
       <w:r>
         <w:t xml:space="preserve">de durée </w:t>
@@ -5319,7 +6261,13 @@
         <w:t>(220mAh) contre l’actuelle CR1632(120mAh)</w:t>
       </w:r>
       <w:r>
-        <w:t xml:space="preserve"> pour une durée de LED rouge allumée 25 ms (2) et une LED verte allumée de 50ms (3) et 25ms (4)</w:t>
+        <w:t xml:space="preserve"> pour une durée de LED rouge allumée 25 ms (2) et une LED verte allumée </w:t>
+      </w:r>
+      <w:r>
+        <w:t>pendant</w:t>
+      </w:r>
+      <w:r>
+        <w:t xml:space="preserve"> 50ms (3) et 25ms (4)</w:t>
       </w:r>
       <w:r>
         <w:t>.</w:t>
@@ -5606,6 +6554,7 @@
           </w:tcPr>
           <w:p>
             <w:pPr>
+              <w:keepNext/>
               <w:cnfStyle w:val="000000100000" w:firstRow="0" w:lastRow="0" w:firstColumn="0" w:lastColumn="0" w:oddVBand="0" w:evenVBand="0" w:oddHBand="1" w:evenHBand="0" w:firstRowFirstColumn="0" w:firstRowLastColumn="0" w:lastRowFirstColumn="0" w:lastRowLastColumn="0"/>
             </w:pPr>
             <w:r>
@@ -5615,20 +6564,30 @@
         </w:tc>
       </w:tr>
     </w:tbl>
-    <w:p/>
-    <w:p>
-      <w:pPr>
-        <w:pStyle w:val="Titre2"/>
-        <w:numPr>
-          <w:ilvl w:val="1"/>
-          <w:numId w:val="2"/>
-        </w:numPr>
-      </w:pPr>
-      <w:bookmarkStart w:id="32" w:name="_Toc449644275"/>
-      <w:r>
-        <w:t>Conclusion</w:t>
-      </w:r>
-      <w:bookmarkEnd w:id="32"/>
+    <w:p>
+      <w:pPr>
+        <w:pStyle w:val="Lgende"/>
+        <w:jc w:val="center"/>
+      </w:pPr>
+      <w:bookmarkStart w:id="41" w:name="_Ref449888724"/>
+      <w:r>
+        <w:t xml:space="preserve">Tableau </w:t>
+      </w:r>
+      <w:fldSimple w:instr=" SEQ Tableau \* ARABIC ">
+        <w:r>
+          <w:rPr>
+            <w:noProof/>
+          </w:rPr>
+          <w:t>5</w:t>
+        </w:r>
+      </w:fldSimple>
+      <w:bookmarkEnd w:id="41"/>
+      <w:r>
+        <w:t xml:space="preserve"> Durée de vie d'une batterie CR1632 avec LED rouge et d'une batterie CR2032 dans le cas d'un clignotement vert</w:t>
+      </w:r>
+      <w:r>
+        <w:t xml:space="preserve"> de 50ms et 25ms</w:t>
+      </w:r>
     </w:p>
     <w:p>
       <w:pPr>
@@ -5654,17 +6613,99 @@
           <w:numId w:val="2"/>
         </w:numPr>
       </w:pPr>
-      <w:bookmarkStart w:id="33" w:name="_Toc449644276"/>
+      <w:bookmarkStart w:id="42" w:name="_Toc449891937"/>
       <w:r>
         <w:lastRenderedPageBreak/>
         <w:t>Conclusion</w:t>
       </w:r>
-      <w:bookmarkEnd w:id="33"/>
+      <w:bookmarkEnd w:id="42"/>
     </w:p>
     <w:p>
       <w:pPr>
         <w:jc w:val="left"/>
       </w:pPr>
+    </w:p>
+    <w:p>
+      <w:pPr>
+        <w:jc w:val="left"/>
+      </w:pPr>
+      <w:r>
+        <w:t>Liste d’amélioration possible :</w:t>
+      </w:r>
+    </w:p>
+    <w:p>
+      <w:pPr>
+        <w:pStyle w:val="Paragraphedeliste"/>
+        <w:numPr>
+          <w:ilvl w:val="0"/>
+          <w:numId w:val="4"/>
+        </w:numPr>
+        <w:jc w:val="left"/>
+      </w:pPr>
+      <w:r>
+        <w:t>Détection de batterie faible grâce à l’usage du HLVD (</w:t>
+      </w:r>
+      <w:r>
+        <w:rPr>
+          <w:i/>
+        </w:rPr>
+        <w:t>High/Low Voltage Detect</w:t>
+      </w:r>
+      <w:r>
+        <w:t>)</w:t>
+      </w:r>
+    </w:p>
+    <w:p>
+      <w:pPr>
+        <w:pStyle w:val="Paragraphedeliste"/>
+        <w:numPr>
+          <w:ilvl w:val="0"/>
+          <w:numId w:val="4"/>
+        </w:numPr>
+        <w:jc w:val="left"/>
+      </w:pPr>
+      <w:r>
+        <w:t>Mode Deep Sleep ?</w:t>
+      </w:r>
+    </w:p>
+    <w:p>
+      <w:pPr>
+        <w:pStyle w:val="Paragraphedeliste"/>
+        <w:numPr>
+          <w:ilvl w:val="0"/>
+          <w:numId w:val="4"/>
+        </w:numPr>
+        <w:jc w:val="left"/>
+      </w:pPr>
+      <w:r>
+        <w:t>Investiguer sur les LED afin de trouver une LED qui ne consomme pas trop quand elle clignote en vert</w:t>
+      </w:r>
+    </w:p>
+    <w:p>
+      <w:pPr>
+        <w:pStyle w:val="Paragraphedeliste"/>
+        <w:numPr>
+          <w:ilvl w:val="0"/>
+          <w:numId w:val="4"/>
+        </w:numPr>
+        <w:jc w:val="left"/>
+      </w:pPr>
+      <w:r>
+        <w:t>Changer la pile pour une CR2032 : plus facile à trouver (plus standard) et autonomie plus grande (220mAh contre 120mAh pour la CR1632)</w:t>
+      </w:r>
+    </w:p>
+    <w:p>
+      <w:pPr>
+        <w:pStyle w:val="Paragraphedeliste"/>
+        <w:numPr>
+          <w:ilvl w:val="0"/>
+          <w:numId w:val="4"/>
+        </w:numPr>
+        <w:jc w:val="left"/>
+      </w:pPr>
+      <w:r>
+        <w:t>Améliorer la sécurité du prototype ? Mot de passe afin d’éviter que n’importe qui puisse écrire dans l’EEPROM.</w:t>
+      </w:r>
       <w:r>
         <w:br w:type="page"/>
       </w:r>
@@ -5677,7 +6718,7 @@
           <w:numId w:val="2"/>
         </w:numPr>
       </w:pPr>
-      <w:bookmarkStart w:id="34" w:name="_Toc449644277"/>
+      <w:bookmarkStart w:id="43" w:name="_Toc449891938"/>
       <w:r>
         <w:lastRenderedPageBreak/>
         <w:t>B</w:t>
@@ -5685,12 +6726,7 @@
       <w:r>
         <w:t>ibliographie</w:t>
       </w:r>
-      <w:bookmarkEnd w:id="34"/>
-    </w:p>
-    <w:p>
-      <w:r>
-        <w:t>Références principales :</w:t>
-      </w:r>
+      <w:bookmarkEnd w:id="43"/>
     </w:p>
     <w:tbl>
       <w:tblPr>
@@ -5756,7 +6792,32 @@
               <w:rPr>
                 <w:lang w:val="en-GB"/>
               </w:rPr>
-              <w:t>L. Jones, “Coordination and Control for Multi-Quadrotor UAV Mission”, Thesis, Naval Postgraduate School, 2012.</w:t>
+              <w:t>Microchip</w:t>
+            </w:r>
+            <w:r>
+              <w:rPr>
+                <w:lang w:val="en-GB"/>
+              </w:rPr>
+              <w:t>, “</w:t>
+            </w:r>
+            <w:r>
+              <w:rPr>
+                <w:i/>
+                <w:lang w:val="en-US"/>
+              </w:rPr>
+              <w:t>Emerging Trends in Embedded Power Management: Microcontrollers, Memory &amp; Analog </w:t>
+            </w:r>
+            <w:r>
+              <w:rPr>
+                <w:lang w:val="en-GB"/>
+              </w:rPr>
+              <w:t>”</w:t>
+            </w:r>
+            <w:r>
+              <w:rPr>
+                <w:lang w:val="en-GB"/>
+              </w:rPr>
+              <w:t>.</w:t>
             </w:r>
           </w:p>
         </w:tc>
@@ -5765,13 +6826,19 @@
     <w:p>
       <w:pPr>
         <w:rPr>
-          <w:lang w:val="en-GB"/>
+          <w:lang w:val="en-US"/>
         </w:rPr>
       </w:pPr>
+      <w:r>
+        <w:rPr>
+          <w:lang w:val="en-US"/>
+        </w:rPr>
+        <w:t>Datasheets des différents composants.</w:t>
+      </w:r>
     </w:p>
     <w:sectPr>
-      <w:headerReference w:type="first" r:id="rId22"/>
-      <w:footerReference w:type="first" r:id="rId23"/>
+      <w:headerReference w:type="first" r:id="rId23"/>
+      <w:footerReference w:type="first" r:id="rId24"/>
       <w:pgSz w:w="11906" w:h="16838"/>
       <w:pgMar w:top="1418" w:right="1418" w:bottom="1418" w:left="1418" w:header="709" w:footer="709" w:gutter="0"/>
       <w:pgNumType w:start="1"/>
@@ -5857,7 +6924,7 @@
           <mc:AlternateContent>
             <mc:Choice Requires="wpg">
               <w:drawing>
-                <wp:anchor distT="0" distB="0" distL="114300" distR="114300" simplePos="0" relativeHeight="251661312" behindDoc="0" locked="0" layoutInCell="1" allowOverlap="1" wp14:anchorId="37536E72" wp14:editId="16C0EB7A">
+                <wp:anchor distT="0" distB="0" distL="114300" distR="114300" simplePos="0" relativeHeight="251661312" behindDoc="0" locked="0" layoutInCell="1" allowOverlap="1" wp14:anchorId="005492BB" wp14:editId="478DC7AE">
                   <wp:simplePos x="0" y="0"/>
                   <wp:positionH relativeFrom="rightMargin">
                     <wp:align>center</wp:align>
@@ -6148,6 +7215,140 @@
         <w:footnoteRef/>
       </w:r>
       <w:r>
+        <w:t xml:space="preserve"> La RTCC peut réveiller le microcontrôleur toutes les 0.5 secondes, secondes, 10 secondes, minutes, 10 minutes … Dans notre cas, nous l’avons réglé sur 1 seconde.</w:t>
+      </w:r>
+    </w:p>
+  </w:footnote>
+  <w:footnote w:id="2">
+    <w:p>
+      <w:pPr>
+        <w:pStyle w:val="Notedebasdepage"/>
+      </w:pPr>
+      <w:r>
+        <w:rPr>
+          <w:rStyle w:val="Appelnotedebasdep"/>
+        </w:rPr>
+        <w:footnoteRef/>
+      </w:r>
+      <w:r>
+        <w:t xml:space="preserve"> Le BOR (</w:t>
+      </w:r>
+      <w:r>
+        <w:rPr>
+          <w:i/>
+        </w:rPr>
+        <w:t>Brown-out Reset</w:t>
+      </w:r>
+      <w:r>
+        <w:t xml:space="preserve">) est un circuit qui monitore la tension </w:t>
+      </w:r>
+      <m:oMath>
+        <m:sSub>
+          <m:sSubPr>
+            <m:ctrlPr>
+              <w:rPr>
+                <w:rFonts w:ascii="Cambria Math" w:hAnsi="Cambria Math"/>
+                <w:i/>
+              </w:rPr>
+            </m:ctrlPr>
+          </m:sSubPr>
+          <m:e>
+            <m:r>
+              <w:rPr>
+                <w:rFonts w:ascii="Cambria Math" w:hAnsi="Cambria Math"/>
+              </w:rPr>
+              <m:t>V</m:t>
+            </m:r>
+          </m:e>
+          <m:sub>
+            <m:r>
+              <w:rPr>
+                <w:rFonts w:ascii="Cambria Math" w:hAnsi="Cambria Math"/>
+              </w:rPr>
+              <m:t>DD</m:t>
+            </m:r>
+          </m:sub>
+        </m:sSub>
+      </m:oMath>
+      <w:r>
+        <w:t>en le comparant à une valeur de seuil. Lorsque cette tension est plus petite que le seuil, le BOR est activé.</w:t>
+      </w:r>
+    </w:p>
+  </w:footnote>
+  <w:footnote w:id="3">
+    <w:p>
+      <w:pPr>
+        <w:pStyle w:val="Notedebasdepage"/>
+      </w:pPr>
+      <w:r>
+        <w:rPr>
+          <w:rStyle w:val="Appelnotedebasdep"/>
+        </w:rPr>
+        <w:footnoteRef/>
+      </w:r>
+      <w:r>
+        <w:t xml:space="preserve"> Cette figure est issue d’un document de Microchip : « </w:t>
+      </w:r>
+      <w:r>
+        <w:rPr>
+          <w:i/>
+        </w:rPr>
+        <w:t>Emerging Trends in Embedded Power Management: Microcontrollers, Memory &amp; Analog</w:t>
+      </w:r>
+      <w:r>
+        <w:rPr>
+          <w:i/>
+        </w:rPr>
+        <w:t> »</w:t>
+      </w:r>
+    </w:p>
+  </w:footnote>
+  <w:footnote w:id="4">
+    <w:p>
+      <w:pPr>
+        <w:pStyle w:val="Notedebasdepage"/>
+      </w:pPr>
+      <w:r>
+        <w:rPr>
+          <w:rStyle w:val="Appelnotedebasdep"/>
+        </w:rPr>
+        <w:footnoteRef/>
+      </w:r>
+      <w:r>
+        <w:t xml:space="preserve"> Cf. note en bas de page n°5, section </w:t>
+      </w:r>
+      <w:r>
+        <w:fldChar w:fldCharType="begin"/>
+      </w:r>
+      <w:r>
+        <w:instrText xml:space="preserve"> REF _Ref449890465 \r \h </w:instrText>
+      </w:r>
+      <w:r>
+        <w:fldChar w:fldCharType="separate"/>
+      </w:r>
+      <w:r>
+        <w:t>4.4</w:t>
+      </w:r>
+      <w:r>
+        <w:fldChar w:fldCharType="end"/>
+      </w:r>
+      <w:r>
+        <w:t>.</w:t>
+      </w:r>
+    </w:p>
+  </w:footnote>
+  <w:footnote w:id="5">
+    <w:p>
+      <w:pPr>
+        <w:pStyle w:val="Notedebasdepage"/>
+      </w:pPr>
+      <w:r>
+        <w:rPr>
+          <w:rStyle w:val="Appelnotedebasdep"/>
+        </w:rPr>
+        <w:footnoteRef/>
+      </w:r>
+      <w:r>
         <w:t xml:space="preserve"> Cette valeur est donnée pour une tension d’alimentation de 2.5 V. A 5.5 V, ce courant passe à 100µA. Il est donc impossible de donner une valeur précise dû au fait que la relation entre consommation de courant et tension d’alimentation n’est pas linéaire.</w:t>
       </w:r>
     </w:p>
@@ -6257,6 +7458,92 @@
     </w:lvl>
   </w:abstractNum>
   <w:abstractNum w:abstractNumId="1" w15:restartNumberingAfterBreak="0">
+    <w:nsid w:val="0C816DDB"/>
+    <w:multiLevelType w:val="multilevel"/>
+    <w:tmpl w:val="080C001F"/>
+    <w:lvl w:ilvl="0">
+      <w:start w:val="1"/>
+      <w:numFmt w:val="decimal"/>
+      <w:lvlText w:val="%1."/>
+      <w:lvlJc w:val="left"/>
+      <w:pPr>
+        <w:ind w:left="360" w:hanging="360"/>
+      </w:pPr>
+    </w:lvl>
+    <w:lvl w:ilvl="1">
+      <w:start w:val="1"/>
+      <w:numFmt w:val="decimal"/>
+      <w:lvlText w:val="%1.%2."/>
+      <w:lvlJc w:val="left"/>
+      <w:pPr>
+        <w:ind w:left="792" w:hanging="432"/>
+      </w:pPr>
+    </w:lvl>
+    <w:lvl w:ilvl="2">
+      <w:start w:val="1"/>
+      <w:numFmt w:val="decimal"/>
+      <w:lvlText w:val="%1.%2.%3."/>
+      <w:lvlJc w:val="left"/>
+      <w:pPr>
+        <w:ind w:left="1224" w:hanging="504"/>
+      </w:pPr>
+    </w:lvl>
+    <w:lvl w:ilvl="3">
+      <w:start w:val="1"/>
+      <w:numFmt w:val="decimal"/>
+      <w:lvlText w:val="%1.%2.%3.%4."/>
+      <w:lvlJc w:val="left"/>
+      <w:pPr>
+        <w:ind w:left="1728" w:hanging="648"/>
+      </w:pPr>
+    </w:lvl>
+    <w:lvl w:ilvl="4">
+      <w:start w:val="1"/>
+      <w:numFmt w:val="decimal"/>
+      <w:lvlText w:val="%1.%2.%3.%4.%5."/>
+      <w:lvlJc w:val="left"/>
+      <w:pPr>
+        <w:ind w:left="2232" w:hanging="792"/>
+      </w:pPr>
+    </w:lvl>
+    <w:lvl w:ilvl="5">
+      <w:start w:val="1"/>
+      <w:numFmt w:val="decimal"/>
+      <w:lvlText w:val="%1.%2.%3.%4.%5.%6."/>
+      <w:lvlJc w:val="left"/>
+      <w:pPr>
+        <w:ind w:left="2736" w:hanging="936"/>
+      </w:pPr>
+    </w:lvl>
+    <w:lvl w:ilvl="6">
+      <w:start w:val="1"/>
+      <w:numFmt w:val="decimal"/>
+      <w:lvlText w:val="%1.%2.%3.%4.%5.%6.%7."/>
+      <w:lvlJc w:val="left"/>
+      <w:pPr>
+        <w:ind w:left="3240" w:hanging="1080"/>
+      </w:pPr>
+    </w:lvl>
+    <w:lvl w:ilvl="7">
+      <w:start w:val="1"/>
+      <w:numFmt w:val="decimal"/>
+      <w:lvlText w:val="%1.%2.%3.%4.%5.%6.%7.%8."/>
+      <w:lvlJc w:val="left"/>
+      <w:pPr>
+        <w:ind w:left="3744" w:hanging="1224"/>
+      </w:pPr>
+    </w:lvl>
+    <w:lvl w:ilvl="8">
+      <w:start w:val="1"/>
+      <w:numFmt w:val="decimal"/>
+      <w:lvlText w:val="%1.%2.%3.%4.%5.%6.%7.%8.%9."/>
+      <w:lvlJc w:val="left"/>
+      <w:pPr>
+        <w:ind w:left="4320" w:hanging="1440"/>
+      </w:pPr>
+    </w:lvl>
+  </w:abstractNum>
+  <w:abstractNum w:abstractNumId="2" w15:restartNumberingAfterBreak="0">
     <w:nsid w:val="12404536"/>
     <w:multiLevelType w:val="hybridMultilevel"/>
     <w:tmpl w:val="05BA2BCE"/>
@@ -6345,7 +7632,7 @@
       </w:pPr>
     </w:lvl>
   </w:abstractNum>
-  <w:abstractNum w:abstractNumId="2" w15:restartNumberingAfterBreak="0">
+  <w:abstractNum w:abstractNumId="3" w15:restartNumberingAfterBreak="0">
     <w:nsid w:val="297D58B7"/>
     <w:multiLevelType w:val="hybridMultilevel"/>
     <w:tmpl w:val="C88665D0"/>
@@ -6457,7 +7744,93 @@
       </w:rPr>
     </w:lvl>
   </w:abstractNum>
-  <w:abstractNum w:abstractNumId="3" w15:restartNumberingAfterBreak="0">
+  <w:abstractNum w:abstractNumId="4" w15:restartNumberingAfterBreak="0">
+    <w:nsid w:val="2C4E5577"/>
+    <w:multiLevelType w:val="multilevel"/>
+    <w:tmpl w:val="080C001F"/>
+    <w:lvl w:ilvl="0">
+      <w:start w:val="1"/>
+      <w:numFmt w:val="decimal"/>
+      <w:lvlText w:val="%1."/>
+      <w:lvlJc w:val="left"/>
+      <w:pPr>
+        <w:ind w:left="360" w:hanging="360"/>
+      </w:pPr>
+    </w:lvl>
+    <w:lvl w:ilvl="1">
+      <w:start w:val="1"/>
+      <w:numFmt w:val="decimal"/>
+      <w:lvlText w:val="%1.%2."/>
+      <w:lvlJc w:val="left"/>
+      <w:pPr>
+        <w:ind w:left="792" w:hanging="432"/>
+      </w:pPr>
+    </w:lvl>
+    <w:lvl w:ilvl="2">
+      <w:start w:val="1"/>
+      <w:numFmt w:val="decimal"/>
+      <w:lvlText w:val="%1.%2.%3."/>
+      <w:lvlJc w:val="left"/>
+      <w:pPr>
+        <w:ind w:left="1224" w:hanging="504"/>
+      </w:pPr>
+    </w:lvl>
+    <w:lvl w:ilvl="3">
+      <w:start w:val="1"/>
+      <w:numFmt w:val="decimal"/>
+      <w:lvlText w:val="%1.%2.%3.%4."/>
+      <w:lvlJc w:val="left"/>
+      <w:pPr>
+        <w:ind w:left="1728" w:hanging="648"/>
+      </w:pPr>
+    </w:lvl>
+    <w:lvl w:ilvl="4">
+      <w:start w:val="1"/>
+      <w:numFmt w:val="decimal"/>
+      <w:lvlText w:val="%1.%2.%3.%4.%5."/>
+      <w:lvlJc w:val="left"/>
+      <w:pPr>
+        <w:ind w:left="2232" w:hanging="792"/>
+      </w:pPr>
+    </w:lvl>
+    <w:lvl w:ilvl="5">
+      <w:start w:val="1"/>
+      <w:numFmt w:val="decimal"/>
+      <w:lvlText w:val="%1.%2.%3.%4.%5.%6."/>
+      <w:lvlJc w:val="left"/>
+      <w:pPr>
+        <w:ind w:left="2736" w:hanging="936"/>
+      </w:pPr>
+    </w:lvl>
+    <w:lvl w:ilvl="6">
+      <w:start w:val="1"/>
+      <w:numFmt w:val="decimal"/>
+      <w:lvlText w:val="%1.%2.%3.%4.%5.%6.%7."/>
+      <w:lvlJc w:val="left"/>
+      <w:pPr>
+        <w:ind w:left="3240" w:hanging="1080"/>
+      </w:pPr>
+    </w:lvl>
+    <w:lvl w:ilvl="7">
+      <w:start w:val="1"/>
+      <w:numFmt w:val="decimal"/>
+      <w:lvlText w:val="%1.%2.%3.%4.%5.%6.%7.%8."/>
+      <w:lvlJc w:val="left"/>
+      <w:pPr>
+        <w:ind w:left="3744" w:hanging="1224"/>
+      </w:pPr>
+    </w:lvl>
+    <w:lvl w:ilvl="8">
+      <w:start w:val="1"/>
+      <w:numFmt w:val="decimal"/>
+      <w:lvlText w:val="%1.%2.%3.%4.%5.%6.%7.%8.%9."/>
+      <w:lvlJc w:val="left"/>
+      <w:pPr>
+        <w:ind w:left="4320" w:hanging="1440"/>
+      </w:pPr>
+    </w:lvl>
+  </w:abstractNum>
+  <w:abstractNum w:abstractNumId="5" w15:restartNumberingAfterBreak="0">
     <w:nsid w:val="2E855EB2"/>
     <w:multiLevelType w:val="hybridMultilevel"/>
     <w:tmpl w:val="5322986A"/>
@@ -6546,7 +7919,7 @@
       </w:pPr>
     </w:lvl>
   </w:abstractNum>
-  <w:abstractNum w:abstractNumId="4" w15:restartNumberingAfterBreak="0">
+  <w:abstractNum w:abstractNumId="6" w15:restartNumberingAfterBreak="0">
     <w:nsid w:val="2F521C1C"/>
     <w:multiLevelType w:val="hybridMultilevel"/>
     <w:tmpl w:val="2E5030C6"/>
@@ -6635,7 +8008,7 @@
       </w:pPr>
     </w:lvl>
   </w:abstractNum>
-  <w:abstractNum w:abstractNumId="5" w15:restartNumberingAfterBreak="0">
+  <w:abstractNum w:abstractNumId="7" w15:restartNumberingAfterBreak="0">
     <w:nsid w:val="3A075962"/>
     <w:multiLevelType w:val="multilevel"/>
     <w:tmpl w:val="080C001F"/>
@@ -6721,7 +8094,7 @@
       </w:pPr>
     </w:lvl>
   </w:abstractNum>
-  <w:abstractNum w:abstractNumId="6" w15:restartNumberingAfterBreak="0">
+  <w:abstractNum w:abstractNumId="8" w15:restartNumberingAfterBreak="0">
     <w:nsid w:val="44217BCC"/>
     <w:multiLevelType w:val="hybridMultilevel"/>
     <w:tmpl w:val="B48E4734"/>
@@ -6810,7 +8183,7 @@
       </w:pPr>
     </w:lvl>
   </w:abstractNum>
-  <w:abstractNum w:abstractNumId="7" w15:restartNumberingAfterBreak="0">
+  <w:abstractNum w:abstractNumId="9" w15:restartNumberingAfterBreak="0">
     <w:nsid w:val="4A085DAA"/>
     <w:multiLevelType w:val="hybridMultilevel"/>
     <w:tmpl w:val="E548977C"/>
@@ -6923,7 +8296,7 @@
       </w:rPr>
     </w:lvl>
   </w:abstractNum>
-  <w:abstractNum w:abstractNumId="8" w15:restartNumberingAfterBreak="0">
+  <w:abstractNum w:abstractNumId="10" w15:restartNumberingAfterBreak="0">
     <w:nsid w:val="699700BC"/>
     <w:multiLevelType w:val="hybridMultilevel"/>
     <w:tmpl w:val="08E8306C"/>
@@ -7012,7 +8385,7 @@
       </w:pPr>
     </w:lvl>
   </w:abstractNum>
-  <w:abstractNum w:abstractNumId="9" w15:restartNumberingAfterBreak="0">
+  <w:abstractNum w:abstractNumId="11" w15:restartNumberingAfterBreak="0">
     <w:nsid w:val="727A08FF"/>
     <w:multiLevelType w:val="hybridMultilevel"/>
     <w:tmpl w:val="B1B89472"/>
@@ -7101,7 +8474,7 @@
       </w:pPr>
     </w:lvl>
   </w:abstractNum>
-  <w:abstractNum w:abstractNumId="10" w15:restartNumberingAfterBreak="0">
+  <w:abstractNum w:abstractNumId="12" w15:restartNumberingAfterBreak="0">
     <w:nsid w:val="785055EF"/>
     <w:multiLevelType w:val="hybridMultilevel"/>
     <w:tmpl w:val="A88C827A"/>
@@ -7214,7 +8587,7 @@
       </w:rPr>
     </w:lvl>
   </w:abstractNum>
-  <w:abstractNum w:abstractNumId="11" w15:restartNumberingAfterBreak="0">
+  <w:abstractNum w:abstractNumId="13" w15:restartNumberingAfterBreak="0">
     <w:nsid w:val="794D3ECA"/>
     <w:multiLevelType w:val="multilevel"/>
     <w:tmpl w:val="C0867A54"/>
@@ -7335,41 +8708,136 @@
       </w:rPr>
     </w:lvl>
   </w:abstractNum>
+  <w:abstractNum w:abstractNumId="14" w15:restartNumberingAfterBreak="0">
+    <w:nsid w:val="79D35F8D"/>
+    <w:multiLevelType w:val="multilevel"/>
+    <w:tmpl w:val="080C001F"/>
+    <w:lvl w:ilvl="0">
+      <w:start w:val="1"/>
+      <w:numFmt w:val="decimal"/>
+      <w:lvlText w:val="%1."/>
+      <w:lvlJc w:val="left"/>
+      <w:pPr>
+        <w:ind w:left="360" w:hanging="360"/>
+      </w:pPr>
+    </w:lvl>
+    <w:lvl w:ilvl="1">
+      <w:start w:val="1"/>
+      <w:numFmt w:val="decimal"/>
+      <w:lvlText w:val="%1.%2."/>
+      <w:lvlJc w:val="left"/>
+      <w:pPr>
+        <w:ind w:left="792" w:hanging="432"/>
+      </w:pPr>
+    </w:lvl>
+    <w:lvl w:ilvl="2">
+      <w:start w:val="1"/>
+      <w:numFmt w:val="decimal"/>
+      <w:lvlText w:val="%1.%2.%3."/>
+      <w:lvlJc w:val="left"/>
+      <w:pPr>
+        <w:ind w:left="1224" w:hanging="504"/>
+      </w:pPr>
+    </w:lvl>
+    <w:lvl w:ilvl="3">
+      <w:start w:val="1"/>
+      <w:numFmt w:val="decimal"/>
+      <w:lvlText w:val="%1.%2.%3.%4."/>
+      <w:lvlJc w:val="left"/>
+      <w:pPr>
+        <w:ind w:left="1728" w:hanging="648"/>
+      </w:pPr>
+    </w:lvl>
+    <w:lvl w:ilvl="4">
+      <w:start w:val="1"/>
+      <w:numFmt w:val="decimal"/>
+      <w:lvlText w:val="%1.%2.%3.%4.%5."/>
+      <w:lvlJc w:val="left"/>
+      <w:pPr>
+        <w:ind w:left="2232" w:hanging="792"/>
+      </w:pPr>
+    </w:lvl>
+    <w:lvl w:ilvl="5">
+      <w:start w:val="1"/>
+      <w:numFmt w:val="decimal"/>
+      <w:lvlText w:val="%1.%2.%3.%4.%5.%6."/>
+      <w:lvlJc w:val="left"/>
+      <w:pPr>
+        <w:ind w:left="2736" w:hanging="936"/>
+      </w:pPr>
+    </w:lvl>
+    <w:lvl w:ilvl="6">
+      <w:start w:val="1"/>
+      <w:numFmt w:val="decimal"/>
+      <w:lvlText w:val="%1.%2.%3.%4.%5.%6.%7."/>
+      <w:lvlJc w:val="left"/>
+      <w:pPr>
+        <w:ind w:left="3240" w:hanging="1080"/>
+      </w:pPr>
+    </w:lvl>
+    <w:lvl w:ilvl="7">
+      <w:start w:val="1"/>
+      <w:numFmt w:val="decimal"/>
+      <w:lvlText w:val="%1.%2.%3.%4.%5.%6.%7.%8."/>
+      <w:lvlJc w:val="left"/>
+      <w:pPr>
+        <w:ind w:left="3744" w:hanging="1224"/>
+      </w:pPr>
+    </w:lvl>
+    <w:lvl w:ilvl="8">
+      <w:start w:val="1"/>
+      <w:numFmt w:val="decimal"/>
+      <w:lvlText w:val="%1.%2.%3.%4.%5.%6.%7.%8.%9."/>
+      <w:lvlJc w:val="left"/>
+      <w:pPr>
+        <w:ind w:left="4320" w:hanging="1440"/>
+      </w:pPr>
+    </w:lvl>
+  </w:abstractNum>
   <w:num w:numId="1">
-    <w:abstractNumId w:val="11"/>
+    <w:abstractNumId w:val="13"/>
   </w:num>
   <w:num w:numId="2">
-    <w:abstractNumId w:val="5"/>
+    <w:abstractNumId w:val="7"/>
   </w:num>
   <w:num w:numId="3">
     <w:abstractNumId w:val="0"/>
   </w:num>
   <w:num w:numId="4">
+    <w:abstractNumId w:val="12"/>
+  </w:num>
+  <w:num w:numId="5">
+    <w:abstractNumId w:val="2"/>
+  </w:num>
+  <w:num w:numId="6">
+    <w:abstractNumId w:val="8"/>
+  </w:num>
+  <w:num w:numId="7">
+    <w:abstractNumId w:val="9"/>
+  </w:num>
+  <w:num w:numId="8">
+    <w:abstractNumId w:val="6"/>
+  </w:num>
+  <w:num w:numId="9">
+    <w:abstractNumId w:val="11"/>
+  </w:num>
+  <w:num w:numId="10">
+    <w:abstractNumId w:val="5"/>
+  </w:num>
+  <w:num w:numId="11">
+    <w:abstractNumId w:val="3"/>
+  </w:num>
+  <w:num w:numId="12">
     <w:abstractNumId w:val="10"/>
   </w:num>
-  <w:num w:numId="5">
+  <w:num w:numId="13">
     <w:abstractNumId w:val="1"/>
   </w:num>
-  <w:num w:numId="6">
-    <w:abstractNumId w:val="6"/>
+  <w:num w:numId="14">
+    <w:abstractNumId w:val="14"/>
   </w:num>
-  <w:num w:numId="7">
-    <w:abstractNumId w:val="7"/>
-  </w:num>
-  <w:num w:numId="8">
+  <w:num w:numId="15">
     <w:abstractNumId w:val="4"/>
-  </w:num>
-  <w:num w:numId="9">
-    <w:abstractNumId w:val="9"/>
-  </w:num>
-  <w:num w:numId="10">
-    <w:abstractNumId w:val="3"/>
-  </w:num>
-  <w:num w:numId="11">
-    <w:abstractNumId w:val="2"/>
-  </w:num>
-  <w:num w:numId="12">
-    <w:abstractNumId w:val="8"/>
   </w:num>
   <w:numIdMacAtCleanup w:val="5"/>
 </w:numbering>
@@ -9048,7 +10516,7 @@
 </file>
 
 <file path=customXml/itemProps1.xml><?xml version="1.0" encoding="utf-8"?>
-<ds:datastoreItem xmlns:ds="http://schemas.openxmlformats.org/officeDocument/2006/customXml" ds:itemID="{4CE262FE-6A53-4B40-8E24-C48EC2C8C017}">
+<ds:datastoreItem xmlns:ds="http://schemas.openxmlformats.org/officeDocument/2006/customXml" ds:itemID="{E990247A-A88B-4259-9E56-88EC5C38898A}">
   <ds:schemaRefs>
     <ds:schemaRef ds:uri="http://schemas.openxmlformats.org/officeDocument/2006/bibliography"/>
   </ds:schemaRefs>

</xml_diff>

<commit_message>
Ajout du résultat pour l'accéléromètre et ajout d'améliorations possible
</commit_message>
<xml_diff>
--- a/Rapport.docx
+++ b/Rapport.docx
@@ -433,7 +433,7 @@
           <w:r>
             <w:fldChar w:fldCharType="separate"/>
           </w:r>
-          <w:hyperlink w:anchor="_Toc449891913" w:history="1">
+          <w:hyperlink w:anchor="_Toc450206369" w:history="1">
             <w:r>
               <w:rPr>
                 <w:rStyle w:val="Lienhypertexte"/>
@@ -474,7 +474,7 @@
                 <w:noProof/>
                 <w:webHidden/>
               </w:rPr>
-              <w:instrText xml:space="preserve"> PAGEREF _Toc449891913 \h </w:instrText>
+              <w:instrText xml:space="preserve"> PAGEREF _Toc450206369 \h </w:instrText>
             </w:r>
             <w:r>
               <w:rPr>
@@ -517,7 +517,7 @@
               <w:noProof/>
             </w:rPr>
           </w:pPr>
-          <w:hyperlink w:anchor="_Toc449891914" w:history="1">
+          <w:hyperlink w:anchor="_Toc450206370" w:history="1">
             <w:r>
               <w:rPr>
                 <w:rStyle w:val="Lienhypertexte"/>
@@ -558,7 +558,7 @@
                 <w:noProof/>
                 <w:webHidden/>
               </w:rPr>
-              <w:instrText xml:space="preserve"> PAGEREF _Toc449891914 \h </w:instrText>
+              <w:instrText xml:space="preserve"> PAGEREF _Toc450206370 \h </w:instrText>
             </w:r>
             <w:r>
               <w:rPr>
@@ -601,11 +601,12 @@
               <w:noProof/>
             </w:rPr>
           </w:pPr>
-          <w:hyperlink w:anchor="_Toc449891915" w:history="1">
+          <w:hyperlink w:anchor="_Toc450206371" w:history="1">
             <w:r>
               <w:rPr>
                 <w:rStyle w:val="Lienhypertexte"/>
                 <w:noProof/>
+                <w:lang w:val="en-US"/>
               </w:rPr>
               <w:t>2.1.</w:t>
             </w:r>
@@ -642,7 +643,7 @@
                 <w:noProof/>
                 <w:webHidden/>
               </w:rPr>
-              <w:instrText xml:space="preserve"> PAGEREF _Toc449891915 \h </w:instrText>
+              <w:instrText xml:space="preserve"> PAGEREF _Toc450206371 \h </w:instrText>
             </w:r>
             <w:r>
               <w:rPr>
@@ -685,11 +686,12 @@
               <w:noProof/>
             </w:rPr>
           </w:pPr>
-          <w:hyperlink w:anchor="_Toc449891916" w:history="1">
+          <w:hyperlink w:anchor="_Toc450206372" w:history="1">
             <w:r>
               <w:rPr>
                 <w:rStyle w:val="Lienhypertexte"/>
                 <w:noProof/>
+                <w:lang w:val="en-US"/>
               </w:rPr>
               <w:t>2.2.</w:t>
             </w:r>
@@ -726,7 +728,7 @@
                 <w:noProof/>
                 <w:webHidden/>
               </w:rPr>
-              <w:instrText xml:space="preserve"> PAGEREF _Toc449891916 \h </w:instrText>
+              <w:instrText xml:space="preserve"> PAGEREF _Toc450206372 \h </w:instrText>
             </w:r>
             <w:r>
               <w:rPr>
@@ -769,11 +771,12 @@
               <w:noProof/>
             </w:rPr>
           </w:pPr>
-          <w:hyperlink w:anchor="_Toc449891917" w:history="1">
+          <w:hyperlink w:anchor="_Toc450206373" w:history="1">
             <w:r>
               <w:rPr>
                 <w:rStyle w:val="Lienhypertexte"/>
                 <w:noProof/>
+                <w:lang w:val="en-US"/>
               </w:rPr>
               <w:t>2.3.</w:t>
             </w:r>
@@ -810,7 +813,7 @@
                 <w:noProof/>
                 <w:webHidden/>
               </w:rPr>
-              <w:instrText xml:space="preserve"> PAGEREF _Toc449891917 \h </w:instrText>
+              <w:instrText xml:space="preserve"> PAGEREF _Toc450206373 \h </w:instrText>
             </w:r>
             <w:r>
               <w:rPr>
@@ -853,11 +856,12 @@
               <w:noProof/>
             </w:rPr>
           </w:pPr>
-          <w:hyperlink w:anchor="_Toc449891918" w:history="1">
+          <w:hyperlink w:anchor="_Toc450206374" w:history="1">
             <w:r>
               <w:rPr>
                 <w:rStyle w:val="Lienhypertexte"/>
                 <w:noProof/>
+                <w:lang w:val="en-US"/>
               </w:rPr>
               <w:t>2.4.</w:t>
             </w:r>
@@ -894,7 +898,7 @@
                 <w:noProof/>
                 <w:webHidden/>
               </w:rPr>
-              <w:instrText xml:space="preserve"> PAGEREF _Toc449891918 \h </w:instrText>
+              <w:instrText xml:space="preserve"> PAGEREF _Toc450206374 \h </w:instrText>
             </w:r>
             <w:r>
               <w:rPr>
@@ -937,7 +941,7 @@
               <w:noProof/>
             </w:rPr>
           </w:pPr>
-          <w:hyperlink w:anchor="_Toc449891919" w:history="1">
+          <w:hyperlink w:anchor="_Toc450206375" w:history="1">
             <w:r>
               <w:rPr>
                 <w:rStyle w:val="Lienhypertexte"/>
@@ -978,7 +982,7 @@
                 <w:noProof/>
                 <w:webHidden/>
               </w:rPr>
-              <w:instrText xml:space="preserve"> PAGEREF _Toc449891919 \h </w:instrText>
+              <w:instrText xml:space="preserve"> PAGEREF _Toc450206375 \h </w:instrText>
             </w:r>
             <w:r>
               <w:rPr>
@@ -1021,7 +1025,7 @@
               <w:noProof/>
             </w:rPr>
           </w:pPr>
-          <w:hyperlink w:anchor="_Toc449891920" w:history="1">
+          <w:hyperlink w:anchor="_Toc450206376" w:history="1">
             <w:r>
               <w:rPr>
                 <w:rStyle w:val="Lienhypertexte"/>
@@ -1062,7 +1066,7 @@
                 <w:noProof/>
                 <w:webHidden/>
               </w:rPr>
-              <w:instrText xml:space="preserve"> PAGEREF _Toc449891920 \h </w:instrText>
+              <w:instrText xml:space="preserve"> PAGEREF _Toc450206376 \h </w:instrText>
             </w:r>
             <w:r>
               <w:rPr>
@@ -1105,11 +1109,12 @@
               <w:noProof/>
             </w:rPr>
           </w:pPr>
-          <w:hyperlink w:anchor="_Toc449891921" w:history="1">
+          <w:hyperlink w:anchor="_Toc450206377" w:history="1">
             <w:r>
               <w:rPr>
                 <w:rStyle w:val="Lienhypertexte"/>
                 <w:noProof/>
+                <w:lang w:val="en-US"/>
               </w:rPr>
               <w:t>2.5.</w:t>
             </w:r>
@@ -1146,7 +1151,7 @@
                 <w:noProof/>
                 <w:webHidden/>
               </w:rPr>
-              <w:instrText xml:space="preserve"> PAGEREF _Toc449891921 \h </w:instrText>
+              <w:instrText xml:space="preserve"> PAGEREF _Toc450206377 \h </w:instrText>
             </w:r>
             <w:r>
               <w:rPr>
@@ -1189,11 +1194,12 @@
               <w:noProof/>
             </w:rPr>
           </w:pPr>
-          <w:hyperlink w:anchor="_Toc449891922" w:history="1">
+          <w:hyperlink w:anchor="_Toc450206378" w:history="1">
             <w:r>
               <w:rPr>
                 <w:rStyle w:val="Lienhypertexte"/>
                 <w:noProof/>
+                <w:lang w:val="en-US"/>
               </w:rPr>
               <w:t>2.6.</w:t>
             </w:r>
@@ -1230,7 +1236,7 @@
                 <w:noProof/>
                 <w:webHidden/>
               </w:rPr>
-              <w:instrText xml:space="preserve"> PAGEREF _Toc449891922 \h </w:instrText>
+              <w:instrText xml:space="preserve"> PAGEREF _Toc450206378 \h </w:instrText>
             </w:r>
             <w:r>
               <w:rPr>
@@ -1273,7 +1279,7 @@
               <w:noProof/>
             </w:rPr>
           </w:pPr>
-          <w:hyperlink w:anchor="_Toc449891923" w:history="1">
+          <w:hyperlink w:anchor="_Toc450206379" w:history="1">
             <w:r>
               <w:rPr>
                 <w:rStyle w:val="Lienhypertexte"/>
@@ -1314,7 +1320,7 @@
                 <w:noProof/>
                 <w:webHidden/>
               </w:rPr>
-              <w:instrText xml:space="preserve"> PAGEREF _Toc449891923 \h </w:instrText>
+              <w:instrText xml:space="preserve"> PAGEREF _Toc450206379 \h </w:instrText>
             </w:r>
             <w:r>
               <w:rPr>
@@ -1357,11 +1363,12 @@
               <w:noProof/>
             </w:rPr>
           </w:pPr>
-          <w:hyperlink w:anchor="_Toc449891924" w:history="1">
+          <w:hyperlink w:anchor="_Toc450206380" w:history="1">
             <w:r>
               <w:rPr>
                 <w:rStyle w:val="Lienhypertexte"/>
                 <w:noProof/>
+                <w:lang w:val="en-US"/>
               </w:rPr>
               <w:t>3.1.</w:t>
             </w:r>
@@ -1398,7 +1405,7 @@
                 <w:noProof/>
                 <w:webHidden/>
               </w:rPr>
-              <w:instrText xml:space="preserve"> PAGEREF _Toc449891924 \h </w:instrText>
+              <w:instrText xml:space="preserve"> PAGEREF _Toc450206380 \h </w:instrText>
             </w:r>
             <w:r>
               <w:rPr>
@@ -1441,11 +1448,12 @@
               <w:noProof/>
             </w:rPr>
           </w:pPr>
-          <w:hyperlink w:anchor="_Toc449891925" w:history="1">
+          <w:hyperlink w:anchor="_Toc450206381" w:history="1">
             <w:r>
               <w:rPr>
                 <w:rStyle w:val="Lienhypertexte"/>
                 <w:noProof/>
+                <w:lang w:val="en-US"/>
               </w:rPr>
               <w:t>3.2.</w:t>
             </w:r>
@@ -1482,7 +1490,7 @@
                 <w:noProof/>
                 <w:webHidden/>
               </w:rPr>
-              <w:instrText xml:space="preserve"> PAGEREF _Toc449891925 \h </w:instrText>
+              <w:instrText xml:space="preserve"> PAGEREF _Toc450206381 \h </w:instrText>
             </w:r>
             <w:r>
               <w:rPr>
@@ -1525,11 +1533,12 @@
               <w:noProof/>
             </w:rPr>
           </w:pPr>
-          <w:hyperlink w:anchor="_Toc449891926" w:history="1">
+          <w:hyperlink w:anchor="_Toc450206382" w:history="1">
             <w:r>
               <w:rPr>
                 <w:rStyle w:val="Lienhypertexte"/>
                 <w:noProof/>
+                <w:lang w:val="en-US"/>
               </w:rPr>
               <w:t>3.3.</w:t>
             </w:r>
@@ -1566,7 +1575,7 @@
                 <w:noProof/>
                 <w:webHidden/>
               </w:rPr>
-              <w:instrText xml:space="preserve"> PAGEREF _Toc449891926 \h </w:instrText>
+              <w:instrText xml:space="preserve"> PAGEREF _Toc450206382 \h </w:instrText>
             </w:r>
             <w:r>
               <w:rPr>
@@ -1609,11 +1618,12 @@
               <w:noProof/>
             </w:rPr>
           </w:pPr>
-          <w:hyperlink w:anchor="_Toc449891927" w:history="1">
+          <w:hyperlink w:anchor="_Toc450206383" w:history="1">
             <w:r>
               <w:rPr>
                 <w:rStyle w:val="Lienhypertexte"/>
                 <w:noProof/>
+                <w:lang w:val="en-US"/>
               </w:rPr>
               <w:t>3.4.</w:t>
             </w:r>
@@ -1650,7 +1660,7 @@
                 <w:noProof/>
                 <w:webHidden/>
               </w:rPr>
-              <w:instrText xml:space="preserve"> PAGEREF _Toc449891927 \h </w:instrText>
+              <w:instrText xml:space="preserve"> PAGEREF _Toc450206383 \h </w:instrText>
             </w:r>
             <w:r>
               <w:rPr>
@@ -1693,11 +1703,12 @@
               <w:noProof/>
             </w:rPr>
           </w:pPr>
-          <w:hyperlink w:anchor="_Toc449891928" w:history="1">
+          <w:hyperlink w:anchor="_Toc450206384" w:history="1">
             <w:r>
               <w:rPr>
                 <w:rStyle w:val="Lienhypertexte"/>
                 <w:noProof/>
+                <w:lang w:val="en-US"/>
               </w:rPr>
               <w:t>3.5.</w:t>
             </w:r>
@@ -1734,7 +1745,7 @@
                 <w:noProof/>
                 <w:webHidden/>
               </w:rPr>
-              <w:instrText xml:space="preserve"> PAGEREF _Toc449891928 \h </w:instrText>
+              <w:instrText xml:space="preserve"> PAGEREF _Toc450206384 \h </w:instrText>
             </w:r>
             <w:r>
               <w:rPr>
@@ -1777,7 +1788,7 @@
               <w:noProof/>
             </w:rPr>
           </w:pPr>
-          <w:hyperlink w:anchor="_Toc449891929" w:history="1">
+          <w:hyperlink w:anchor="_Toc450206385" w:history="1">
             <w:r>
               <w:rPr>
                 <w:rStyle w:val="Lienhypertexte"/>
@@ -1818,7 +1829,7 @@
                 <w:noProof/>
                 <w:webHidden/>
               </w:rPr>
-              <w:instrText xml:space="preserve"> PAGEREF _Toc449891929 \h </w:instrText>
+              <w:instrText xml:space="preserve"> PAGEREF _Toc450206385 \h </w:instrText>
             </w:r>
             <w:r>
               <w:rPr>
@@ -1861,11 +1872,12 @@
               <w:noProof/>
             </w:rPr>
           </w:pPr>
-          <w:hyperlink w:anchor="_Toc449891930" w:history="1">
+          <w:hyperlink w:anchor="_Toc450206386" w:history="1">
             <w:r>
               <w:rPr>
                 <w:rStyle w:val="Lienhypertexte"/>
                 <w:noProof/>
+                <w:lang w:val="en-US"/>
               </w:rPr>
               <w:t>4.1.</w:t>
             </w:r>
@@ -1902,7 +1914,7 @@
                 <w:noProof/>
                 <w:webHidden/>
               </w:rPr>
-              <w:instrText xml:space="preserve"> PAGEREF _Toc449891930 \h </w:instrText>
+              <w:instrText xml:space="preserve"> PAGEREF _Toc450206386 \h </w:instrText>
             </w:r>
             <w:r>
               <w:rPr>
@@ -1945,11 +1957,12 @@
               <w:noProof/>
             </w:rPr>
           </w:pPr>
-          <w:hyperlink w:anchor="_Toc449891931" w:history="1">
+          <w:hyperlink w:anchor="_Toc450206387" w:history="1">
             <w:r>
               <w:rPr>
                 <w:rStyle w:val="Lienhypertexte"/>
                 <w:noProof/>
+                <w:lang w:val="en-US"/>
               </w:rPr>
               <w:t>4.2.</w:t>
             </w:r>
@@ -1986,7 +1999,7 @@
                 <w:noProof/>
                 <w:webHidden/>
               </w:rPr>
-              <w:instrText xml:space="preserve"> PAGEREF _Toc449891931 \h </w:instrText>
+              <w:instrText xml:space="preserve"> PAGEREF _Toc450206387 \h </w:instrText>
             </w:r>
             <w:r>
               <w:rPr>
@@ -2029,7 +2042,7 @@
               <w:noProof/>
             </w:rPr>
           </w:pPr>
-          <w:hyperlink w:anchor="_Toc449891932" w:history="1">
+          <w:hyperlink w:anchor="_Toc450206388" w:history="1">
             <w:r>
               <w:rPr>
                 <w:rStyle w:val="Lienhypertexte"/>
@@ -2070,7 +2083,7 @@
                 <w:noProof/>
                 <w:webHidden/>
               </w:rPr>
-              <w:instrText xml:space="preserve"> PAGEREF _Toc449891932 \h </w:instrText>
+              <w:instrText xml:space="preserve"> PAGEREF _Toc450206388 \h </w:instrText>
             </w:r>
             <w:r>
               <w:rPr>
@@ -2113,7 +2126,7 @@
               <w:noProof/>
             </w:rPr>
           </w:pPr>
-          <w:hyperlink w:anchor="_Toc449891933" w:history="1">
+          <w:hyperlink w:anchor="_Toc450206389" w:history="1">
             <w:r>
               <w:rPr>
                 <w:rStyle w:val="Lienhypertexte"/>
@@ -2154,7 +2167,7 @@
                 <w:noProof/>
                 <w:webHidden/>
               </w:rPr>
-              <w:instrText xml:space="preserve"> PAGEREF _Toc449891933 \h </w:instrText>
+              <w:instrText xml:space="preserve"> PAGEREF _Toc450206389 \h </w:instrText>
             </w:r>
             <w:r>
               <w:rPr>
@@ -2197,7 +2210,7 @@
               <w:noProof/>
             </w:rPr>
           </w:pPr>
-          <w:hyperlink w:anchor="_Toc449891934" w:history="1">
+          <w:hyperlink w:anchor="_Toc450206390" w:history="1">
             <w:r>
               <w:rPr>
                 <w:rStyle w:val="Lienhypertexte"/>
@@ -2238,7 +2251,7 @@
                 <w:noProof/>
                 <w:webHidden/>
               </w:rPr>
-              <w:instrText xml:space="preserve"> PAGEREF _Toc449891934 \h </w:instrText>
+              <w:instrText xml:space="preserve"> PAGEREF _Toc450206390 \h </w:instrText>
             </w:r>
             <w:r>
               <w:rPr>
@@ -2259,6 +2272,90 @@
                 <w:webHidden/>
               </w:rPr>
               <w:t>12</w:t>
+            </w:r>
+            <w:r>
+              <w:rPr>
+                <w:noProof/>
+                <w:webHidden/>
+              </w:rPr>
+              <w:fldChar w:fldCharType="end"/>
+            </w:r>
+          </w:hyperlink>
+        </w:p>
+        <w:p>
+          <w:pPr>
+            <w:pStyle w:val="TM3"/>
+            <w:tabs>
+              <w:tab w:val="left" w:pos="1320"/>
+              <w:tab w:val="right" w:leader="dot" w:pos="9060"/>
+            </w:tabs>
+            <w:rPr>
+              <w:rFonts w:asciiTheme="minorHAnsi" w:eastAsiaTheme="minorEastAsia" w:hAnsiTheme="minorHAnsi" w:cstheme="minorBidi"/>
+              <w:noProof/>
+            </w:rPr>
+          </w:pPr>
+          <w:hyperlink w:anchor="_Toc450206391" w:history="1">
+            <w:r>
+              <w:rPr>
+                <w:rStyle w:val="Lienhypertexte"/>
+                <w:noProof/>
+              </w:rPr>
+              <w:t>4.2.4.</w:t>
+            </w:r>
+            <w:r>
+              <w:rPr>
+                <w:rFonts w:asciiTheme="minorHAnsi" w:eastAsiaTheme="minorEastAsia" w:hAnsiTheme="minorHAnsi" w:cstheme="minorBidi"/>
+                <w:noProof/>
+              </w:rPr>
+              <w:tab/>
+            </w:r>
+            <w:r>
+              <w:rPr>
+                <w:rStyle w:val="Lienhypertexte"/>
+                <w:noProof/>
+              </w:rPr>
+              <w:t>Accéléromètre</w:t>
+            </w:r>
+            <w:r>
+              <w:rPr>
+                <w:noProof/>
+                <w:webHidden/>
+              </w:rPr>
+              <w:tab/>
+            </w:r>
+            <w:r>
+              <w:rPr>
+                <w:noProof/>
+                <w:webHidden/>
+              </w:rPr>
+              <w:fldChar w:fldCharType="begin"/>
+            </w:r>
+            <w:r>
+              <w:rPr>
+                <w:noProof/>
+                <w:webHidden/>
+              </w:rPr>
+              <w:instrText xml:space="preserve"> PAGEREF _Toc450206391 \h </w:instrText>
+            </w:r>
+            <w:r>
+              <w:rPr>
+                <w:noProof/>
+                <w:webHidden/>
+              </w:rPr>
+            </w:r>
+            <w:r>
+              <w:rPr>
+                <w:noProof/>
+                <w:webHidden/>
+              </w:rPr>
+              <w:fldChar w:fldCharType="separate"/>
+            </w:r>
+            <w:r>
+              <w:rPr>
+                <w:noProof/>
+                <w:webHidden/>
+              </w:rPr>
+              <w:t>13</w:t>
             </w:r>
             <w:r>
               <w:rPr>
@@ -2281,11 +2378,12 @@
               <w:noProof/>
             </w:rPr>
           </w:pPr>
-          <w:hyperlink w:anchor="_Toc449891935" w:history="1">
+          <w:hyperlink w:anchor="_Toc450206392" w:history="1">
             <w:r>
               <w:rPr>
                 <w:rStyle w:val="Lienhypertexte"/>
                 <w:noProof/>
+                <w:lang w:val="en-US"/>
               </w:rPr>
               <w:t>4.3.</w:t>
             </w:r>
@@ -2322,7 +2420,7 @@
                 <w:noProof/>
                 <w:webHidden/>
               </w:rPr>
-              <w:instrText xml:space="preserve"> PAGEREF _Toc449891935 \h </w:instrText>
+              <w:instrText xml:space="preserve"> PAGEREF _Toc450206392 \h </w:instrText>
             </w:r>
             <w:r>
               <w:rPr>
@@ -2365,11 +2463,12 @@
               <w:noProof/>
             </w:rPr>
           </w:pPr>
-          <w:hyperlink w:anchor="_Toc449891936" w:history="1">
+          <w:hyperlink w:anchor="_Toc450206393" w:history="1">
             <w:r>
               <w:rPr>
                 <w:rStyle w:val="Lienhypertexte"/>
                 <w:noProof/>
+                <w:lang w:val="en-US"/>
               </w:rPr>
               <w:t>4.4.</w:t>
             </w:r>
@@ -2406,7 +2505,7 @@
                 <w:noProof/>
                 <w:webHidden/>
               </w:rPr>
-              <w:instrText xml:space="preserve"> PAGEREF _Toc449891936 \h </w:instrText>
+              <w:instrText xml:space="preserve"> PAGEREF _Toc450206393 \h </w:instrText>
             </w:r>
             <w:r>
               <w:rPr>
@@ -2449,7 +2548,7 @@
               <w:noProof/>
             </w:rPr>
           </w:pPr>
-          <w:hyperlink w:anchor="_Toc449891937" w:history="1">
+          <w:hyperlink w:anchor="_Toc450206394" w:history="1">
             <w:r>
               <w:rPr>
                 <w:rStyle w:val="Lienhypertexte"/>
@@ -2490,7 +2589,7 @@
                 <w:noProof/>
                 <w:webHidden/>
               </w:rPr>
-              <w:instrText xml:space="preserve"> PAGEREF _Toc449891937 \h </w:instrText>
+              <w:instrText xml:space="preserve"> PAGEREF _Toc450206394 \h </w:instrText>
             </w:r>
             <w:r>
               <w:rPr>
@@ -2533,7 +2632,7 @@
               <w:noProof/>
             </w:rPr>
           </w:pPr>
-          <w:hyperlink w:anchor="_Toc449891938" w:history="1">
+          <w:hyperlink w:anchor="_Toc450206395" w:history="1">
             <w:r>
               <w:rPr>
                 <w:rStyle w:val="Lienhypertexte"/>
@@ -2574,7 +2673,7 @@
                 <w:noProof/>
                 <w:webHidden/>
               </w:rPr>
-              <w:instrText xml:space="preserve"> PAGEREF _Toc449891938 \h </w:instrText>
+              <w:instrText xml:space="preserve"> PAGEREF _Toc450206395 \h </w:instrText>
             </w:r>
             <w:r>
               <w:rPr>
@@ -2655,7 +2754,7 @@
           <w:numId w:val="2"/>
         </w:numPr>
       </w:pPr>
-      <w:bookmarkStart w:id="1" w:name="_Toc449891913"/>
+      <w:bookmarkStart w:id="1" w:name="_Toc450206369"/>
       <w:r>
         <w:lastRenderedPageBreak/>
         <w:t>Introduction</w:t>
@@ -2686,7 +2785,7 @@
           <w:numId w:val="2"/>
         </w:numPr>
       </w:pPr>
-      <w:bookmarkStart w:id="2" w:name="_Toc449891914"/>
+      <w:bookmarkStart w:id="2" w:name="_Toc450206370"/>
       <w:r>
         <w:lastRenderedPageBreak/>
         <w:t>Analyse de l’existant et cahier des charges</w:t>
@@ -2701,7 +2800,7 @@
           <w:numId w:val="2"/>
         </w:numPr>
       </w:pPr>
-      <w:bookmarkStart w:id="3" w:name="_Toc449891915"/>
+      <w:bookmarkStart w:id="3" w:name="_Toc450206371"/>
       <w:r>
         <w:t>Analyse de l’existant</w:t>
       </w:r>
@@ -2774,7 +2873,7 @@
           <w:numId w:val="2"/>
         </w:numPr>
       </w:pPr>
-      <w:bookmarkStart w:id="4" w:name="_Toc449891916"/>
+      <w:bookmarkStart w:id="4" w:name="_Toc450206372"/>
       <w:r>
         <w:t>Cahier des charges</w:t>
       </w:r>
@@ -2865,7 +2964,10 @@
         </w:numPr>
       </w:pPr>
       <w:r>
-        <w:t>Mike Manzella a travaillé au développement de l’application Android</w:t>
+        <w:t>Michael</w:t>
+      </w:r>
+      <w:r>
+        <w:t xml:space="preserve"> Manzella a travaillé au développement de l’application Android</w:t>
       </w:r>
       <w:r>
         <w:t>.</w:t>
@@ -2894,7 +2996,7 @@
           <w:numId w:val="2"/>
         </w:numPr>
       </w:pPr>
-      <w:bookmarkStart w:id="5" w:name="_Toc449891917"/>
+      <w:bookmarkStart w:id="5" w:name="_Toc450206373"/>
       <w:r>
         <w:t>PICOS18</w:t>
       </w:r>
@@ -3003,7 +3105,7 @@
           <w:numId w:val="2"/>
         </w:numPr>
       </w:pPr>
-      <w:bookmarkStart w:id="6" w:name="_Toc449891918"/>
+      <w:bookmarkStart w:id="6" w:name="_Toc450206374"/>
       <w:r>
         <w:t>Capteurs</w:t>
       </w:r>
@@ -3017,7 +3119,7 @@
           <w:numId w:val="2"/>
         </w:numPr>
       </w:pPr>
-      <w:bookmarkStart w:id="7" w:name="_Toc449891919"/>
+      <w:bookmarkStart w:id="7" w:name="_Toc450206375"/>
       <w:r>
         <w:t>Température</w:t>
       </w:r>
@@ -3115,7 +3217,7 @@
           <w:noProof/>
         </w:rPr>
         <w:drawing>
-          <wp:inline distT="0" distB="0" distL="0" distR="0" wp14:anchorId="0FB6764E" wp14:editId="65E55537">
+          <wp:inline distT="0" distB="0" distL="0" distR="0" wp14:anchorId="7BF50D9E" wp14:editId="03186DCC">
             <wp:extent cx="5162834" cy="2553419"/>
             <wp:effectExtent l="0" t="0" r="0" b="0"/>
             <wp:docPr id="2" name="Image 2"/>
@@ -3181,7 +3283,7 @@
           <w:numId w:val="2"/>
         </w:numPr>
       </w:pPr>
-      <w:bookmarkStart w:id="9" w:name="_Toc449891920"/>
+      <w:bookmarkStart w:id="9" w:name="_Toc450206376"/>
       <w:r>
         <w:t>Accéléromètre</w:t>
       </w:r>
@@ -3355,7 +3457,7 @@
           <w:noProof/>
         </w:rPr>
         <w:drawing>
-          <wp:inline distT="0" distB="0" distL="0" distR="0" wp14:anchorId="2A0318BE" wp14:editId="53D8EADE">
+          <wp:inline distT="0" distB="0" distL="0" distR="0" wp14:anchorId="5B38E747" wp14:editId="310D632A">
             <wp:extent cx="5759450" cy="2794000"/>
             <wp:effectExtent l="0" t="0" r="0" b="6350"/>
             <wp:docPr id="1" name="Image 1"/>
@@ -3428,7 +3530,7 @@
           <w:numId w:val="2"/>
         </w:numPr>
       </w:pPr>
-      <w:bookmarkStart w:id="13" w:name="_Toc449891921"/>
+      <w:bookmarkStart w:id="13" w:name="_Toc450206377"/>
       <w:r>
         <w:t>EEPROM</w:t>
       </w:r>
@@ -3442,7 +3544,7 @@
           <w:numId w:val="2"/>
         </w:numPr>
       </w:pPr>
-      <w:bookmarkStart w:id="14" w:name="_Toc449891922"/>
+      <w:bookmarkStart w:id="14" w:name="_Toc450206378"/>
       <w:r>
         <w:t>Android</w:t>
       </w:r>
@@ -3464,7 +3566,7 @@
           <w:numId w:val="2"/>
         </w:numPr>
       </w:pPr>
-      <w:bookmarkStart w:id="15" w:name="_Toc449891923"/>
+      <w:bookmarkStart w:id="15" w:name="_Toc450206379"/>
       <w:r>
         <w:lastRenderedPageBreak/>
         <w:t>Développement</w:t>
@@ -3479,7 +3581,7 @@
           <w:numId w:val="2"/>
         </w:numPr>
       </w:pPr>
-      <w:bookmarkStart w:id="16" w:name="_Toc449891924"/>
+      <w:bookmarkStart w:id="16" w:name="_Toc450206380"/>
       <w:r>
         <w:t>PIC</w:t>
       </w:r>
@@ -3706,10 +3808,10 @@
             <v:path o:extrusionok="f" gradientshapeok="t" o:connecttype="rect"/>
             <o:lock v:ext="edit" aspectratio="t"/>
           </v:shapetype>
-          <v:shape id="_x0000_i1025" type="#_x0000_t75" style="width:447pt;height:651pt" o:ole="">
+          <v:shape id="_x0000_i1025" type="#_x0000_t75" style="width:447pt;height:650.9pt" o:ole="">
             <v:imagedata r:id="rId14" o:title=""/>
           </v:shape>
-          <o:OLEObject Type="Embed" ProgID="Visio.Drawing.11" ShapeID="_x0000_i1025" DrawAspect="Content" ObjectID="_1523633719" r:id="rId15"/>
+          <o:OLEObject Type="Embed" ProgID="Visio.Drawing.11" ShapeID="_x0000_i1025" DrawAspect="Content" ObjectID="_1523948198" r:id="rId15"/>
         </w:object>
       </w:r>
     </w:p>
@@ -3743,7 +3845,7 @@
           <w:numId w:val="2"/>
         </w:numPr>
       </w:pPr>
-      <w:bookmarkStart w:id="18" w:name="_Toc449891925"/>
+      <w:bookmarkStart w:id="18" w:name="_Toc450206381"/>
       <w:r>
         <w:lastRenderedPageBreak/>
         <w:t>Accéléromètre</w:t>
@@ -3925,10 +4027,10 @@
       </w:pPr>
       <w:r>
         <w:object w:dxaOrig="11950" w:dyaOrig="16883">
-          <v:shape id="_x0000_i1026" type="#_x0000_t75" style="width:261.5pt;height:538.5pt" o:ole="">
+          <v:shape id="_x0000_i1026" type="#_x0000_t75" style="width:261.5pt;height:538.55pt" o:ole="">
             <v:imagedata r:id="rId16" o:title="" croptop="1681f" cropbottom="14500f" cropleft="16803f" cropright="14867f"/>
           </v:shape>
-          <o:OLEObject Type="Embed" ProgID="Visio.Drawing.11" ShapeID="_x0000_i1026" DrawAspect="Content" ObjectID="_1523633720" r:id="rId17"/>
+          <o:OLEObject Type="Embed" ProgID="Visio.Drawing.11" ShapeID="_x0000_i1026" DrawAspect="Content" ObjectID="_1523948199" r:id="rId17"/>
         </w:object>
       </w:r>
     </w:p>
@@ -3960,10 +4062,10 @@
       </w:pPr>
       <w:r>
         <w:object w:dxaOrig="9176" w:dyaOrig="6151">
-          <v:shape id="_x0000_i1027" type="#_x0000_t75" style="width:458.5pt;height:307.5pt" o:ole="">
+          <v:shape id="_x0000_i1027" type="#_x0000_t75" style="width:458.5pt;height:307.6pt" o:ole="">
             <v:imagedata r:id="rId18" o:title=""/>
           </v:shape>
-          <o:OLEObject Type="Embed" ProgID="Visio.Drawing.11" ShapeID="_x0000_i1027" DrawAspect="Content" ObjectID="_1523633721" r:id="rId19"/>
+          <o:OLEObject Type="Embed" ProgID="Visio.Drawing.11" ShapeID="_x0000_i1027" DrawAspect="Content" ObjectID="_1523948200" r:id="rId19"/>
         </w:object>
       </w:r>
     </w:p>
@@ -3997,7 +4099,7 @@
           <w:numId w:val="2"/>
         </w:numPr>
       </w:pPr>
-      <w:bookmarkStart w:id="21" w:name="_Toc449891926"/>
+      <w:bookmarkStart w:id="21" w:name="_Toc450206382"/>
       <w:r>
         <w:t>Capteur température</w:t>
       </w:r>
@@ -4055,7 +4157,7 @@
           <w:numId w:val="2"/>
         </w:numPr>
       </w:pPr>
-      <w:bookmarkStart w:id="22" w:name="_Toc449891927"/>
+      <w:bookmarkStart w:id="22" w:name="_Toc450206383"/>
       <w:r>
         <w:t>Mémoire EEPROM</w:t>
       </w:r>
@@ -4069,7 +4171,7 @@
           <w:numId w:val="2"/>
         </w:numPr>
       </w:pPr>
-      <w:bookmarkStart w:id="23" w:name="_Toc449891928"/>
+      <w:bookmarkStart w:id="23" w:name="_Toc450206384"/>
       <w:r>
         <w:t>Android</w:t>
       </w:r>
@@ -4099,7 +4201,7 @@
           <w:numId w:val="2"/>
         </w:numPr>
       </w:pPr>
-      <w:bookmarkStart w:id="24" w:name="_Toc449891929"/>
+      <w:bookmarkStart w:id="24" w:name="_Toc450206385"/>
       <w:r>
         <w:lastRenderedPageBreak/>
         <w:t>Résultats</w:t>
@@ -4114,7 +4216,7 @@
           <w:numId w:val="2"/>
         </w:numPr>
       </w:pPr>
-      <w:bookmarkStart w:id="25" w:name="_Toc449891930"/>
+      <w:bookmarkStart w:id="25" w:name="_Toc450206386"/>
       <w:r>
         <w:t xml:space="preserve">Liste des </w:t>
       </w:r>
@@ -4325,7 +4427,7 @@
           <w:numId w:val="2"/>
         </w:numPr>
       </w:pPr>
-      <w:bookmarkStart w:id="26" w:name="_Toc449891931"/>
+      <w:bookmarkStart w:id="26" w:name="_Toc450206387"/>
       <w:r>
         <w:t>PIC</w:t>
       </w:r>
@@ -4339,7 +4441,7 @@
           <w:numId w:val="2"/>
         </w:numPr>
       </w:pPr>
-      <w:bookmarkStart w:id="27" w:name="_Toc449891932"/>
+      <w:bookmarkStart w:id="27" w:name="_Toc450206388"/>
       <w:r>
         <w:t>I²C</w:t>
       </w:r>
@@ -4433,7 +4535,7 @@
         </w:rPr>
         <w:lastRenderedPageBreak/>
         <w:drawing>
-          <wp:inline distT="0" distB="0" distL="0" distR="0" wp14:anchorId="43B7292E" wp14:editId="64B39E14">
+          <wp:inline distT="0" distB="0" distL="0" distR="0" wp14:anchorId="69A220F7" wp14:editId="0BD7945A">
             <wp:extent cx="6241540" cy="2809037"/>
             <wp:effectExtent l="0" t="0" r="6985" b="0"/>
             <wp:docPr id="3" name="Image 3"/>
@@ -4505,7 +4607,7 @@
           <w:numId w:val="2"/>
         </w:numPr>
       </w:pPr>
-      <w:bookmarkStart w:id="29" w:name="_Toc449891933"/>
+      <w:bookmarkStart w:id="29" w:name="_Toc450206389"/>
       <w:r>
         <w:t>Timer</w:t>
       </w:r>
@@ -4562,7 +4664,7 @@
           <w:noProof/>
         </w:rPr>
         <w:drawing>
-          <wp:inline distT="0" distB="0" distL="0" distR="0" wp14:anchorId="59C45356" wp14:editId="5BBDDD90">
+          <wp:inline distT="0" distB="0" distL="0" distR="0" wp14:anchorId="6862F465" wp14:editId="3746AD45">
             <wp:extent cx="4721159" cy="3964838"/>
             <wp:effectExtent l="0" t="0" r="3810" b="0"/>
             <wp:docPr id="4" name="Image 4"/>
@@ -4636,7 +4738,7 @@
           <w:numId w:val="2"/>
         </w:numPr>
       </w:pPr>
-      <w:bookmarkStart w:id="32" w:name="_Toc449891934"/>
+      <w:bookmarkStart w:id="32" w:name="_Toc450206390"/>
       <w:r>
         <w:lastRenderedPageBreak/>
         <w:t>Mode Sleep</w:t>
@@ -4755,7 +4857,7 @@
           <w:noProof/>
         </w:rPr>
         <w:drawing>
-          <wp:inline distT="0" distB="0" distL="0" distR="0" wp14:anchorId="1DE9B68E" wp14:editId="2A0D25E0">
+          <wp:inline distT="0" distB="0" distL="0" distR="0" wp14:anchorId="2D71FD18" wp14:editId="09075112">
             <wp:extent cx="3548839" cy="2441050"/>
             <wp:effectExtent l="0" t="0" r="0" b="0"/>
             <wp:docPr id="5" name="Image 5"/>
@@ -4930,6 +5032,56 @@
       <w:r>
         <w:t>, ce serait plutôt 5%.</w:t>
       </w:r>
+      <w:r>
+        <w:t> </w:t>
+      </w:r>
+    </w:p>
+    <w:p>
+      <w:pPr>
+        <w:pStyle w:val="Titre3"/>
+        <w:numPr>
+          <w:ilvl w:val="2"/>
+          <w:numId w:val="2"/>
+        </w:numPr>
+      </w:pPr>
+      <w:bookmarkStart w:id="34" w:name="_Toc450206391"/>
+      <w:r>
+        <w:lastRenderedPageBreak/>
+        <w:t>Accéléromètre</w:t>
+      </w:r>
+      <w:bookmarkEnd w:id="34"/>
+    </w:p>
+    <w:p>
+      <w:r>
+        <w:t>Lors des essais de détection d’</w:t>
+      </w:r>
+      <w:r>
+        <w:t>accélération, nous nous sommes rendus compte que le capteur détectait des retournements alors que ce n’était que des accélérations. Et plus particulièrement, lors d’un agite</w:t>
+      </w:r>
+      <w:r>
+        <w:t>m</w:t>
+      </w:r>
+      <w:r>
+        <w:t xml:space="preserve">ent du capteur. Dans la note AN4068 de Freescale sur son accéléromètre : « If the device is set to go to sleep, reset the debounce counter before the device goes to sleep. </w:t>
+      </w:r>
+      <w:r>
+        <w:rPr>
+          <w:lang w:val="en-US"/>
+        </w:rPr>
+        <w:t xml:space="preserve">This setting helps avoid long delays since the debounce will always scale with the current sample rate. » </w:t>
+      </w:r>
+      <w:r>
+        <w:t xml:space="preserve">Mais en faisant ce qu’ils préconisaient, le capteur était trop sensible. Après plusieurs essais, nous sommes parvenus à avoir une valeur de </w:t>
+      </w:r>
+      <w:r>
+        <w:rPr>
+          <w:i/>
+        </w:rPr>
+        <w:t xml:space="preserve">debounce </w:t>
+      </w:r>
+      <w:r>
+        <w:t>pour la détection de retournement permettant d’éviter ce genre de situation.</w:t>
+      </w:r>
     </w:p>
     <w:p>
       <w:pPr>
@@ -4939,12 +5091,11 @@
           <w:numId w:val="2"/>
         </w:numPr>
       </w:pPr>
-      <w:bookmarkStart w:id="34" w:name="_Toc449891935"/>
-      <w:r>
-        <w:lastRenderedPageBreak/>
+      <w:bookmarkStart w:id="35" w:name="_Toc450206392"/>
+      <w:r>
         <w:t>Application Android</w:t>
       </w:r>
-      <w:bookmarkEnd w:id="34"/>
+      <w:bookmarkEnd w:id="35"/>
     </w:p>
     <w:p>
       <w:pPr>
@@ -4954,13 +5105,13 @@
           <w:numId w:val="2"/>
         </w:numPr>
       </w:pPr>
-      <w:bookmarkStart w:id="35" w:name="_Ref449890465"/>
-      <w:bookmarkStart w:id="36" w:name="_Toc449891936"/>
+      <w:bookmarkStart w:id="36" w:name="_Ref449890465"/>
+      <w:bookmarkStart w:id="37" w:name="_Toc450206393"/>
       <w:r>
         <w:t>Consommation</w:t>
       </w:r>
-      <w:bookmarkEnd w:id="35"/>
       <w:bookmarkEnd w:id="36"/>
+      <w:bookmarkEnd w:id="37"/>
     </w:p>
     <w:p>
       <w:r>
@@ -5349,7 +5500,7 @@
         <w:pStyle w:val="Lgende"/>
         <w:jc w:val="center"/>
       </w:pPr>
-      <w:bookmarkStart w:id="37" w:name="_Ref449888370"/>
+      <w:bookmarkStart w:id="38" w:name="_Ref449888370"/>
       <w:r>
         <w:t xml:space="preserve">Tableau </w:t>
       </w:r>
@@ -5361,7 +5512,7 @@
           <w:t>1</w:t>
         </w:r>
       </w:fldSimple>
-      <w:bookmarkEnd w:id="37"/>
+      <w:bookmarkEnd w:id="38"/>
       <w:r>
         <w:t xml:space="preserve"> </w:t>
       </w:r>
@@ -5619,7 +5770,7 @@
         <w:pStyle w:val="Lgende"/>
         <w:jc w:val="center"/>
       </w:pPr>
-      <w:bookmarkStart w:id="38" w:name="_Ref449888436"/>
+      <w:bookmarkStart w:id="39" w:name="_Ref449888436"/>
       <w:r>
         <w:t xml:space="preserve">Tableau </w:t>
       </w:r>
@@ -5631,7 +5782,7 @@
           <w:t>2</w:t>
         </w:r>
       </w:fldSimple>
-      <w:bookmarkEnd w:id="38"/>
+      <w:bookmarkEnd w:id="39"/>
       <w:r>
         <w:t xml:space="preserve"> Consommation du prototype avec l'utilisation d'une fonction delay</w:t>
       </w:r>
@@ -5738,6 +5889,7 @@
           </w:tcPr>
           <w:p>
             <w:r>
+              <w:lastRenderedPageBreak/>
               <w:t>Standby</w:t>
             </w:r>
           </w:p>
@@ -5864,7 +6016,7 @@
         <w:pStyle w:val="Lgende"/>
         <w:jc w:val="center"/>
       </w:pPr>
-      <w:bookmarkStart w:id="39" w:name="_Ref449888567"/>
+      <w:bookmarkStart w:id="40" w:name="_Ref449888567"/>
       <w:r>
         <w:t xml:space="preserve">Tableau </w:t>
       </w:r>
@@ -5876,7 +6028,7 @@
           <w:t>3</w:t>
         </w:r>
       </w:fldSimple>
-      <w:bookmarkEnd w:id="39"/>
+      <w:bookmarkEnd w:id="40"/>
       <w:r>
         <w:t xml:space="preserve"> Consommation du prototype avec l'utilisation d'un timer</w:t>
       </w:r>
@@ -5934,11 +6086,7 @@
         <w:t xml:space="preserve"> </w:t>
       </w:r>
       <w:r>
-        <w:t xml:space="preserve">cas, la LED n’est plus allumée que pendant 25ms ce qui est largement </w:t>
-      </w:r>
-      <w:r>
-        <w:lastRenderedPageBreak/>
-        <w:t xml:space="preserve">encore visible. Le trajet a été supposé parfait : aucun évènement d’accéléromètre et de température. L’écriture dans l’EEPROM toutes les dix minutes de la date et l’heure n’a pas été prise en compte. </w:t>
+        <w:t xml:space="preserve">cas, la LED n’est plus allumée que pendant 25ms ce qui est largement encore visible. Le trajet a été supposé parfait : aucun évènement d’accéléromètre et de température. L’écriture dans l’EEPROM toutes les dix minutes de la date et l’heure n’a pas été prise en compte. </w:t>
       </w:r>
     </w:p>
     <w:tbl>
@@ -6194,7 +6342,7 @@
         <w:pStyle w:val="Lgende"/>
         <w:jc w:val="center"/>
       </w:pPr>
-      <w:bookmarkStart w:id="40" w:name="_Ref449888625"/>
+      <w:bookmarkStart w:id="41" w:name="_Ref449888625"/>
       <w:r>
         <w:t xml:space="preserve">Tableau </w:t>
       </w:r>
@@ -6206,7 +6354,7 @@
           <w:t>4</w:t>
         </w:r>
       </w:fldSimple>
-      <w:bookmarkEnd w:id="40"/>
+      <w:bookmarkEnd w:id="41"/>
       <w:r>
         <w:t xml:space="preserve"> Durée de vie d'une batterie CR1632</w:t>
       </w:r>
@@ -6569,7 +6717,7 @@
         <w:pStyle w:val="Lgende"/>
         <w:jc w:val="center"/>
       </w:pPr>
-      <w:bookmarkStart w:id="41" w:name="_Ref449888724"/>
+      <w:bookmarkStart w:id="42" w:name="_Ref449888724"/>
       <w:r>
         <w:t xml:space="preserve">Tableau </w:t>
       </w:r>
@@ -6581,7 +6729,7 @@
           <w:t>5</w:t>
         </w:r>
       </w:fldSimple>
-      <w:bookmarkEnd w:id="41"/>
+      <w:bookmarkEnd w:id="42"/>
       <w:r>
         <w:t xml:space="preserve"> Durée de vie d'une batterie CR1632 avec LED rouge et d'une batterie CR2032 dans le cas d'un clignotement vert</w:t>
       </w:r>
@@ -6613,12 +6761,12 @@
           <w:numId w:val="2"/>
         </w:numPr>
       </w:pPr>
-      <w:bookmarkStart w:id="42" w:name="_Toc449891937"/>
+      <w:bookmarkStart w:id="43" w:name="_Toc450206394"/>
       <w:r>
         <w:lastRenderedPageBreak/>
         <w:t>Conclusion</w:t>
       </w:r>
-      <w:bookmarkEnd w:id="42"/>
+      <w:bookmarkEnd w:id="43"/>
     </w:p>
     <w:p>
       <w:pPr>
@@ -6630,7 +6778,13 @@
         <w:jc w:val="left"/>
       </w:pPr>
       <w:r>
-        <w:t>Liste d’amélioration possible :</w:t>
+        <w:t>Liste d’amélioration</w:t>
+      </w:r>
+      <w:r>
+        <w:t>s</w:t>
+      </w:r>
+      <w:r>
+        <w:t xml:space="preserve"> possible :</w:t>
       </w:r>
     </w:p>
     <w:p>
@@ -6654,6 +6808,9 @@
       <w:r>
         <w:t>)</w:t>
       </w:r>
+      <w:r>
+        <w:t>.</w:t>
+      </w:r>
     </w:p>
     <w:p>
       <w:pPr>
@@ -6665,7 +6822,7 @@
         <w:jc w:val="left"/>
       </w:pPr>
       <w:r>
-        <w:t>Mode Deep Sleep ?</w:t>
+        <w:t>Switch pour facilement « éteindre » le circuit et éviter une consommation de batterie sans avoir à enlever la pile ou mettre un isolant entre la pile et le contact.</w:t>
       </w:r>
     </w:p>
     <w:p>
@@ -6678,7 +6835,7 @@
         <w:jc w:val="left"/>
       </w:pPr>
       <w:r>
-        <w:t>Investiguer sur les LED afin de trouver une LED qui ne consomme pas trop quand elle clignote en vert</w:t>
+        <w:t>Circuit de protection contre une mise à l’envers de la pile.</w:t>
       </w:r>
     </w:p>
     <w:p>
@@ -6691,7 +6848,7 @@
         <w:jc w:val="left"/>
       </w:pPr>
       <w:r>
-        <w:t>Changer la pile pour une CR2032 : plus facile à trouver (plus standard) et autonomie plus grande (220mAh contre 120mAh pour la CR1632)</w:t>
+        <w:t>Mode Deep Sleep ?</w:t>
       </w:r>
     </w:p>
     <w:p>
@@ -6704,7 +6861,65 @@
         <w:jc w:val="left"/>
       </w:pPr>
       <w:r>
+        <w:t>Disparition du bouton reset ?</w:t>
+      </w:r>
+    </w:p>
+    <w:p>
+      <w:pPr>
+        <w:pStyle w:val="Paragraphedeliste"/>
+        <w:numPr>
+          <w:ilvl w:val="0"/>
+          <w:numId w:val="4"/>
+        </w:numPr>
+        <w:jc w:val="left"/>
+      </w:pPr>
+      <w:r>
+        <w:t>Investiguer sur les LED afin de trouver une LED qui ne consomme pas trop quand elle clignote en vert</w:t>
+      </w:r>
+      <w:r>
+        <w:t>.</w:t>
+      </w:r>
+    </w:p>
+    <w:p>
+      <w:pPr>
+        <w:pStyle w:val="Paragraphedeliste"/>
+        <w:numPr>
+          <w:ilvl w:val="0"/>
+          <w:numId w:val="4"/>
+        </w:numPr>
+        <w:jc w:val="left"/>
+      </w:pPr>
+      <w:r>
+        <w:t>Changer la pile pour une CR2032 : plus facile à trouver (plus standard) et autonomie plus grande (220mAh contre 120mAh pour la CR1632)</w:t>
+      </w:r>
+      <w:r>
+        <w:t>.</w:t>
+      </w:r>
+    </w:p>
+    <w:p>
+      <w:pPr>
+        <w:pStyle w:val="Paragraphedeliste"/>
+        <w:numPr>
+          <w:ilvl w:val="0"/>
+          <w:numId w:val="4"/>
+        </w:numPr>
+        <w:jc w:val="left"/>
+      </w:pPr>
+      <w:r>
         <w:t>Améliorer la sécurité du prototype ? Mot de passe afin d’éviter que n’importe qui puisse écrire dans l’EEPROM.</w:t>
+      </w:r>
+    </w:p>
+    <w:p>
+      <w:pPr>
+        <w:pStyle w:val="Paragraphedeliste"/>
+        <w:numPr>
+          <w:ilvl w:val="0"/>
+          <w:numId w:val="4"/>
+        </w:numPr>
+        <w:jc w:val="left"/>
+      </w:pPr>
+      <w:r>
+        <w:t>En cas de développement d’un autre PCB prototype, il serait intéressant d’avoir des pins mâles soudés, des points de masse ainsi que des labels pour chaque pin.</w:t>
       </w:r>
       <w:r>
         <w:br w:type="page"/>
@@ -6718,7 +6933,7 @@
           <w:numId w:val="2"/>
         </w:numPr>
       </w:pPr>
-      <w:bookmarkStart w:id="43" w:name="_Toc449891938"/>
+      <w:bookmarkStart w:id="44" w:name="_Toc450206395"/>
       <w:r>
         <w:lastRenderedPageBreak/>
         <w:t>B</w:t>
@@ -6726,7 +6941,7 @@
       <w:r>
         <w:t>ibliographie</w:t>
       </w:r>
-      <w:bookmarkEnd w:id="43"/>
+      <w:bookmarkEnd w:id="44"/>
     </w:p>
     <w:tbl>
       <w:tblPr>
@@ -6924,7 +7139,7 @@
           <mc:AlternateContent>
             <mc:Choice Requires="wpg">
               <w:drawing>
-                <wp:anchor distT="0" distB="0" distL="114300" distR="114300" simplePos="0" relativeHeight="251661312" behindDoc="0" locked="0" layoutInCell="1" allowOverlap="1" wp14:anchorId="005492BB" wp14:editId="478DC7AE">
+                <wp:anchor distT="0" distB="0" distL="114300" distR="114300" simplePos="0" relativeHeight="251661312" behindDoc="0" locked="0" layoutInCell="1" allowOverlap="1" wp14:anchorId="269D8F75" wp14:editId="0595337B">
                   <wp:simplePos x="0" y="0"/>
                   <wp:positionH relativeFrom="rightMargin">
                     <wp:align>center</wp:align>
@@ -7083,7 +7298,7 @@
             </mc:Choice>
             <mc:Fallback>
               <w:pict>
-                <v:group w14:anchorId="695D60B7" id="Groupe 19" o:spid="_x0000_s1026" style="position:absolute;left:0;text-align:left;margin-left:0;margin-top:0;width:36pt;height:27.4pt;z-index:251661312;mso-position-horizontal:center;mso-position-horizontal-relative:right-margin-area;mso-position-vertical:center;mso-position-vertical-relative:bottom-margin-area" coordorigin="10104,14464" coordsize="720,548" o:gfxdata="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">
+                <v:group w14:anchorId="005492BB" id="Groupe 19" o:spid="_x0000_s1026" style="position:absolute;left:0;text-align:left;margin-left:0;margin-top:0;width:36pt;height:27.4pt;z-index:251661312;mso-position-horizontal:center;mso-position-horizontal-relative:right-margin-area;mso-position-vertical:center;mso-position-vertical-relative:bottom-margin-area" coordorigin="10104,14464" coordsize="720,548" o:gfxdata="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">
                   <v:rect id="Rectangle 20" o:spid="_x0000_s1027" style="position:absolute;left:10190;top:14378;width:548;height:720;rotation:-6319877fd;visibility:visible;mso-wrap-style:square;v-text-anchor:top" o:gfxdata="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" strokecolor="#737373"/>
                   <v:rect id="Rectangle 21" o:spid="_x0000_s1028" style="position:absolute;left:10190;top:14378;width:548;height:720;rotation:-5392142fd;visibility:visible;mso-wrap-style:square;v-text-anchor:top" o:gfxdata="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" strokecolor="#737373"/>
                   <v:rect id="Rectangle 22" o:spid="_x0000_s1029" style="position:absolute;left:10190;top:14378;width:548;height:720;rotation:-90;visibility:visible;mso-wrap-style:square;v-text-anchor:top" o:gfxdata="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" strokecolor="#737373">
@@ -8011,7 +8226,7 @@
   <w:abstractNum w:abstractNumId="7" w15:restartNumberingAfterBreak="0">
     <w:nsid w:val="3A075962"/>
     <w:multiLevelType w:val="multilevel"/>
-    <w:tmpl w:val="080C001F"/>
+    <w:tmpl w:val="838E4392"/>
     <w:lvl w:ilvl="0">
       <w:start w:val="1"/>
       <w:numFmt w:val="decimal"/>
@@ -8029,6 +8244,9 @@
       <w:pPr>
         <w:ind w:left="792" w:hanging="432"/>
       </w:pPr>
+      <w:rPr>
+        <w:lang w:val="en-US"/>
+      </w:rPr>
     </w:lvl>
     <w:lvl w:ilvl="2">
       <w:start w:val="1"/>
@@ -8709,6 +8927,92 @@
     </w:lvl>
   </w:abstractNum>
   <w:abstractNum w:abstractNumId="14" w15:restartNumberingAfterBreak="0">
+    <w:nsid w:val="7957444F"/>
+    <w:multiLevelType w:val="multilevel"/>
+    <w:tmpl w:val="080C001F"/>
+    <w:lvl w:ilvl="0">
+      <w:start w:val="1"/>
+      <w:numFmt w:val="decimal"/>
+      <w:lvlText w:val="%1."/>
+      <w:lvlJc w:val="left"/>
+      <w:pPr>
+        <w:ind w:left="360" w:hanging="360"/>
+      </w:pPr>
+    </w:lvl>
+    <w:lvl w:ilvl="1">
+      <w:start w:val="1"/>
+      <w:numFmt w:val="decimal"/>
+      <w:lvlText w:val="%1.%2."/>
+      <w:lvlJc w:val="left"/>
+      <w:pPr>
+        <w:ind w:left="792" w:hanging="432"/>
+      </w:pPr>
+    </w:lvl>
+    <w:lvl w:ilvl="2">
+      <w:start w:val="1"/>
+      <w:numFmt w:val="decimal"/>
+      <w:lvlText w:val="%1.%2.%3."/>
+      <w:lvlJc w:val="left"/>
+      <w:pPr>
+        <w:ind w:left="1224" w:hanging="504"/>
+      </w:pPr>
+    </w:lvl>
+    <w:lvl w:ilvl="3">
+      <w:start w:val="1"/>
+      <w:numFmt w:val="decimal"/>
+      <w:lvlText w:val="%1.%2.%3.%4."/>
+      <w:lvlJc w:val="left"/>
+      <w:pPr>
+        <w:ind w:left="1728" w:hanging="648"/>
+      </w:pPr>
+    </w:lvl>
+    <w:lvl w:ilvl="4">
+      <w:start w:val="1"/>
+      <w:numFmt w:val="decimal"/>
+      <w:lvlText w:val="%1.%2.%3.%4.%5."/>
+      <w:lvlJc w:val="left"/>
+      <w:pPr>
+        <w:ind w:left="2232" w:hanging="792"/>
+      </w:pPr>
+    </w:lvl>
+    <w:lvl w:ilvl="5">
+      <w:start w:val="1"/>
+      <w:numFmt w:val="decimal"/>
+      <w:lvlText w:val="%1.%2.%3.%4.%5.%6."/>
+      <w:lvlJc w:val="left"/>
+      <w:pPr>
+        <w:ind w:left="2736" w:hanging="936"/>
+      </w:pPr>
+    </w:lvl>
+    <w:lvl w:ilvl="6">
+      <w:start w:val="1"/>
+      <w:numFmt w:val="decimal"/>
+      <w:lvlText w:val="%1.%2.%3.%4.%5.%6.%7."/>
+      <w:lvlJc w:val="left"/>
+      <w:pPr>
+        <w:ind w:left="3240" w:hanging="1080"/>
+      </w:pPr>
+    </w:lvl>
+    <w:lvl w:ilvl="7">
+      <w:start w:val="1"/>
+      <w:numFmt w:val="decimal"/>
+      <w:lvlText w:val="%1.%2.%3.%4.%5.%6.%7.%8."/>
+      <w:lvlJc w:val="left"/>
+      <w:pPr>
+        <w:ind w:left="3744" w:hanging="1224"/>
+      </w:pPr>
+    </w:lvl>
+    <w:lvl w:ilvl="8">
+      <w:start w:val="1"/>
+      <w:numFmt w:val="decimal"/>
+      <w:lvlText w:val="%1.%2.%3.%4.%5.%6.%7.%8.%9."/>
+      <w:lvlJc w:val="left"/>
+      <w:pPr>
+        <w:ind w:left="4320" w:hanging="1440"/>
+      </w:pPr>
+    </w:lvl>
+  </w:abstractNum>
+  <w:abstractNum w:abstractNumId="15" w15:restartNumberingAfterBreak="0">
     <w:nsid w:val="79D35F8D"/>
     <w:multiLevelType w:val="multilevel"/>
     <w:tmpl w:val="080C001F"/>
@@ -8834,10 +9138,13 @@
     <w:abstractNumId w:val="1"/>
   </w:num>
   <w:num w:numId="14">
-    <w:abstractNumId w:val="14"/>
+    <w:abstractNumId w:val="15"/>
   </w:num>
   <w:num w:numId="15">
     <w:abstractNumId w:val="4"/>
+  </w:num>
+  <w:num w:numId="16">
+    <w:abstractNumId w:val="14"/>
   </w:num>
   <w:numIdMacAtCleanup w:val="5"/>
 </w:numbering>
@@ -10516,7 +10823,7 @@
 </file>
 
 <file path=customXml/itemProps1.xml><?xml version="1.0" encoding="utf-8"?>
-<ds:datastoreItem xmlns:ds="http://schemas.openxmlformats.org/officeDocument/2006/customXml" ds:itemID="{E990247A-A88B-4259-9E56-88EC5C38898A}">
+<ds:datastoreItem xmlns:ds="http://schemas.openxmlformats.org/officeDocument/2006/customXml" ds:itemID="{25C91665-1161-4AA2-BBC0-BED2CAE5DF34}">
   <ds:schemaRefs>
     <ds:schemaRef ds:uri="http://schemas.openxmlformats.org/officeDocument/2006/bibliography"/>
   </ds:schemaRefs>

</xml_diff>

<commit_message>
analyse de l'existant et expication améloriations eeprom
</commit_message>
<xml_diff>
--- a/Rapport.docx
+++ b/Rapport.docx
@@ -1,6 +1,6 @@
 
 <file path=word/document.xml><?xml version="1.0" encoding="utf-8"?>
-<w:document xmlns:wpc="http://schemas.microsoft.com/office/word/2010/wordprocessingCanvas" xmlns:cx="http://schemas.microsoft.com/office/drawing/2014/chartex" xmlns:cx1="http://schemas.microsoft.com/office/drawing/2015/9/8/chartex" xmlns:mc="http://schemas.openxmlformats.org/markup-compatibility/2006" xmlns:o="urn:schemas-microsoft-com:office:office" xmlns:r="http://schemas.openxmlformats.org/officeDocument/2006/relationships" xmlns:m="http://schemas.openxmlformats.org/officeDocument/2006/math" xmlns:v="urn:schemas-microsoft-com:vml" xmlns:wp14="http://schemas.microsoft.com/office/word/2010/wordprocessingDrawing" xmlns:wp="http://schemas.openxmlformats.org/drawingml/2006/wordprocessingDrawing" xmlns:w10="urn:schemas-microsoft-com:office:word" xmlns:w="http://schemas.openxmlformats.org/wordprocessingml/2006/main" xmlns:w14="http://schemas.microsoft.com/office/word/2010/wordml" xmlns:w15="http://schemas.microsoft.com/office/word/2012/wordml" xmlns:w16se="http://schemas.microsoft.com/office/word/2015/wordml/symex" xmlns:wpg="http://schemas.microsoft.com/office/word/2010/wordprocessingGroup" xmlns:wpi="http://schemas.microsoft.com/office/word/2010/wordprocessingInk" xmlns:wne="http://schemas.microsoft.com/office/word/2006/wordml" xmlns:wps="http://schemas.microsoft.com/office/word/2010/wordprocessingShape" mc:Ignorable="w14 w15 w16se wp14">
+<w:document xmlns:wpc="http://schemas.microsoft.com/office/word/2010/wordprocessingCanvas" xmlns:mc="http://schemas.openxmlformats.org/markup-compatibility/2006" xmlns:o="urn:schemas-microsoft-com:office:office" xmlns:r="http://schemas.openxmlformats.org/officeDocument/2006/relationships" xmlns:m="http://schemas.openxmlformats.org/officeDocument/2006/math" xmlns:v="urn:schemas-microsoft-com:vml" xmlns:wp14="http://schemas.microsoft.com/office/word/2010/wordprocessingDrawing" xmlns:wp="http://schemas.openxmlformats.org/drawingml/2006/wordprocessingDrawing" xmlns:w10="urn:schemas-microsoft-com:office:word" xmlns:w="http://schemas.openxmlformats.org/wordprocessingml/2006/main" xmlns:w14="http://schemas.microsoft.com/office/word/2010/wordml" xmlns:w15="http://schemas.microsoft.com/office/word/2012/wordml" xmlns:wpg="http://schemas.microsoft.com/office/word/2010/wordprocessingGroup" xmlns:wpi="http://schemas.microsoft.com/office/word/2010/wordprocessingInk" xmlns:wne="http://schemas.microsoft.com/office/word/2006/wordml" xmlns:wps="http://schemas.microsoft.com/office/word/2010/wordprocessingShape" mc:Ignorable="w14 w15 wp14">
   <w:body>
     <w:tbl>
       <w:tblPr>
@@ -391,7 +391,6 @@
           <w:docPartUnique/>
         </w:docPartObj>
       </w:sdtPr>
-      <w:sdtEndPr/>
       <w:sdtContent>
         <w:p>
           <w:pPr>
@@ -401,15 +400,7 @@
             <w:rPr>
               <w:lang w:val="fr-FR"/>
             </w:rPr>
-            <w:t>Conte</w:t>
-          </w:r>
-          <w:bookmarkStart w:id="0" w:name="_GoBack"/>
-          <w:bookmarkEnd w:id="0"/>
-          <w:r>
-            <w:rPr>
-              <w:lang w:val="fr-FR"/>
-            </w:rPr>
-            <w:t>nu</w:t>
+            <w:t>Contenu</w:t>
           </w:r>
         </w:p>
         <w:p>
@@ -622,7 +613,21 @@
                 <w:rStyle w:val="Lienhypertexte"/>
                 <w:noProof/>
               </w:rPr>
-              <w:t>Analyse de l’existant</w:t>
+              <w:t xml:space="preserve">Analyse </w:t>
+            </w:r>
+            <w:r>
+              <w:rPr>
+                <w:rStyle w:val="Lienhypertexte"/>
+                <w:noProof/>
+              </w:rPr>
+              <w:t>d</w:t>
+            </w:r>
+            <w:r>
+              <w:rPr>
+                <w:rStyle w:val="Lienhypertexte"/>
+                <w:noProof/>
+              </w:rPr>
+              <w:t>e l’existant</w:t>
             </w:r>
             <w:r>
               <w:rPr>
@@ -707,7 +712,21 @@
                 <w:rStyle w:val="Lienhypertexte"/>
                 <w:noProof/>
               </w:rPr>
-              <w:t>Cahier des charges</w:t>
+              <w:t>Cahier de</w:t>
+            </w:r>
+            <w:r>
+              <w:rPr>
+                <w:rStyle w:val="Lienhypertexte"/>
+                <w:noProof/>
+              </w:rPr>
+              <w:t>s</w:t>
+            </w:r>
+            <w:r>
+              <w:rPr>
+                <w:rStyle w:val="Lienhypertexte"/>
+                <w:noProof/>
+              </w:rPr>
+              <w:t xml:space="preserve"> charges</w:t>
             </w:r>
             <w:r>
               <w:rPr>
@@ -2754,12 +2773,12 @@
           <w:numId w:val="2"/>
         </w:numPr>
       </w:pPr>
-      <w:bookmarkStart w:id="1" w:name="_Toc450206369"/>
+      <w:bookmarkStart w:id="0" w:name="_Toc450206369"/>
       <w:r>
         <w:lastRenderedPageBreak/>
         <w:t>Introduction</w:t>
       </w:r>
-      <w:bookmarkEnd w:id="1"/>
+      <w:bookmarkEnd w:id="0"/>
     </w:p>
     <w:p>
       <w:pPr>
@@ -2785,12 +2804,12 @@
           <w:numId w:val="2"/>
         </w:numPr>
       </w:pPr>
-      <w:bookmarkStart w:id="2" w:name="_Toc450206370"/>
+      <w:bookmarkStart w:id="1" w:name="_Toc450206370"/>
       <w:r>
         <w:lastRenderedPageBreak/>
         <w:t>Analyse de l’existant et cahier des charges</w:t>
       </w:r>
-      <w:bookmarkEnd w:id="2"/>
+      <w:bookmarkEnd w:id="1"/>
     </w:p>
     <w:p>
       <w:pPr>
@@ -2800,11 +2819,11 @@
           <w:numId w:val="2"/>
         </w:numPr>
       </w:pPr>
-      <w:bookmarkStart w:id="3" w:name="_Toc450206371"/>
+      <w:bookmarkStart w:id="2" w:name="_Toc450206371"/>
       <w:r>
         <w:t>Analyse de l’existant</w:t>
       </w:r>
-      <w:bookmarkEnd w:id="3"/>
+      <w:bookmarkEnd w:id="2"/>
     </w:p>
     <w:p>
       <w:r>
@@ -2873,11 +2892,11 @@
           <w:numId w:val="2"/>
         </w:numPr>
       </w:pPr>
-      <w:bookmarkStart w:id="4" w:name="_Toc450206372"/>
+      <w:bookmarkStart w:id="3" w:name="_Toc450206372"/>
       <w:r>
         <w:t>Cahier des charges</w:t>
       </w:r>
-      <w:bookmarkEnd w:id="4"/>
+      <w:bookmarkEnd w:id="3"/>
     </w:p>
     <w:p>
       <w:r>
@@ -2908,10 +2927,7 @@
         </w:numPr>
       </w:pPr>
       <w:r>
-        <w:t>Faire clignoter la LED à intervalles réguliers</w:t>
-      </w:r>
-      <w:r>
-        <w:t>.</w:t>
+        <w:t>Optimiser la consommation afin de faire durer la batterie le plus longtemps possible.</w:t>
       </w:r>
     </w:p>
     <w:p>
@@ -2923,7 +2939,13 @@
         </w:numPr>
       </w:pPr>
       <w:r>
-        <w:t>Ajouter des fonctionnalités au prototype.</w:t>
+        <w:t>Ajouter d</w:t>
+      </w:r>
+      <w:r>
+        <w:t>es fonctionnalités au prototype ; entre autre l’écriture de tous les évènements non-autorisés</w:t>
+      </w:r>
+      <w:r>
+        <w:t xml:space="preserve"> et l’amélioration de la détection de chocs et de retournements.</w:t>
       </w:r>
     </w:p>
     <w:p>
@@ -2935,7 +2957,7 @@
         </w:numPr>
       </w:pPr>
       <w:r>
-        <w:t>Optimiser la consommation afin de faire durer la batterie le plus longtemps possible.</w:t>
+        <w:t>Développer l’application Android customisée pour ce projet.</w:t>
       </w:r>
     </w:p>
     <w:p>
@@ -2947,7 +2969,10 @@
         </w:numPr>
       </w:pPr>
       <w:r>
-        <w:t>Développer l’application Android customisée pour ce projet.</w:t>
+        <w:t>Faire clignoter la LED à intervalles réguliers</w:t>
+      </w:r>
+      <w:r>
+        <w:t>.</w:t>
       </w:r>
     </w:p>
     <w:p>
@@ -2996,11 +3021,11 @@
           <w:numId w:val="2"/>
         </w:numPr>
       </w:pPr>
-      <w:bookmarkStart w:id="5" w:name="_Toc450206373"/>
+      <w:bookmarkStart w:id="4" w:name="_Toc450206373"/>
       <w:r>
         <w:t>PICOS18</w:t>
       </w:r>
-      <w:bookmarkEnd w:id="5"/>
+      <w:bookmarkEnd w:id="4"/>
     </w:p>
     <w:p>
       <w:r>
@@ -3081,7 +3106,11 @@
         <w:t xml:space="preserve">Multitâches : Plusieurs </w:t>
       </w:r>
       <w:r>
-        <w:t>tâches peuvent fonctionner de manière séparée et sont régulées par le noyau. Si celui-ci le permet, il est possible de donner l’impression qu’elles s’exécutent en parallèle. Le noyau est dit « multitâches préemptif » s’il est à même de gérer ce fonctionnement parallèle. Dans le cas contraire, on le dénomme « multitâche coopératif ».</w:t>
+        <w:t xml:space="preserve">tâches peuvent fonctionner de manière séparée et sont régulées par le noyau. Si celui-ci le permet, il est possible de donner l’impression qu’elles s’exécutent en </w:t>
+      </w:r>
+      <w:r>
+        <w:lastRenderedPageBreak/>
+        <w:t>parallèle. Le noyau est dit « multitâches préemptif » s’il est à même de gérer ce fonctionnement parallèle. Dans le cas contraire, on le dénomme « multitâche coopératif ».</w:t>
       </w:r>
     </w:p>
     <w:p>
@@ -3093,10 +3122,10 @@
         </w:numPr>
       </w:pPr>
       <w:r>
-        <w:lastRenderedPageBreak/>
         <w:t xml:space="preserve">Temps-réel : Le noyau multitâche alloue un temps égal et une zone mémoire identique pour chaque tâche. Cependant, celle-ci ont rarement la même priorité et elles doivent être appelées le plus rapidement possible. Plutôt que d’essayer d’avoir un temps de réactivité quasi-nul (impossible en pratique), le noyau garantit temps de latence constant : c’est le déterminisme.  </w:t>
       </w:r>
     </w:p>
+    <w:p/>
     <w:p>
       <w:pPr>
         <w:pStyle w:val="Titre2"/>
@@ -3105,11 +3134,11 @@
           <w:numId w:val="2"/>
         </w:numPr>
       </w:pPr>
-      <w:bookmarkStart w:id="6" w:name="_Toc450206374"/>
+      <w:bookmarkStart w:id="5" w:name="_Toc450206374"/>
       <w:r>
         <w:t>Capteurs</w:t>
       </w:r>
-      <w:bookmarkEnd w:id="6"/>
+      <w:bookmarkEnd w:id="5"/>
     </w:p>
     <w:p>
       <w:pPr>
@@ -3119,11 +3148,11 @@
           <w:numId w:val="2"/>
         </w:numPr>
       </w:pPr>
-      <w:bookmarkStart w:id="7" w:name="_Toc450206375"/>
+      <w:bookmarkStart w:id="6" w:name="_Toc450206375"/>
       <w:r>
         <w:t>Température</w:t>
       </w:r>
-      <w:bookmarkEnd w:id="7"/>
+      <w:bookmarkEnd w:id="6"/>
     </w:p>
     <w:p>
       <w:r>
@@ -3258,19 +3287,32 @@
         <w:pStyle w:val="Lgende"/>
         <w:jc w:val="center"/>
       </w:pPr>
-      <w:bookmarkStart w:id="8" w:name="_Ref449422236"/>
+      <w:bookmarkStart w:id="7" w:name="_Ref449422236"/>
       <w:r>
         <w:t xml:space="preserve">Figure </w:t>
       </w:r>
-      <w:fldSimple w:instr=" SEQ Figure \* ARABIC ">
-        <w:r>
-          <w:rPr>
-            <w:noProof/>
-          </w:rPr>
-          <w:t>1</w:t>
-        </w:r>
-      </w:fldSimple>
-      <w:bookmarkEnd w:id="8"/>
+      <w:r>
+        <w:fldChar w:fldCharType="begin"/>
+      </w:r>
+      <w:r>
+        <w:instrText xml:space="preserve"> SEQ Figure \* ARABIC </w:instrText>
+      </w:r>
+      <w:r>
+        <w:fldChar w:fldCharType="separate"/>
+      </w:r>
+      <w:r>
+        <w:rPr>
+          <w:noProof/>
+        </w:rPr>
+        <w:t>1</w:t>
+      </w:r>
+      <w:r>
+        <w:rPr>
+          <w:noProof/>
+        </w:rPr>
+        <w:fldChar w:fldCharType="end"/>
+      </w:r>
+      <w:bookmarkEnd w:id="7"/>
       <w:r>
         <w:t xml:space="preserve"> Schéma block interne du capteur de température</w:t>
       </w:r>
@@ -3283,11 +3325,11 @@
           <w:numId w:val="2"/>
         </w:numPr>
       </w:pPr>
-      <w:bookmarkStart w:id="9" w:name="_Toc450206376"/>
+      <w:bookmarkStart w:id="8" w:name="_Toc450206376"/>
       <w:r>
         <w:t>Accéléromètre</w:t>
       </w:r>
-      <w:bookmarkEnd w:id="9"/>
+      <w:bookmarkEnd w:id="8"/>
     </w:p>
     <w:p>
       <w:r>
@@ -3342,6 +3384,7 @@
         </w:numPr>
       </w:pPr>
       <w:r>
+        <w:lastRenderedPageBreak/>
         <w:t>Fonctionnalités programmables :</w:t>
       </w:r>
     </w:p>
@@ -3390,7 +3433,6 @@
         </w:numPr>
       </w:pPr>
       <w:r>
-        <w:lastRenderedPageBreak/>
         <w:t>Mode sleep</w:t>
       </w:r>
     </w:p>
@@ -3498,29 +3540,42 @@
         <w:pStyle w:val="Lgende"/>
         <w:jc w:val="center"/>
       </w:pPr>
+      <w:bookmarkStart w:id="9" w:name="_Ref449198750"/>
       <w:bookmarkStart w:id="10" w:name="_Ref449198803"/>
-      <w:bookmarkStart w:id="11" w:name="_Ref449198750"/>
       <w:r>
         <w:t xml:space="preserve">Figure </w:t>
       </w:r>
-      <w:fldSimple w:instr=" SEQ Figure \* ARABIC ">
-        <w:r>
-          <w:rPr>
-            <w:noProof/>
-          </w:rPr>
-          <w:t>2</w:t>
-        </w:r>
-      </w:fldSimple>
+      <w:r>
+        <w:fldChar w:fldCharType="begin"/>
+      </w:r>
+      <w:r>
+        <w:instrText xml:space="preserve"> SEQ Figure \* ARABIC </w:instrText>
+      </w:r>
+      <w:r>
+        <w:fldChar w:fldCharType="separate"/>
+      </w:r>
+      <w:r>
+        <w:rPr>
+          <w:noProof/>
+        </w:rPr>
+        <w:t>2</w:t>
+      </w:r>
+      <w:r>
+        <w:rPr>
+          <w:noProof/>
+        </w:rPr>
+        <w:fldChar w:fldCharType="end"/>
+      </w:r>
       <w:bookmarkEnd w:id="10"/>
       <w:r>
         <w:t xml:space="preserve"> </w:t>
       </w:r>
-      <w:bookmarkStart w:id="12" w:name="_Ref449198799"/>
+      <w:bookmarkStart w:id="11" w:name="_Ref449198799"/>
       <w:r>
         <w:t>Schéma fonctionnement FXLS8471Q</w:t>
       </w:r>
+      <w:bookmarkEnd w:id="9"/>
       <w:bookmarkEnd w:id="11"/>
-      <w:bookmarkEnd w:id="12"/>
     </w:p>
     <w:p>
       <w:pPr>
@@ -3530,11 +3585,124 @@
           <w:numId w:val="2"/>
         </w:numPr>
       </w:pPr>
-      <w:bookmarkStart w:id="13" w:name="_Toc450206377"/>
+      <w:bookmarkStart w:id="12" w:name="_Toc450206377"/>
       <w:r>
         <w:t>EEPROM</w:t>
       </w:r>
-      <w:bookmarkEnd w:id="13"/>
+      <w:bookmarkEnd w:id="12"/>
+    </w:p>
+    <w:p>
+      <w:r>
+        <w:t>Les librairies déjà existantes en rapport à l’EEPROM et l’écriture de message NDEF n’a pas été facile à prendre en main. D’une part, il a fallu comprendre l’utilisation du driver I²C du PICOS18  afin de communiquer avec l’EEPROM</w:t>
+      </w:r>
+      <w:r>
+        <w:t>. D’une autre part il a aussi fallu comprendre comment Denis Alaime avait fait pour construire un message NDEF et le stocker dans l’EEPROM. Ce fût la partie la plus compliquée pour l’EEPROM. En effet, de longues recherches ont été nécessaires pour comprendre comment fonctionne les trames NDEF, ce qui se fait en pratique, l’organisation de la mémoire d’un tag NFC et ensuite comprendre son implémentation dans le cadre de notre application.</w:t>
+      </w:r>
+    </w:p>
+    <w:p>
+      <w:r>
+        <w:t>La partie utilisation du driver I²C du PICOS, adapté à l’EEPROM a été implémentée dans l</w:t>
+      </w:r>
+      <w:r>
+        <w:t>a librairie « </w:t>
+      </w:r>
+      <w:r>
+        <w:t>M24LR04E_R</w:t>
+      </w:r>
+      <w:r>
+        <w:t> », ainsi que le stockage d’un message NDEF construit au préalable.</w:t>
+      </w:r>
+    </w:p>
+    <w:p>
+      <w:r>
+        <w:t xml:space="preserve">La partie construction d’un message NDEF a été implémentée dans les librairies « NDEFMessage » et « NDEFRecord ».  </w:t>
+      </w:r>
+    </w:p>
+    <w:p>
+      <w:r>
+        <w:t xml:space="preserve">La librairie « NDEFRecord » a été utilisée comme une sorte d’objet. </w:t>
+      </w:r>
+      <w:r>
+        <w:t xml:space="preserve">Elle contient une variable globale </w:t>
+      </w:r>
+      <w:r>
+        <w:rPr>
+          <w:i/>
+        </w:rPr>
+        <w:t>NdefRecord</w:t>
+      </w:r>
+      <w:r>
+        <w:t xml:space="preserve"> de type </w:t>
+      </w:r>
+      <w:r>
+        <w:rPr>
+          <w:i/>
+        </w:rPr>
+        <w:t>_NdefRecord_t</w:t>
+      </w:r>
+      <w:r>
+        <w:t>, utilisée comme une variable de classe. La librairie contient ensuite toute une série de fonctions, dont une fonction </w:t>
+      </w:r>
+      <w:r>
+        <w:rPr>
+          <w:i/>
+        </w:rPr>
+        <w:t>NdefRecordConstructor</w:t>
+      </w:r>
+      <w:r>
+        <w:t xml:space="preserve">, utilisées comme des méthodes de classe. C’est comme si on avait un objet instancié de manière statique, qui contient </w:t>
+      </w:r>
+      <w:r>
+        <w:lastRenderedPageBreak/>
+        <w:t>toutes les données d’un NDEF record stockées au moyen de la structure</w:t>
+      </w:r>
+      <w:r>
+        <w:rPr>
+          <w:i/>
+        </w:rPr>
+        <w:t xml:space="preserve"> </w:t>
+      </w:r>
+      <w:r>
+        <w:rPr>
+          <w:i/>
+        </w:rPr>
+        <w:t>NdefRecord</w:t>
+      </w:r>
+      <w:r>
+        <w:t xml:space="preserve">.  Tous </w:t>
+      </w:r>
+      <w:r>
+        <w:t>ses</w:t>
+      </w:r>
+      <w:r>
+        <w:t xml:space="preserve"> champs sont initialisés avec des valeurs par défaut lors de l’appel de la fonction </w:t>
+      </w:r>
+      <w:r>
+        <w:rPr>
+          <w:i/>
+        </w:rPr>
+        <w:t>NdefRecordConstructor</w:t>
+      </w:r>
+      <w:r>
+        <w:t>.</w:t>
+      </w:r>
+    </w:p>
+    <w:p>
+      <w:r>
+        <w:t xml:space="preserve">La librairie </w:t>
+      </w:r>
+      <w:r>
+        <w:t> </w:t>
+      </w:r>
+      <w:r>
+        <w:t>« </w:t>
+      </w:r>
+      <w:r>
+        <w:t>NDEFMessage »</w:t>
+      </w:r>
+      <w:r>
+        <w:t xml:space="preserve"> s’occupe ainsi de construire le payload et de remplir tous les champs du NDEF record. Notons que Denis Alaime n’avait implémenté que l’écriture d’un seul NDEF record dans un seul NDEF message, ce qui simplifiait grandement les choses.</w:t>
+      </w:r>
     </w:p>
     <w:p>
       <w:pPr>
@@ -3544,11 +3712,11 @@
           <w:numId w:val="2"/>
         </w:numPr>
       </w:pPr>
-      <w:bookmarkStart w:id="14" w:name="_Toc450206378"/>
+      <w:bookmarkStart w:id="13" w:name="_Toc450206378"/>
       <w:r>
         <w:t>Android</w:t>
       </w:r>
-      <w:bookmarkEnd w:id="14"/>
+      <w:bookmarkEnd w:id="13"/>
     </w:p>
     <w:p>
       <w:pPr>
@@ -3566,12 +3734,12 @@
           <w:numId w:val="2"/>
         </w:numPr>
       </w:pPr>
-      <w:bookmarkStart w:id="15" w:name="_Toc450206379"/>
+      <w:bookmarkStart w:id="14" w:name="_Toc450206379"/>
       <w:r>
         <w:lastRenderedPageBreak/>
         <w:t>Développement</w:t>
       </w:r>
-      <w:bookmarkEnd w:id="15"/>
+      <w:bookmarkEnd w:id="14"/>
     </w:p>
     <w:p>
       <w:pPr>
@@ -3581,7 +3749,7 @@
           <w:numId w:val="2"/>
         </w:numPr>
       </w:pPr>
-      <w:bookmarkStart w:id="16" w:name="_Toc450206380"/>
+      <w:bookmarkStart w:id="15" w:name="_Toc450206380"/>
       <w:r>
         <w:t>PIC</w:t>
       </w:r>
@@ -3591,7 +3759,7 @@
       <w:r>
         <w:t>18</w:t>
       </w:r>
-      <w:bookmarkEnd w:id="16"/>
+      <w:bookmarkEnd w:id="15"/>
     </w:p>
     <w:p>
       <w:r>
@@ -3619,7 +3787,13 @@
         <w:t xml:space="preserve"> et deux tâches secondaires nécessaire par l’OS : une pour l’I2C et une autre pour l’UART (utile pour le débug). </w:t>
       </w:r>
       <w:r>
-        <w:t>Ces deux dernières sont fournies par le site du PICOS sous la forme de « driver ». Il suffit simplement de les inclure dans le projet et de modifier certains paramètre comme le baudrate par exemple.</w:t>
+        <w:t>Ces deux dernières sont fournies par le site du PICOS sous la forme de « driver ». Il suffit simplement de les inclure dans le projet et de modifier certains paramètre</w:t>
+      </w:r>
+      <w:r>
+        <w:t>s</w:t>
+      </w:r>
+      <w:r>
+        <w:t xml:space="preserve"> comme le baudrate par exemple.</w:t>
       </w:r>
     </w:p>
     <w:p>
@@ -3808,10 +3982,10 @@
             <v:path o:extrusionok="f" gradientshapeok="t" o:connecttype="rect"/>
             <o:lock v:ext="edit" aspectratio="t"/>
           </v:shapetype>
-          <v:shape id="_x0000_i1025" type="#_x0000_t75" style="width:447pt;height:650.9pt" o:ole="">
+          <v:shape id="_x0000_i1025" type="#_x0000_t75" style="width:447pt;height:651pt" o:ole="">
             <v:imagedata r:id="rId14" o:title=""/>
           </v:shape>
-          <o:OLEObject Type="Embed" ProgID="Visio.Drawing.11" ShapeID="_x0000_i1025" DrawAspect="Content" ObjectID="_1523948198" r:id="rId15"/>
+          <o:OLEObject Type="Embed" ProgID="Visio.Drawing.11" ShapeID="_x0000_i1025" DrawAspect="Content" ObjectID="_1523981343" r:id="rId15"/>
         </w:object>
       </w:r>
     </w:p>
@@ -3820,19 +3994,32 @@
         <w:pStyle w:val="Lgende"/>
         <w:jc w:val="center"/>
       </w:pPr>
-      <w:bookmarkStart w:id="17" w:name="_Ref449351287"/>
+      <w:bookmarkStart w:id="16" w:name="_Ref449351287"/>
       <w:r>
         <w:t xml:space="preserve">Figure </w:t>
       </w:r>
-      <w:fldSimple w:instr=" SEQ Figure \* ARABIC ">
-        <w:r>
-          <w:rPr>
-            <w:noProof/>
-          </w:rPr>
-          <w:t>3</w:t>
-        </w:r>
-      </w:fldSimple>
-      <w:bookmarkEnd w:id="17"/>
+      <w:r>
+        <w:fldChar w:fldCharType="begin"/>
+      </w:r>
+      <w:r>
+        <w:instrText xml:space="preserve"> SEQ Figure \* ARABIC </w:instrText>
+      </w:r>
+      <w:r>
+        <w:fldChar w:fldCharType="separate"/>
+      </w:r>
+      <w:r>
+        <w:rPr>
+          <w:noProof/>
+        </w:rPr>
+        <w:t>3</w:t>
+      </w:r>
+      <w:r>
+        <w:rPr>
+          <w:noProof/>
+        </w:rPr>
+        <w:fldChar w:fldCharType="end"/>
+      </w:r>
+      <w:bookmarkEnd w:id="16"/>
       <w:r>
         <w:t xml:space="preserve"> Fonctionnement de la tâche principale</w:t>
       </w:r>
@@ -3845,12 +4032,12 @@
           <w:numId w:val="2"/>
         </w:numPr>
       </w:pPr>
-      <w:bookmarkStart w:id="18" w:name="_Toc450206381"/>
+      <w:bookmarkStart w:id="17" w:name="_Toc450206381"/>
       <w:r>
         <w:lastRenderedPageBreak/>
         <w:t>Accéléromètre</w:t>
       </w:r>
-      <w:bookmarkEnd w:id="18"/>
+      <w:bookmarkEnd w:id="17"/>
     </w:p>
     <w:p>
       <w:r>
@@ -4027,10 +4214,10 @@
       </w:pPr>
       <w:r>
         <w:object w:dxaOrig="11950" w:dyaOrig="16883">
-          <v:shape id="_x0000_i1026" type="#_x0000_t75" style="width:261.5pt;height:538.55pt" o:ole="">
+          <v:shape id="_x0000_i1026" type="#_x0000_t75" style="width:261.75pt;height:538.5pt" o:ole="">
             <v:imagedata r:id="rId16" o:title="" croptop="1681f" cropbottom="14500f" cropleft="16803f" cropright="14867f"/>
           </v:shape>
-          <o:OLEObject Type="Embed" ProgID="Visio.Drawing.11" ShapeID="_x0000_i1026" DrawAspect="Content" ObjectID="_1523948199" r:id="rId17"/>
+          <o:OLEObject Type="Embed" ProgID="Visio.Drawing.11" ShapeID="_x0000_i1026" DrawAspect="Content" ObjectID="_1523981344" r:id="rId17"/>
         </w:object>
       </w:r>
     </w:p>
@@ -4039,19 +4226,32 @@
         <w:pStyle w:val="Lgende"/>
         <w:jc w:val="center"/>
       </w:pPr>
-      <w:bookmarkStart w:id="19" w:name="_Ref449349554"/>
+      <w:bookmarkStart w:id="18" w:name="_Ref449349554"/>
       <w:r>
         <w:t xml:space="preserve">Figure </w:t>
       </w:r>
-      <w:fldSimple w:instr=" SEQ Figure \* ARABIC ">
-        <w:r>
-          <w:rPr>
-            <w:noProof/>
-          </w:rPr>
-          <w:t>4</w:t>
-        </w:r>
-      </w:fldSimple>
-      <w:bookmarkEnd w:id="19"/>
+      <w:r>
+        <w:fldChar w:fldCharType="begin"/>
+      </w:r>
+      <w:r>
+        <w:instrText xml:space="preserve"> SEQ Figure \* ARABIC </w:instrText>
+      </w:r>
+      <w:r>
+        <w:fldChar w:fldCharType="separate"/>
+      </w:r>
+      <w:r>
+        <w:rPr>
+          <w:noProof/>
+        </w:rPr>
+        <w:t>4</w:t>
+      </w:r>
+      <w:r>
+        <w:rPr>
+          <w:noProof/>
+        </w:rPr>
+        <w:fldChar w:fldCharType="end"/>
+      </w:r>
+      <w:bookmarkEnd w:id="18"/>
       <w:r>
         <w:t xml:space="preserve"> Initialisation de l'accéléromètre</w:t>
       </w:r>
@@ -4062,10 +4262,10 @@
       </w:pPr>
       <w:r>
         <w:object w:dxaOrig="9176" w:dyaOrig="6151">
-          <v:shape id="_x0000_i1027" type="#_x0000_t75" style="width:458.5pt;height:307.6pt" o:ole="">
+          <v:shape id="_x0000_i1027" type="#_x0000_t75" style="width:458.25pt;height:307.5pt" o:ole="">
             <v:imagedata r:id="rId18" o:title=""/>
           </v:shape>
-          <o:OLEObject Type="Embed" ProgID="Visio.Drawing.11" ShapeID="_x0000_i1027" DrawAspect="Content" ObjectID="_1523948200" r:id="rId19"/>
+          <o:OLEObject Type="Embed" ProgID="Visio.Drawing.11" ShapeID="_x0000_i1027" DrawAspect="Content" ObjectID="_1523981345" r:id="rId19"/>
         </w:object>
       </w:r>
     </w:p>
@@ -4074,19 +4274,32 @@
         <w:pStyle w:val="Lgende"/>
         <w:jc w:val="center"/>
       </w:pPr>
-      <w:bookmarkStart w:id="20" w:name="_Ref449349877"/>
+      <w:bookmarkStart w:id="19" w:name="_Ref449349877"/>
       <w:r>
         <w:t xml:space="preserve">Figure </w:t>
       </w:r>
-      <w:fldSimple w:instr=" SEQ Figure \* ARABIC ">
-        <w:r>
-          <w:rPr>
-            <w:noProof/>
-          </w:rPr>
-          <w:t>5</w:t>
-        </w:r>
-      </w:fldSimple>
-      <w:bookmarkEnd w:id="20"/>
+      <w:r>
+        <w:fldChar w:fldCharType="begin"/>
+      </w:r>
+      <w:r>
+        <w:instrText xml:space="preserve"> SEQ Figure \* ARABIC </w:instrText>
+      </w:r>
+      <w:r>
+        <w:fldChar w:fldCharType="separate"/>
+      </w:r>
+      <w:r>
+        <w:rPr>
+          <w:noProof/>
+        </w:rPr>
+        <w:t>5</w:t>
+      </w:r>
+      <w:r>
+        <w:rPr>
+          <w:noProof/>
+        </w:rPr>
+        <w:fldChar w:fldCharType="end"/>
+      </w:r>
+      <w:bookmarkEnd w:id="19"/>
       <w:r>
         <w:t xml:space="preserve"> Interruption accéléromètre</w:t>
       </w:r>
@@ -4099,11 +4312,11 @@
           <w:numId w:val="2"/>
         </w:numPr>
       </w:pPr>
-      <w:bookmarkStart w:id="21" w:name="_Toc450206382"/>
+      <w:bookmarkStart w:id="20" w:name="_Toc450206382"/>
       <w:r>
         <w:t>Capteur température</w:t>
       </w:r>
-      <w:bookmarkEnd w:id="21"/>
+      <w:bookmarkEnd w:id="20"/>
     </w:p>
     <w:p>
       <w:r>
@@ -4157,12 +4370,408 @@
           <w:numId w:val="2"/>
         </w:numPr>
       </w:pPr>
-      <w:bookmarkStart w:id="22" w:name="_Toc450206383"/>
+      <w:bookmarkStart w:id="21" w:name="_Toc450206383"/>
       <w:r>
         <w:t>Mémoire EEPROM</w:t>
       </w:r>
-      <w:bookmarkEnd w:id="22"/>
-    </w:p>
+      <w:bookmarkEnd w:id="21"/>
+    </w:p>
+    <w:p>
+      <w:pPr>
+        <w:pStyle w:val="Titre3"/>
+        <w:numPr>
+          <w:ilvl w:val="2"/>
+          <w:numId w:val="2"/>
+        </w:numPr>
+      </w:pPr>
+      <w:r>
+        <w:t>Améliorations</w:t>
+      </w:r>
+    </w:p>
+    <w:p>
+      <w:r>
+        <w:t xml:space="preserve">Plusieurs </w:t>
+      </w:r>
+      <w:r>
+        <w:t>améliorations des librairies étaient à faire.</w:t>
+      </w:r>
+      <w:r>
+        <w:t xml:space="preserve"> Premièrement, le code était assez brouillon</w:t>
+      </w:r>
+      <w:r>
+        <w:t>, peu structuré</w:t>
+      </w:r>
+      <w:r>
+        <w:t xml:space="preserve"> et très peu comment</w:t>
+      </w:r>
+      <w:r>
+        <w:t>é</w:t>
+      </w:r>
+      <w:r>
+        <w:t xml:space="preserve"> ; il était assez difficile de s’y retrouver. </w:t>
+      </w:r>
+    </w:p>
+    <w:p>
+      <w:r>
+        <w:lastRenderedPageBreak/>
+        <w:t>Ensuite, il fallait pouvoir enregistrer un NDEF record à chaque évènement non autorisé. Au début nous avions pensé à écrire un message NDEF contenant un NDEF record à chaque évènement. Après l’implémentation, nous nous sommes rendu compte qu’Android ne supporte qu’un seul message NDEF par tag. Il a donc fallu redévelopper les librairies afin de modifier le message NDEF en ajoutant un NDEF record à chaque évènement, qui était plus compliqué à implémenter. En effet, à chaque évènement il fallait modifier la valeur du « TLV length » et le header des autres record</w:t>
+      </w:r>
+      <w:r>
+        <w:t>s</w:t>
+      </w:r>
+      <w:r>
+        <w:t xml:space="preserve"> </w:t>
+      </w:r>
+      <w:r>
+        <w:t>pour tenir compte de la position des NDEF records dans le message NDEF.</w:t>
+      </w:r>
+    </w:p>
+    <w:p>
+      <w:r>
+        <w:t xml:space="preserve">Nous avons aussi pensé à une meilleure organisation de la mémoire de l’EEPROM. Il y aura d’abord tout le début de la mémoire dédiée </w:t>
+      </w:r>
+      <w:r>
+        <w:t>à l’enregistrement des évènements sous forme d’NDEF records (blocs 0 à 2041). Le reste de la mémoire sera dédiée aux bytes de configuration des différents périphériques </w:t>
+      </w:r>
+      <w:r>
+        <w:t>ainsi que des bytes « drapeaux ». Les bytes de configuration sont</w:t>
+      </w:r>
+      <w:r>
+        <w:t xml:space="preserve"> les accélérations maximum pour chaque axe, </w:t>
+      </w:r>
+      <w:r>
+        <w:t>l’accélération maximum pour tous les axes (</w:t>
+      </w:r>
+      <w:r>
+        <w:rPr>
+          <w:i/>
+        </w:rPr>
+        <w:t>Thresold_x_y_z</w:t>
+      </w:r>
+      <w:r>
+        <w:t>)</w:t>
+      </w:r>
+      <w:r>
+        <w:t xml:space="preserve"> </w:t>
+      </w:r>
+      <w:r>
+        <w:t xml:space="preserve">pour l’accéléromètre, la date et l’heure pour la RTC et </w:t>
+      </w:r>
+      <w:r>
+        <w:t xml:space="preserve">les températures </w:t>
+      </w:r>
+      <w:r>
+        <w:t xml:space="preserve">maximum et minimum (température minimum non implémentée). </w:t>
+      </w:r>
+      <w:r>
+        <w:t xml:space="preserve">Les bytes pour la date et l’heure servent aussi à écrire la date et l’heure toutes les 10 min afin d’avoir un contrôle sur le bon fonctionnement de la carte pendant toute la durée du transport. </w:t>
+      </w:r>
+      <w:r>
+        <w:t>Les bytes « drapeaux » servent à pouvoir faire un lien de communication entre le micro-contrôleur et l’application Android. Le byte « UP/DOWN » indique qu’un ou plusieurs évènements non autorisés ont eu lieu, et sert aussi à garder cet information en mémoire lorsqu’on reset le µC. Le byte « RF_Change » sert à l’application Android à indiquer au µC qu’elle a changé des bytes de configuration ou qu’elle veut reseter le programme. Enfin, le byte « Memory Full » indique que la mémoire de l’EEPROM est pleine.</w:t>
+      </w:r>
+    </w:p>
+    <w:p>
+      <w:r>
+        <w:t>Nous avons aussi changé le format</w:t>
+      </w:r>
+      <w:r>
+        <w:t xml:space="preserve"> des données dans le payload des NDEF records</w:t>
+      </w:r>
+      <w:r>
+        <w:t xml:space="preserve">. </w:t>
+      </w:r>
+      <w:r>
+        <w:t>Avant les données pour un évènement étaient stocké sous forme de texte, qui était simplement affiché lors de la lecture par l’application Android de ST. Le stockage de données texte prends de la place, nous avons donc pensé à passer en format binaire, avec une structure particulière pour chaque évènement. Pour tous les évènements (température ou accélération), le payload commence par la date et l’heure. Ensuite nous avons prévu un byte « Type_messsage » qui indique le type d’évènement (0x01 pour l’accéléromètre et 0x02 pour la température). Ensuite pour chaque évènement, soit on va indiquer la</w:t>
+      </w:r>
+      <w:r>
+        <w:t xml:space="preserve"> </w:t>
+      </w:r>
+      <w:r>
+        <w:t xml:space="preserve">température, ou l’accélération et le retournement. La structure de la mémoire de l’EEPROM est représenté à la </w:t>
+      </w:r>
+      <w:r>
+        <w:fldChar w:fldCharType="begin"/>
+      </w:r>
+      <w:r>
+        <w:instrText xml:space="preserve"> REF _Ref450238979 \h </w:instrText>
+      </w:r>
+      <w:r>
+        <w:fldChar w:fldCharType="separate"/>
+      </w:r>
+      <w:r>
+        <w:t xml:space="preserve">figure </w:t>
+      </w:r>
+      <w:r>
+        <w:rPr>
+          <w:noProof/>
+        </w:rPr>
+        <w:t>6</w:t>
+      </w:r>
+      <w:r>
+        <w:fldChar w:fldCharType="end"/>
+      </w:r>
+      <w:r>
+        <w:t>.</w:t>
+      </w:r>
+    </w:p>
+    <w:p>
+      <w:r>
+        <w:rPr>
+          <w:noProof/>
+        </w:rPr>
+        <w:lastRenderedPageBreak/>
+        <mc:AlternateContent>
+          <mc:Choice Requires="wps">
+            <w:drawing>
+              <wp:anchor distT="0" distB="0" distL="114300" distR="114300" simplePos="0" relativeHeight="251664384" behindDoc="0" locked="0" layoutInCell="1" allowOverlap="1" wp14:anchorId="5177369A" wp14:editId="657681D1">
+                <wp:simplePos x="0" y="0"/>
+                <wp:positionH relativeFrom="column">
+                  <wp:posOffset>-224155</wp:posOffset>
+                </wp:positionH>
+                <wp:positionV relativeFrom="paragraph">
+                  <wp:posOffset>3776345</wp:posOffset>
+                </wp:positionV>
+                <wp:extent cx="6452870" cy="635"/>
+                <wp:effectExtent l="0" t="0" r="0" b="0"/>
+                <wp:wrapTopAndBottom/>
+                <wp:docPr id="10" name="Zone de texte 10"/>
+                <wp:cNvGraphicFramePr/>
+                <a:graphic xmlns:a="http://schemas.openxmlformats.org/drawingml/2006/main">
+                  <a:graphicData uri="http://schemas.microsoft.com/office/word/2010/wordprocessingShape">
+                    <wps:wsp>
+                      <wps:cNvSpPr txBox="1"/>
+                      <wps:spPr>
+                        <a:xfrm>
+                          <a:off x="0" y="0"/>
+                          <a:ext cx="6452870" cy="635"/>
+                        </a:xfrm>
+                        <a:prstGeom prst="rect">
+                          <a:avLst/>
+                        </a:prstGeom>
+                        <a:solidFill>
+                          <a:prstClr val="white"/>
+                        </a:solidFill>
+                        <a:ln>
+                          <a:noFill/>
+                        </a:ln>
+                        <a:effectLst/>
+                      </wps:spPr>
+                      <wps:txbx>
+                        <w:txbxContent>
+                          <w:p>
+                            <w:pPr>
+                              <w:pStyle w:val="Lgende"/>
+                              <w:jc w:val="center"/>
+                              <w:rPr>
+                                <w:noProof/>
+                              </w:rPr>
+                            </w:pPr>
+                            <w:r>
+                              <w:t xml:space="preserve">Figure </w:t>
+                            </w:r>
+                            <w:r>
+                              <w:fldChar w:fldCharType="begin"/>
+                            </w:r>
+                            <w:r>
+                              <w:instrText xml:space="preserve"> SEQ Figure \* ARABIC </w:instrText>
+                            </w:r>
+                            <w:r>
+                              <w:fldChar w:fldCharType="separate"/>
+                            </w:r>
+                            <w:r>
+                              <w:rPr>
+                                <w:noProof/>
+                              </w:rPr>
+                              <w:t>6</w:t>
+                            </w:r>
+                            <w:r>
+                              <w:fldChar w:fldCharType="end"/>
+                            </w:r>
+                            <w:r>
+                              <w:t xml:space="preserve">: </w:t>
+                            </w:r>
+                            <w:bookmarkStart w:id="22" w:name="_Ref450238964"/>
+                            <w:r>
+                              <w:t>Organisation de la mémoire EEPROM</w:t>
+                            </w:r>
+                            <w:bookmarkEnd w:id="22"/>
+                          </w:p>
+                        </w:txbxContent>
+                      </wps:txbx>
+                      <wps:bodyPr rot="0" spcFirstLastPara="0" vertOverflow="overflow" horzOverflow="overflow" vert="horz" wrap="square" lIns="0" tIns="0" rIns="0" bIns="0" numCol="1" spcCol="0" rtlCol="0" fromWordArt="0" anchor="t" anchorCtr="0" forceAA="0" compatLnSpc="1">
+                        <a:prstTxWarp prst="textNoShape">
+                          <a:avLst/>
+                        </a:prstTxWarp>
+                        <a:spAutoFit/>
+                      </wps:bodyPr>
+                    </wps:wsp>
+                  </a:graphicData>
+                </a:graphic>
+              </wp:anchor>
+            </w:drawing>
+          </mc:Choice>
+          <mc:Fallback>
+            <w:pict>
+              <v:shapetype w14:anchorId="5177369A" id="_x0000_t202" coordsize="21600,21600" o:spt="202" path="m,l,21600r21600,l21600,xe">
+                <v:stroke joinstyle="miter"/>
+                <v:path gradientshapeok="t" o:connecttype="rect"/>
+              </v:shapetype>
+              <v:shape id="Zone de texte 10" o:spid="_x0000_s1026" type="#_x0000_t202" style="position:absolute;left:0;text-align:left;margin-left:-17.65pt;margin-top:297.35pt;width:508.1pt;height:.05pt;z-index:251664384;visibility:visible;mso-wrap-style:square;mso-wrap-distance-left:9pt;mso-wrap-distance-top:0;mso-wrap-distance-right:9pt;mso-wrap-distance-bottom:0;mso-position-horizontal:absolute;mso-position-horizontal-relative:text;mso-position-vertical:absolute;mso-position-vertical-relative:text;v-text-anchor:top" o:gfxdata="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" stroked="f">
+                <v:textbox style="mso-fit-shape-to-text:t" inset="0,0,0,0">
+                  <w:txbxContent>
+                    <w:p>
+                      <w:pPr>
+                        <w:pStyle w:val="Lgende"/>
+                        <w:jc w:val="center"/>
+                        <w:rPr>
+                          <w:noProof/>
+                        </w:rPr>
+                      </w:pPr>
+                      <w:r>
+                        <w:t xml:space="preserve">Figure </w:t>
+                      </w:r>
+                      <w:r>
+                        <w:fldChar w:fldCharType="begin"/>
+                      </w:r>
+                      <w:r>
+                        <w:instrText xml:space="preserve"> SEQ Figure \* ARABIC </w:instrText>
+                      </w:r>
+                      <w:r>
+                        <w:fldChar w:fldCharType="separate"/>
+                      </w:r>
+                      <w:r>
+                        <w:rPr>
+                          <w:noProof/>
+                        </w:rPr>
+                        <w:t>6</w:t>
+                      </w:r>
+                      <w:r>
+                        <w:fldChar w:fldCharType="end"/>
+                      </w:r>
+                      <w:r>
+                        <w:t xml:space="preserve">: </w:t>
+                      </w:r>
+                      <w:bookmarkStart w:id="23" w:name="_Ref450238964"/>
+                      <w:r>
+                        <w:t>Organisation de la mémoire EEPROM</w:t>
+                      </w:r>
+                      <w:bookmarkEnd w:id="23"/>
+                    </w:p>
+                  </w:txbxContent>
+                </v:textbox>
+                <w10:wrap type="topAndBottom"/>
+              </v:shape>
+            </w:pict>
+          </mc:Fallback>
+        </mc:AlternateContent>
+      </w:r>
+      <w:r>
+        <w:rPr>
+          <w:noProof/>
+        </w:rPr>
+        <w:drawing>
+          <wp:anchor distT="0" distB="0" distL="114300" distR="114300" simplePos="0" relativeHeight="251662336" behindDoc="0" locked="0" layoutInCell="1" allowOverlap="1" wp14:anchorId="5924039A" wp14:editId="55AAFDF7">
+            <wp:simplePos x="0" y="0"/>
+            <wp:positionH relativeFrom="column">
+              <wp:posOffset>-224155</wp:posOffset>
+            </wp:positionH>
+            <wp:positionV relativeFrom="paragraph">
+              <wp:posOffset>252095</wp:posOffset>
+            </wp:positionV>
+            <wp:extent cx="6452870" cy="3467100"/>
+            <wp:effectExtent l="0" t="0" r="5080" b="0"/>
+            <wp:wrapTopAndBottom/>
+            <wp:docPr id="8" name="Image 8" descr="C:\Users\lquin\Google Drive\Cours MA 1\Q2\Projet\structure_de_la_memoire_e2prom_-_feuille_1-page0.jpg"/>
+            <wp:cNvGraphicFramePr>
+              <a:graphicFrameLocks xmlns:a="http://schemas.openxmlformats.org/drawingml/2006/main" noChangeAspect="1"/>
+            </wp:cNvGraphicFramePr>
+            <a:graphic xmlns:a="http://schemas.openxmlformats.org/drawingml/2006/main">
+              <a:graphicData uri="http://schemas.openxmlformats.org/drawingml/2006/picture">
+                <pic:pic xmlns:pic="http://schemas.openxmlformats.org/drawingml/2006/picture">
+                  <pic:nvPicPr>
+                    <pic:cNvPr id="0" name="Picture 20" descr="C:\Users\lquin\Google Drive\Cours MA 1\Q2\Projet\structure_de_la_memoire_e2prom_-_feuille_1-page0.jpg"/>
+                    <pic:cNvPicPr>
+                      <a:picLocks noChangeAspect="1" noChangeArrowheads="1"/>
+                    </pic:cNvPicPr>
+                  </pic:nvPicPr>
+                  <pic:blipFill rotWithShape="1">
+                    <a:blip r:embed="rId20">
+                      <a:extLst>
+                        <a:ext uri="{28A0092B-C50C-407E-A947-70E740481C1C}">
+                          <a14:useLocalDpi xmlns:a14="http://schemas.microsoft.com/office/drawing/2010/main" val="0"/>
+                        </a:ext>
+                      </a:extLst>
+                    </a:blip>
+                    <a:srcRect l="5793" t="3208" r="5290" b="68093"/>
+                    <a:stretch/>
+                  </pic:blipFill>
+                  <pic:spPr bwMode="auto">
+                    <a:xfrm>
+                      <a:off x="0" y="0"/>
+                      <a:ext cx="6452870" cy="3467100"/>
+                    </a:xfrm>
+                    <a:prstGeom prst="rect">
+                      <a:avLst/>
+                    </a:prstGeom>
+                    <a:noFill/>
+                    <a:ln>
+                      <a:noFill/>
+                    </a:ln>
+                    <a:extLst>
+                      <a:ext uri="{53640926-AAD7-44D8-BBD7-CCE9431645EC}">
+                        <a14:shadowObscured xmlns:a14="http://schemas.microsoft.com/office/drawing/2010/main"/>
+                      </a:ext>
+                    </a:extLst>
+                  </pic:spPr>
+                </pic:pic>
+              </a:graphicData>
+            </a:graphic>
+            <wp14:sizeRelV relativeFrom="margin">
+              <wp14:pctHeight>0</wp14:pctHeight>
+            </wp14:sizeRelV>
+          </wp:anchor>
+        </w:drawing>
+      </w:r>
+    </w:p>
+    <w:p>
+      <w:r>
+        <w:t xml:space="preserve"> </w:t>
+      </w:r>
+      <w:r>
+        <w:t>Comme nous travaillons au format binaire, il a aussi fallu changer le type de payload du NDEF record. On utilise maintenant le TNF 0x02 qui corresponds</w:t>
+      </w:r>
+      <w:bookmarkStart w:id="24" w:name="_GoBack"/>
+      <w:bookmarkEnd w:id="24"/>
+      <w:r>
+        <w:t xml:space="preserve"> au « </w:t>
+      </w:r>
+      <w:r>
+        <w:t>Media-type</w:t>
+      </w:r>
+      <w:r>
+        <w:t> », avec le type à « </w:t>
+      </w:r>
+      <w:r>
+        <w:t>application/octet-stream</w:t>
+      </w:r>
+      <w:r>
+        <w:t> ». Cela a demandé un traitement différent des données pour la contruction du NDEF record.</w:t>
+      </w:r>
+    </w:p>
+    <w:p>
+      <w:pPr>
+        <w:pStyle w:val="Titre3"/>
+        <w:numPr>
+          <w:ilvl w:val="2"/>
+          <w:numId w:val="2"/>
+        </w:numPr>
+      </w:pPr>
+      <w:r>
+        <w:t>Explication des librairies</w:t>
+      </w:r>
+    </w:p>
+    <w:p/>
+    <w:p/>
     <w:p>
       <w:pPr>
         <w:pStyle w:val="Titre2"/>
@@ -4171,11 +4780,11 @@
           <w:numId w:val="2"/>
         </w:numPr>
       </w:pPr>
-      <w:bookmarkStart w:id="23" w:name="_Toc450206384"/>
+      <w:bookmarkStart w:id="25" w:name="_Toc450206384"/>
       <w:r>
         <w:t>Android</w:t>
       </w:r>
-      <w:bookmarkEnd w:id="23"/>
+      <w:bookmarkEnd w:id="25"/>
     </w:p>
     <w:p>
       <w:pPr>
@@ -4201,12 +4810,12 @@
           <w:numId w:val="2"/>
         </w:numPr>
       </w:pPr>
-      <w:bookmarkStart w:id="24" w:name="_Toc450206385"/>
+      <w:bookmarkStart w:id="26" w:name="_Toc450206385"/>
       <w:r>
         <w:lastRenderedPageBreak/>
         <w:t>Résultats</w:t>
       </w:r>
-      <w:bookmarkEnd w:id="24"/>
+      <w:bookmarkEnd w:id="26"/>
     </w:p>
     <w:p>
       <w:pPr>
@@ -4216,14 +4825,14 @@
           <w:numId w:val="2"/>
         </w:numPr>
       </w:pPr>
-      <w:bookmarkStart w:id="25" w:name="_Toc450206386"/>
+      <w:bookmarkStart w:id="27" w:name="_Toc450206386"/>
       <w:r>
         <w:t xml:space="preserve">Liste des </w:t>
       </w:r>
       <w:r>
         <w:t>modifications apportées – nouvelles fonctionnalités</w:t>
       </w:r>
-      <w:bookmarkEnd w:id="25"/>
+      <w:bookmarkEnd w:id="27"/>
     </w:p>
     <w:p>
       <w:r>
@@ -4427,11 +5036,11 @@
           <w:numId w:val="2"/>
         </w:numPr>
       </w:pPr>
-      <w:bookmarkStart w:id="26" w:name="_Toc450206387"/>
+      <w:bookmarkStart w:id="28" w:name="_Toc450206387"/>
       <w:r>
         <w:t>PIC</w:t>
       </w:r>
-      <w:bookmarkEnd w:id="26"/>
+      <w:bookmarkEnd w:id="28"/>
     </w:p>
     <w:p>
       <w:pPr>
@@ -4441,11 +5050,11 @@
           <w:numId w:val="2"/>
         </w:numPr>
       </w:pPr>
-      <w:bookmarkStart w:id="27" w:name="_Toc450206388"/>
+      <w:bookmarkStart w:id="29" w:name="_Toc450206388"/>
       <w:r>
         <w:t>I²C</w:t>
       </w:r>
-      <w:bookmarkEnd w:id="27"/>
+      <w:bookmarkEnd w:id="29"/>
     </w:p>
     <w:p>
       <w:r>
@@ -4550,7 +5159,7 @@
                     <pic:cNvPicPr/>
                   </pic:nvPicPr>
                   <pic:blipFill>
-                    <a:blip r:embed="rId20" cstate="print">
+                    <a:blip r:embed="rId21" cstate="print">
                       <a:extLst>
                         <a:ext uri="{28A0092B-C50C-407E-A947-70E740481C1C}">
                           <a14:useLocalDpi xmlns:a14="http://schemas.microsoft.com/office/drawing/2010/main" val="0"/>
@@ -4582,19 +5191,32 @@
         <w:pStyle w:val="Lgende"/>
         <w:jc w:val="center"/>
       </w:pPr>
-      <w:bookmarkStart w:id="28" w:name="_Ref449643442"/>
+      <w:bookmarkStart w:id="30" w:name="_Ref449643442"/>
       <w:r>
         <w:t xml:space="preserve">Figure </w:t>
       </w:r>
-      <w:fldSimple w:instr=" SEQ Figure \* ARABIC ">
-        <w:r>
-          <w:rPr>
-            <w:noProof/>
-          </w:rPr>
-          <w:t>6</w:t>
-        </w:r>
-      </w:fldSimple>
-      <w:bookmarkEnd w:id="28"/>
+      <w:r>
+        <w:fldChar w:fldCharType="begin"/>
+      </w:r>
+      <w:r>
+        <w:instrText xml:space="preserve"> SEQ Figure \* ARABIC </w:instrText>
+      </w:r>
+      <w:r>
+        <w:fldChar w:fldCharType="separate"/>
+      </w:r>
+      <w:r>
+        <w:rPr>
+          <w:noProof/>
+        </w:rPr>
+        <w:t>7</w:t>
+      </w:r>
+      <w:r>
+        <w:rPr>
+          <w:noProof/>
+        </w:rPr>
+        <w:fldChar w:fldCharType="end"/>
+      </w:r>
+      <w:bookmarkEnd w:id="30"/>
       <w:r>
         <w:t xml:space="preserve"> Délai entre deux trames I²C</w:t>
       </w:r>
@@ -4607,11 +5229,11 @@
           <w:numId w:val="2"/>
         </w:numPr>
       </w:pPr>
-      <w:bookmarkStart w:id="29" w:name="_Toc450206389"/>
+      <w:bookmarkStart w:id="31" w:name="_Toc450206389"/>
       <w:r>
         <w:t>Timer</w:t>
       </w:r>
-      <w:bookmarkEnd w:id="29"/>
+      <w:bookmarkEnd w:id="31"/>
     </w:p>
     <w:p>
       <w:r>
@@ -4679,7 +5301,7 @@
                     <pic:cNvPicPr/>
                   </pic:nvPicPr>
                   <pic:blipFill>
-                    <a:blip r:embed="rId21" cstate="print">
+                    <a:blip r:embed="rId22" cstate="print">
                       <a:extLst>
                         <a:ext uri="{28A0092B-C50C-407E-A947-70E740481C1C}">
                           <a14:useLocalDpi xmlns:a14="http://schemas.microsoft.com/office/drawing/2010/main" val="0"/>
@@ -4711,24 +5333,37 @@
         <w:pStyle w:val="Lgende"/>
         <w:jc w:val="center"/>
       </w:pPr>
-      <w:bookmarkStart w:id="30" w:name="_Ref449643991"/>
-      <w:bookmarkStart w:id="31" w:name="_Ref449643985"/>
+      <w:bookmarkStart w:id="32" w:name="_Ref449643985"/>
+      <w:bookmarkStart w:id="33" w:name="_Ref449643991"/>
       <w:r>
         <w:t xml:space="preserve">Figure </w:t>
       </w:r>
-      <w:fldSimple w:instr=" SEQ Figure \* ARABIC ">
-        <w:r>
-          <w:rPr>
-            <w:noProof/>
-          </w:rPr>
-          <w:t>7</w:t>
-        </w:r>
-      </w:fldSimple>
-      <w:bookmarkEnd w:id="30"/>
+      <w:r>
+        <w:fldChar w:fldCharType="begin"/>
+      </w:r>
+      <w:r>
+        <w:instrText xml:space="preserve"> SEQ Figure \* ARABIC </w:instrText>
+      </w:r>
+      <w:r>
+        <w:fldChar w:fldCharType="separate"/>
+      </w:r>
+      <w:r>
+        <w:rPr>
+          <w:noProof/>
+        </w:rPr>
+        <w:t>8</w:t>
+      </w:r>
+      <w:r>
+        <w:rPr>
+          <w:noProof/>
+        </w:rPr>
+        <w:fldChar w:fldCharType="end"/>
+      </w:r>
+      <w:bookmarkEnd w:id="33"/>
       <w:r>
         <w:t xml:space="preserve"> Délai vs Timer comparaison</w:t>
       </w:r>
-      <w:bookmarkEnd w:id="31"/>
+      <w:bookmarkEnd w:id="32"/>
     </w:p>
     <w:p>
       <w:pPr>
@@ -4738,12 +5373,12 @@
           <w:numId w:val="2"/>
         </w:numPr>
       </w:pPr>
-      <w:bookmarkStart w:id="32" w:name="_Toc450206390"/>
+      <w:bookmarkStart w:id="34" w:name="_Toc450206390"/>
       <w:r>
         <w:lastRenderedPageBreak/>
         <w:t>Mode Sleep</w:t>
       </w:r>
-      <w:bookmarkEnd w:id="32"/>
+      <w:bookmarkEnd w:id="34"/>
     </w:p>
     <w:p>
       <w:r>
@@ -4874,7 +5509,7 @@
                     </pic:cNvPicPr>
                   </pic:nvPicPr>
                   <pic:blipFill>
-                    <a:blip r:embed="rId22" cstate="print">
+                    <a:blip r:embed="rId23" cstate="print">
                       <a:extLst>
                         <a:ext uri="{28A0092B-C50C-407E-A947-70E740481C1C}">
                           <a14:useLocalDpi xmlns:a14="http://schemas.microsoft.com/office/drawing/2010/main" val="0"/>
@@ -4914,7 +5549,7 @@
           <w:lang w:val="en-US"/>
         </w:rPr>
       </w:pPr>
-      <w:bookmarkStart w:id="33" w:name="_Ref449889766"/>
+      <w:bookmarkStart w:id="35" w:name="_Ref449889766"/>
       <w:r>
         <w:rPr>
           <w:lang w:val="en-US"/>
@@ -4938,12 +5573,12 @@
           <w:noProof/>
           <w:lang w:val="en-US"/>
         </w:rPr>
-        <w:t>8</w:t>
+        <w:t>9</w:t>
       </w:r>
       <w:r>
         <w:fldChar w:fldCharType="end"/>
       </w:r>
-      <w:bookmarkEnd w:id="33"/>
+      <w:bookmarkEnd w:id="35"/>
       <w:r>
         <w:rPr>
           <w:lang w:val="en-US"/>
@@ -5044,12 +5679,12 @@
           <w:numId w:val="2"/>
         </w:numPr>
       </w:pPr>
-      <w:bookmarkStart w:id="34" w:name="_Toc450206391"/>
+      <w:bookmarkStart w:id="36" w:name="_Toc450206391"/>
       <w:r>
         <w:lastRenderedPageBreak/>
         <w:t>Accéléromètre</w:t>
       </w:r>
-      <w:bookmarkEnd w:id="34"/>
+      <w:bookmarkEnd w:id="36"/>
     </w:p>
     <w:p>
       <w:r>
@@ -5091,11 +5726,11 @@
           <w:numId w:val="2"/>
         </w:numPr>
       </w:pPr>
-      <w:bookmarkStart w:id="35" w:name="_Toc450206392"/>
+      <w:bookmarkStart w:id="37" w:name="_Toc450206392"/>
       <w:r>
         <w:t>Application Android</w:t>
       </w:r>
-      <w:bookmarkEnd w:id="35"/>
+      <w:bookmarkEnd w:id="37"/>
     </w:p>
     <w:p>
       <w:pPr>
@@ -5105,13 +5740,13 @@
           <w:numId w:val="2"/>
         </w:numPr>
       </w:pPr>
-      <w:bookmarkStart w:id="36" w:name="_Ref449890465"/>
-      <w:bookmarkStart w:id="37" w:name="_Toc450206393"/>
+      <w:bookmarkStart w:id="38" w:name="_Ref449890465"/>
+      <w:bookmarkStart w:id="39" w:name="_Toc450206393"/>
       <w:r>
         <w:t>Consommation</w:t>
       </w:r>
-      <w:bookmarkEnd w:id="36"/>
-      <w:bookmarkEnd w:id="37"/>
+      <w:bookmarkEnd w:id="38"/>
+      <w:bookmarkEnd w:id="39"/>
     </w:p>
     <w:p>
       <w:r>
@@ -5500,19 +6135,32 @@
         <w:pStyle w:val="Lgende"/>
         <w:jc w:val="center"/>
       </w:pPr>
-      <w:bookmarkStart w:id="38" w:name="_Ref449888370"/>
+      <w:bookmarkStart w:id="40" w:name="_Ref449888370"/>
       <w:r>
         <w:t xml:space="preserve">Tableau </w:t>
       </w:r>
-      <w:fldSimple w:instr=" SEQ Tableau \* ARABIC ">
-        <w:r>
-          <w:rPr>
-            <w:noProof/>
-          </w:rPr>
-          <w:t>1</w:t>
-        </w:r>
-      </w:fldSimple>
-      <w:bookmarkEnd w:id="38"/>
+      <w:r>
+        <w:fldChar w:fldCharType="begin"/>
+      </w:r>
+      <w:r>
+        <w:instrText xml:space="preserve"> SEQ Tableau \* ARABIC </w:instrText>
+      </w:r>
+      <w:r>
+        <w:fldChar w:fldCharType="separate"/>
+      </w:r>
+      <w:r>
+        <w:rPr>
+          <w:noProof/>
+        </w:rPr>
+        <w:t>1</w:t>
+      </w:r>
+      <w:r>
+        <w:rPr>
+          <w:noProof/>
+        </w:rPr>
+        <w:fldChar w:fldCharType="end"/>
+      </w:r>
+      <w:bookmarkEnd w:id="40"/>
       <w:r>
         <w:t xml:space="preserve"> </w:t>
       </w:r>
@@ -5770,19 +6418,32 @@
         <w:pStyle w:val="Lgende"/>
         <w:jc w:val="center"/>
       </w:pPr>
-      <w:bookmarkStart w:id="39" w:name="_Ref449888436"/>
+      <w:bookmarkStart w:id="41" w:name="_Ref449888436"/>
       <w:r>
         <w:t xml:space="preserve">Tableau </w:t>
       </w:r>
-      <w:fldSimple w:instr=" SEQ Tableau \* ARABIC ">
-        <w:r>
-          <w:rPr>
-            <w:noProof/>
-          </w:rPr>
-          <w:t>2</w:t>
-        </w:r>
-      </w:fldSimple>
-      <w:bookmarkEnd w:id="39"/>
+      <w:r>
+        <w:fldChar w:fldCharType="begin"/>
+      </w:r>
+      <w:r>
+        <w:instrText xml:space="preserve"> SEQ Tableau \* ARABIC </w:instrText>
+      </w:r>
+      <w:r>
+        <w:fldChar w:fldCharType="separate"/>
+      </w:r>
+      <w:r>
+        <w:rPr>
+          <w:noProof/>
+        </w:rPr>
+        <w:t>2</w:t>
+      </w:r>
+      <w:r>
+        <w:rPr>
+          <w:noProof/>
+        </w:rPr>
+        <w:fldChar w:fldCharType="end"/>
+      </w:r>
+      <w:bookmarkEnd w:id="41"/>
       <w:r>
         <w:t xml:space="preserve"> Consommation du prototype avec l'utilisation d'une fonction delay</w:t>
       </w:r>
@@ -6016,19 +6677,32 @@
         <w:pStyle w:val="Lgende"/>
         <w:jc w:val="center"/>
       </w:pPr>
-      <w:bookmarkStart w:id="40" w:name="_Ref449888567"/>
+      <w:bookmarkStart w:id="42" w:name="_Ref449888567"/>
       <w:r>
         <w:t xml:space="preserve">Tableau </w:t>
       </w:r>
-      <w:fldSimple w:instr=" SEQ Tableau \* ARABIC ">
-        <w:r>
-          <w:rPr>
-            <w:noProof/>
-          </w:rPr>
-          <w:t>3</w:t>
-        </w:r>
-      </w:fldSimple>
-      <w:bookmarkEnd w:id="40"/>
+      <w:r>
+        <w:fldChar w:fldCharType="begin"/>
+      </w:r>
+      <w:r>
+        <w:instrText xml:space="preserve"> SEQ Tableau \* ARABIC </w:instrText>
+      </w:r>
+      <w:r>
+        <w:fldChar w:fldCharType="separate"/>
+      </w:r>
+      <w:r>
+        <w:rPr>
+          <w:noProof/>
+        </w:rPr>
+        <w:t>3</w:t>
+      </w:r>
+      <w:r>
+        <w:rPr>
+          <w:noProof/>
+        </w:rPr>
+        <w:fldChar w:fldCharType="end"/>
+      </w:r>
+      <w:bookmarkEnd w:id="42"/>
       <w:r>
         <w:t xml:space="preserve"> Consommation du prototype avec l'utilisation d'un timer</w:t>
       </w:r>
@@ -6342,19 +7016,32 @@
         <w:pStyle w:val="Lgende"/>
         <w:jc w:val="center"/>
       </w:pPr>
-      <w:bookmarkStart w:id="41" w:name="_Ref449888625"/>
+      <w:bookmarkStart w:id="43" w:name="_Ref449888625"/>
       <w:r>
         <w:t xml:space="preserve">Tableau </w:t>
       </w:r>
-      <w:fldSimple w:instr=" SEQ Tableau \* ARABIC ">
-        <w:r>
-          <w:rPr>
-            <w:noProof/>
-          </w:rPr>
-          <w:t>4</w:t>
-        </w:r>
-      </w:fldSimple>
-      <w:bookmarkEnd w:id="41"/>
+      <w:r>
+        <w:fldChar w:fldCharType="begin"/>
+      </w:r>
+      <w:r>
+        <w:instrText xml:space="preserve"> SEQ Tableau \* ARABIC </w:instrText>
+      </w:r>
+      <w:r>
+        <w:fldChar w:fldCharType="separate"/>
+      </w:r>
+      <w:r>
+        <w:rPr>
+          <w:noProof/>
+        </w:rPr>
+        <w:t>4</w:t>
+      </w:r>
+      <w:r>
+        <w:rPr>
+          <w:noProof/>
+        </w:rPr>
+        <w:fldChar w:fldCharType="end"/>
+      </w:r>
+      <w:bookmarkEnd w:id="43"/>
       <w:r>
         <w:t xml:space="preserve"> Durée de vie d'une batterie CR1632</w:t>
       </w:r>
@@ -6717,19 +7404,32 @@
         <w:pStyle w:val="Lgende"/>
         <w:jc w:val="center"/>
       </w:pPr>
-      <w:bookmarkStart w:id="42" w:name="_Ref449888724"/>
+      <w:bookmarkStart w:id="44" w:name="_Ref449888724"/>
       <w:r>
         <w:t xml:space="preserve">Tableau </w:t>
       </w:r>
-      <w:fldSimple w:instr=" SEQ Tableau \* ARABIC ">
-        <w:r>
-          <w:rPr>
-            <w:noProof/>
-          </w:rPr>
-          <w:t>5</w:t>
-        </w:r>
-      </w:fldSimple>
-      <w:bookmarkEnd w:id="42"/>
+      <w:r>
+        <w:fldChar w:fldCharType="begin"/>
+      </w:r>
+      <w:r>
+        <w:instrText xml:space="preserve"> SEQ Tableau \* ARABIC </w:instrText>
+      </w:r>
+      <w:r>
+        <w:fldChar w:fldCharType="separate"/>
+      </w:r>
+      <w:r>
+        <w:rPr>
+          <w:noProof/>
+        </w:rPr>
+        <w:t>5</w:t>
+      </w:r>
+      <w:r>
+        <w:rPr>
+          <w:noProof/>
+        </w:rPr>
+        <w:fldChar w:fldCharType="end"/>
+      </w:r>
+      <w:bookmarkEnd w:id="44"/>
       <w:r>
         <w:t xml:space="preserve"> Durée de vie d'une batterie CR1632 avec LED rouge et d'une batterie CR2032 dans le cas d'un clignotement vert</w:t>
       </w:r>
@@ -6761,12 +7461,12 @@
           <w:numId w:val="2"/>
         </w:numPr>
       </w:pPr>
-      <w:bookmarkStart w:id="43" w:name="_Toc450206394"/>
+      <w:bookmarkStart w:id="45" w:name="_Toc450206394"/>
       <w:r>
         <w:lastRenderedPageBreak/>
         <w:t>Conclusion</w:t>
       </w:r>
-      <w:bookmarkEnd w:id="43"/>
+      <w:bookmarkEnd w:id="45"/>
     </w:p>
     <w:p>
       <w:pPr>
@@ -6933,7 +7633,7 @@
           <w:numId w:val="2"/>
         </w:numPr>
       </w:pPr>
-      <w:bookmarkStart w:id="44" w:name="_Toc450206395"/>
+      <w:bookmarkStart w:id="46" w:name="_Toc450206395"/>
       <w:r>
         <w:lastRenderedPageBreak/>
         <w:t>B</w:t>
@@ -6941,7 +7641,7 @@
       <w:r>
         <w:t>ibliographie</w:t>
       </w:r>
-      <w:bookmarkEnd w:id="44"/>
+      <w:bookmarkEnd w:id="46"/>
     </w:p>
     <w:tbl>
       <w:tblPr>
@@ -6978,14 +7678,27 @@
             <w:r>
               <w:t xml:space="preserve">[ </w:t>
             </w:r>
-            <w:fldSimple w:instr=" SEQ [_ \* ARABIC ">
-              <w:r>
-                <w:rPr>
-                  <w:noProof/>
-                </w:rPr>
-                <w:t>1</w:t>
-              </w:r>
-            </w:fldSimple>
+            <w:r>
+              <w:fldChar w:fldCharType="begin"/>
+            </w:r>
+            <w:r>
+              <w:instrText xml:space="preserve"> SEQ [_ \* ARABIC </w:instrText>
+            </w:r>
+            <w:r>
+              <w:fldChar w:fldCharType="separate"/>
+            </w:r>
+            <w:r>
+              <w:rPr>
+                <w:noProof/>
+              </w:rPr>
+              <w:t>1</w:t>
+            </w:r>
+            <w:r>
+              <w:rPr>
+                <w:noProof/>
+              </w:rPr>
+              <w:fldChar w:fldCharType="end"/>
+            </w:r>
             <w:r>
               <w:t xml:space="preserve"> ]</w:t>
             </w:r>
@@ -7052,8 +7765,8 @@
       </w:r>
     </w:p>
     <w:sectPr>
-      <w:headerReference w:type="first" r:id="rId23"/>
-      <w:footerReference w:type="first" r:id="rId24"/>
+      <w:headerReference w:type="first" r:id="rId24"/>
+      <w:footerReference w:type="first" r:id="rId25"/>
       <w:pgSz w:w="11906" w:h="16838"/>
       <w:pgMar w:top="1418" w:right="1418" w:bottom="1418" w:left="1418" w:header="709" w:footer="709" w:gutter="0"/>
       <w:pgNumType w:start="1"/>
@@ -7066,7 +7779,7 @@
 </file>
 
 <file path=word/endnotes.xml><?xml version="1.0" encoding="utf-8"?>
-<w:endnotes xmlns:wpc="http://schemas.microsoft.com/office/word/2010/wordprocessingCanvas" xmlns:cx="http://schemas.microsoft.com/office/drawing/2014/chartex" xmlns:cx1="http://schemas.microsoft.com/office/drawing/2015/9/8/chartex" xmlns:mc="http://schemas.openxmlformats.org/markup-compatibility/2006" xmlns:o="urn:schemas-microsoft-com:office:office" xmlns:r="http://schemas.openxmlformats.org/officeDocument/2006/relationships" xmlns:m="http://schemas.openxmlformats.org/officeDocument/2006/math" xmlns:v="urn:schemas-microsoft-com:vml" xmlns:wp14="http://schemas.microsoft.com/office/word/2010/wordprocessingDrawing" xmlns:wp="http://schemas.openxmlformats.org/drawingml/2006/wordprocessingDrawing" xmlns:w10="urn:schemas-microsoft-com:office:word" xmlns:w="http://schemas.openxmlformats.org/wordprocessingml/2006/main" xmlns:w14="http://schemas.microsoft.com/office/word/2010/wordml" xmlns:w15="http://schemas.microsoft.com/office/word/2012/wordml" xmlns:w16se="http://schemas.microsoft.com/office/word/2015/wordml/symex" xmlns:wpg="http://schemas.microsoft.com/office/word/2010/wordprocessingGroup" xmlns:wpi="http://schemas.microsoft.com/office/word/2010/wordprocessingInk" xmlns:wne="http://schemas.microsoft.com/office/word/2006/wordml" xmlns:wps="http://schemas.microsoft.com/office/word/2010/wordprocessingShape" mc:Ignorable="w14 w15 w16se wp14">
+<w:endnotes xmlns:wpc="http://schemas.microsoft.com/office/word/2010/wordprocessingCanvas" xmlns:mc="http://schemas.openxmlformats.org/markup-compatibility/2006" xmlns:o="urn:schemas-microsoft-com:office:office" xmlns:r="http://schemas.openxmlformats.org/officeDocument/2006/relationships" xmlns:m="http://schemas.openxmlformats.org/officeDocument/2006/math" xmlns:v="urn:schemas-microsoft-com:vml" xmlns:wp14="http://schemas.microsoft.com/office/word/2010/wordprocessingDrawing" xmlns:wp="http://schemas.openxmlformats.org/drawingml/2006/wordprocessingDrawing" xmlns:w10="urn:schemas-microsoft-com:office:word" xmlns:w="http://schemas.openxmlformats.org/wordprocessingml/2006/main" xmlns:w14="http://schemas.microsoft.com/office/word/2010/wordml" xmlns:w15="http://schemas.microsoft.com/office/word/2012/wordml" xmlns:wpg="http://schemas.microsoft.com/office/word/2010/wordprocessingGroup" xmlns:wpi="http://schemas.microsoft.com/office/word/2010/wordprocessingInk" xmlns:wne="http://schemas.microsoft.com/office/word/2006/wordml" xmlns:wps="http://schemas.microsoft.com/office/word/2010/wordprocessingShape" mc:Ignorable="w14 w15 wp14">
   <w:endnote w:type="separator" w:id="-1">
     <w:p>
       <w:pPr>
@@ -7091,7 +7804,7 @@
 </file>
 
 <file path=word/footer1.xml><?xml version="1.0" encoding="utf-8"?>
-<w:ftr xmlns:wpc="http://schemas.microsoft.com/office/word/2010/wordprocessingCanvas" xmlns:cx="http://schemas.microsoft.com/office/drawing/2014/chartex" xmlns:cx1="http://schemas.microsoft.com/office/drawing/2015/9/8/chartex" xmlns:mc="http://schemas.openxmlformats.org/markup-compatibility/2006" xmlns:o="urn:schemas-microsoft-com:office:office" xmlns:r="http://schemas.openxmlformats.org/officeDocument/2006/relationships" xmlns:m="http://schemas.openxmlformats.org/officeDocument/2006/math" xmlns:v="urn:schemas-microsoft-com:vml" xmlns:wp14="http://schemas.microsoft.com/office/word/2010/wordprocessingDrawing" xmlns:wp="http://schemas.openxmlformats.org/drawingml/2006/wordprocessingDrawing" xmlns:w10="urn:schemas-microsoft-com:office:word" xmlns:w="http://schemas.openxmlformats.org/wordprocessingml/2006/main" xmlns:w14="http://schemas.microsoft.com/office/word/2010/wordml" xmlns:w15="http://schemas.microsoft.com/office/word/2012/wordml" xmlns:w16se="http://schemas.microsoft.com/office/word/2015/wordml/symex" xmlns:wpg="http://schemas.microsoft.com/office/word/2010/wordprocessingGroup" xmlns:wpi="http://schemas.microsoft.com/office/word/2010/wordprocessingInk" xmlns:wne="http://schemas.microsoft.com/office/word/2006/wordml" xmlns:wps="http://schemas.microsoft.com/office/word/2010/wordprocessingShape" mc:Ignorable="w14 w15 w16se wp14">
+<w:ftr xmlns:wpc="http://schemas.microsoft.com/office/word/2010/wordprocessingCanvas" xmlns:mc="http://schemas.openxmlformats.org/markup-compatibility/2006" xmlns:o="urn:schemas-microsoft-com:office:office" xmlns:r="http://schemas.openxmlformats.org/officeDocument/2006/relationships" xmlns:m="http://schemas.openxmlformats.org/officeDocument/2006/math" xmlns:v="urn:schemas-microsoft-com:vml" xmlns:wp14="http://schemas.microsoft.com/office/word/2010/wordprocessingDrawing" xmlns:wp="http://schemas.openxmlformats.org/drawingml/2006/wordprocessingDrawing" xmlns:w10="urn:schemas-microsoft-com:office:word" xmlns:w="http://schemas.openxmlformats.org/wordprocessingml/2006/main" xmlns:w14="http://schemas.microsoft.com/office/word/2010/wordml" xmlns:w15="http://schemas.microsoft.com/office/word/2012/wordml" xmlns:wpg="http://schemas.microsoft.com/office/word/2010/wordprocessingGroup" xmlns:wpi="http://schemas.microsoft.com/office/word/2010/wordprocessingInk" xmlns:wne="http://schemas.microsoft.com/office/word/2006/wordml" xmlns:wps="http://schemas.microsoft.com/office/word/2010/wordprocessingShape" mc:Ignorable="w14 w15 wp14">
   <w:p>
     <w:pPr>
       <w:pStyle w:val="Pieddepage"/>
@@ -7112,7 +7825,7 @@
 </file>
 
 <file path=word/footer2.xml><?xml version="1.0" encoding="utf-8"?>
-<w:ftr xmlns:wpc="http://schemas.microsoft.com/office/word/2010/wordprocessingCanvas" xmlns:cx="http://schemas.microsoft.com/office/drawing/2014/chartex" xmlns:cx1="http://schemas.microsoft.com/office/drawing/2015/9/8/chartex" xmlns:mc="http://schemas.openxmlformats.org/markup-compatibility/2006" xmlns:o="urn:schemas-microsoft-com:office:office" xmlns:r="http://schemas.openxmlformats.org/officeDocument/2006/relationships" xmlns:m="http://schemas.openxmlformats.org/officeDocument/2006/math" xmlns:v="urn:schemas-microsoft-com:vml" xmlns:wp14="http://schemas.microsoft.com/office/word/2010/wordprocessingDrawing" xmlns:wp="http://schemas.openxmlformats.org/drawingml/2006/wordprocessingDrawing" xmlns:w10="urn:schemas-microsoft-com:office:word" xmlns:w="http://schemas.openxmlformats.org/wordprocessingml/2006/main" xmlns:w14="http://schemas.microsoft.com/office/word/2010/wordml" xmlns:w15="http://schemas.microsoft.com/office/word/2012/wordml" xmlns:w16se="http://schemas.microsoft.com/office/word/2015/wordml/symex" xmlns:wpg="http://schemas.microsoft.com/office/word/2010/wordprocessingGroup" xmlns:wpi="http://schemas.microsoft.com/office/word/2010/wordprocessingInk" xmlns:wne="http://schemas.microsoft.com/office/word/2006/wordml" xmlns:wps="http://schemas.microsoft.com/office/word/2010/wordprocessingShape" mc:Ignorable="w14 w15 w16se wp14">
+<w:ftr xmlns:wpc="http://schemas.microsoft.com/office/word/2010/wordprocessingCanvas" xmlns:mc="http://schemas.openxmlformats.org/markup-compatibility/2006" xmlns:o="urn:schemas-microsoft-com:office:office" xmlns:r="http://schemas.openxmlformats.org/officeDocument/2006/relationships" xmlns:m="http://schemas.openxmlformats.org/officeDocument/2006/math" xmlns:v="urn:schemas-microsoft-com:vml" xmlns:wp14="http://schemas.microsoft.com/office/word/2010/wordprocessingDrawing" xmlns:wp="http://schemas.openxmlformats.org/drawingml/2006/wordprocessingDrawing" xmlns:w10="urn:schemas-microsoft-com:office:word" xmlns:w="http://schemas.openxmlformats.org/wordprocessingml/2006/main" xmlns:w14="http://schemas.microsoft.com/office/word/2010/wordml" xmlns:w15="http://schemas.microsoft.com/office/word/2012/wordml" xmlns:wpg="http://schemas.microsoft.com/office/word/2010/wordprocessingGroup" xmlns:wpi="http://schemas.microsoft.com/office/word/2010/wordprocessingInk" xmlns:wne="http://schemas.microsoft.com/office/word/2006/wordml" xmlns:wps="http://schemas.microsoft.com/office/word/2010/wordprocessingShape" mc:Ignorable="w14 w15 wp14">
   <w:p>
     <w:pPr>
       <w:pStyle w:val="Pieddepage"/>
@@ -7130,7 +7843,6 @@
           <w:docPartUnique/>
         </w:docPartObj>
       </w:sdtPr>
-      <w:sdtEndPr/>
       <w:sdtContent>
         <w:r>
           <w:rPr>
@@ -7298,10 +8010,10 @@
             </mc:Choice>
             <mc:Fallback>
               <w:pict>
-                <v:group w14:anchorId="005492BB" id="Groupe 19" o:spid="_x0000_s1026" style="position:absolute;left:0;text-align:left;margin-left:0;margin-top:0;width:36pt;height:27.4pt;z-index:251661312;mso-position-horizontal:center;mso-position-horizontal-relative:right-margin-area;mso-position-vertical:center;mso-position-vertical-relative:bottom-margin-area" coordorigin="10104,14464" coordsize="720,548" o:gfxdata="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">
-                  <v:rect id="Rectangle 20" o:spid="_x0000_s1027" style="position:absolute;left:10190;top:14378;width:548;height:720;rotation:-6319877fd;visibility:visible;mso-wrap-style:square;v-text-anchor:top" o:gfxdata="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" strokecolor="#737373"/>
-                  <v:rect id="Rectangle 21" o:spid="_x0000_s1028" style="position:absolute;left:10190;top:14378;width:548;height:720;rotation:-5392142fd;visibility:visible;mso-wrap-style:square;v-text-anchor:top" o:gfxdata="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" strokecolor="#737373"/>
-                  <v:rect id="Rectangle 22" o:spid="_x0000_s1029" style="position:absolute;left:10190;top:14378;width:548;height:720;rotation:-90;visibility:visible;mso-wrap-style:square;v-text-anchor:top" o:gfxdata="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" strokecolor="#737373">
+                <v:group w14:anchorId="269D8F75" id="Groupe 19" o:spid="_x0000_s1027" style="position:absolute;left:0;text-align:left;margin-left:0;margin-top:0;width:36pt;height:27.4pt;z-index:251661312;mso-position-horizontal:center;mso-position-horizontal-relative:right-margin-area;mso-position-vertical:center;mso-position-vertical-relative:bottom-margin-area" coordorigin="10104,14464" coordsize="720,548" o:gfxdata="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">
+                  <v:rect id="Rectangle 20" o:spid="_x0000_s1028" style="position:absolute;left:10190;top:14378;width:548;height:720;rotation:-6319877fd;visibility:visible;mso-wrap-style:square;v-text-anchor:top" o:gfxdata="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" strokecolor="#737373"/>
+                  <v:rect id="Rectangle 21" o:spid="_x0000_s1029" style="position:absolute;left:10190;top:14378;width:548;height:720;rotation:-5392142fd;visibility:visible;mso-wrap-style:square;v-text-anchor:top" o:gfxdata="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" strokecolor="#737373"/>
+                  <v:rect id="Rectangle 22" o:spid="_x0000_s1030" style="position:absolute;left:10190;top:14378;width:548;height:720;rotation:-90;visibility:visible;mso-wrap-style:square;v-text-anchor:top" o:gfxdata="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" strokecolor="#737373">
                     <v:textbox>
                       <w:txbxContent>
                         <w:p>
@@ -7345,7 +8057,7 @@
 </file>
 
 <file path=word/footer3.xml><?xml version="1.0" encoding="utf-8"?>
-<w:ftr xmlns:wpc="http://schemas.microsoft.com/office/word/2010/wordprocessingCanvas" xmlns:cx="http://schemas.microsoft.com/office/drawing/2014/chartex" xmlns:cx1="http://schemas.microsoft.com/office/drawing/2015/9/8/chartex" xmlns:mc="http://schemas.openxmlformats.org/markup-compatibility/2006" xmlns:o="urn:schemas-microsoft-com:office:office" xmlns:r="http://schemas.openxmlformats.org/officeDocument/2006/relationships" xmlns:m="http://schemas.openxmlformats.org/officeDocument/2006/math" xmlns:v="urn:schemas-microsoft-com:vml" xmlns:wp14="http://schemas.microsoft.com/office/word/2010/wordprocessingDrawing" xmlns:wp="http://schemas.openxmlformats.org/drawingml/2006/wordprocessingDrawing" xmlns:w10="urn:schemas-microsoft-com:office:word" xmlns:w="http://schemas.openxmlformats.org/wordprocessingml/2006/main" xmlns:w14="http://schemas.microsoft.com/office/word/2010/wordml" xmlns:w15="http://schemas.microsoft.com/office/word/2012/wordml" xmlns:w16se="http://schemas.microsoft.com/office/word/2015/wordml/symex" xmlns:wpg="http://schemas.microsoft.com/office/word/2010/wordprocessingGroup" xmlns:wpi="http://schemas.microsoft.com/office/word/2010/wordprocessingInk" xmlns:wne="http://schemas.microsoft.com/office/word/2006/wordml" xmlns:wps="http://schemas.microsoft.com/office/word/2010/wordprocessingShape" mc:Ignorable="w14 w15 w16se wp14">
+<w:ftr xmlns:wpc="http://schemas.microsoft.com/office/word/2010/wordprocessingCanvas" xmlns:mc="http://schemas.openxmlformats.org/markup-compatibility/2006" xmlns:o="urn:schemas-microsoft-com:office:office" xmlns:r="http://schemas.openxmlformats.org/officeDocument/2006/relationships" xmlns:m="http://schemas.openxmlformats.org/officeDocument/2006/math" xmlns:v="urn:schemas-microsoft-com:vml" xmlns:wp14="http://schemas.microsoft.com/office/word/2010/wordprocessingDrawing" xmlns:wp="http://schemas.openxmlformats.org/drawingml/2006/wordprocessingDrawing" xmlns:w10="urn:schemas-microsoft-com:office:word" xmlns:w="http://schemas.openxmlformats.org/wordprocessingml/2006/main" xmlns:w14="http://schemas.microsoft.com/office/word/2010/wordml" xmlns:w15="http://schemas.microsoft.com/office/word/2012/wordml" xmlns:wpg="http://schemas.microsoft.com/office/word/2010/wordprocessingGroup" xmlns:wpi="http://schemas.microsoft.com/office/word/2010/wordprocessingInk" xmlns:wne="http://schemas.microsoft.com/office/word/2006/wordml" xmlns:wps="http://schemas.microsoft.com/office/word/2010/wordprocessingShape" mc:Ignorable="w14 w15 wp14">
   <w:sdt>
     <w:sdtPr>
       <w:id w:val="1474183467"/>
@@ -7354,7 +8066,6 @@
         <w:docPartUnique/>
       </w:docPartObj>
     </w:sdtPr>
-    <w:sdtEndPr/>
     <w:sdtContent>
       <w:p>
         <w:pPr>
@@ -7397,7 +8108,7 @@
 </file>
 
 <file path=word/footnotes.xml><?xml version="1.0" encoding="utf-8"?>
-<w:footnotes xmlns:wpc="http://schemas.microsoft.com/office/word/2010/wordprocessingCanvas" xmlns:cx="http://schemas.microsoft.com/office/drawing/2014/chartex" xmlns:cx1="http://schemas.microsoft.com/office/drawing/2015/9/8/chartex" xmlns:mc="http://schemas.openxmlformats.org/markup-compatibility/2006" xmlns:o="urn:schemas-microsoft-com:office:office" xmlns:r="http://schemas.openxmlformats.org/officeDocument/2006/relationships" xmlns:m="http://schemas.openxmlformats.org/officeDocument/2006/math" xmlns:v="urn:schemas-microsoft-com:vml" xmlns:wp14="http://schemas.microsoft.com/office/word/2010/wordprocessingDrawing" xmlns:wp="http://schemas.openxmlformats.org/drawingml/2006/wordprocessingDrawing" xmlns:w10="urn:schemas-microsoft-com:office:word" xmlns:w="http://schemas.openxmlformats.org/wordprocessingml/2006/main" xmlns:w14="http://schemas.microsoft.com/office/word/2010/wordml" xmlns:w15="http://schemas.microsoft.com/office/word/2012/wordml" xmlns:w16se="http://schemas.microsoft.com/office/word/2015/wordml/symex" xmlns:wpg="http://schemas.microsoft.com/office/word/2010/wordprocessingGroup" xmlns:wpi="http://schemas.microsoft.com/office/word/2010/wordprocessingInk" xmlns:wne="http://schemas.microsoft.com/office/word/2006/wordml" xmlns:wps="http://schemas.microsoft.com/office/word/2010/wordprocessingShape" mc:Ignorable="w14 w15 w16se wp14">
+<w:footnotes xmlns:wpc="http://schemas.microsoft.com/office/word/2010/wordprocessingCanvas" xmlns:mc="http://schemas.openxmlformats.org/markup-compatibility/2006" xmlns:o="urn:schemas-microsoft-com:office:office" xmlns:r="http://schemas.openxmlformats.org/officeDocument/2006/relationships" xmlns:m="http://schemas.openxmlformats.org/officeDocument/2006/math" xmlns:v="urn:schemas-microsoft-com:vml" xmlns:wp14="http://schemas.microsoft.com/office/word/2010/wordprocessingDrawing" xmlns:wp="http://schemas.openxmlformats.org/drawingml/2006/wordprocessingDrawing" xmlns:w10="urn:schemas-microsoft-com:office:word" xmlns:w="http://schemas.openxmlformats.org/wordprocessingml/2006/main" xmlns:w14="http://schemas.microsoft.com/office/word/2010/wordml" xmlns:w15="http://schemas.microsoft.com/office/word/2012/wordml" xmlns:wpg="http://schemas.microsoft.com/office/word/2010/wordprocessingGroup" xmlns:wpi="http://schemas.microsoft.com/office/word/2010/wordprocessingInk" xmlns:wne="http://schemas.microsoft.com/office/word/2006/wordml" xmlns:wps="http://schemas.microsoft.com/office/word/2010/wordprocessingShape" mc:Ignorable="w14 w15 wp14">
   <w:footnote w:type="separator" w:id="-1">
     <w:p>
       <w:pPr>
@@ -7572,7 +8283,7 @@
 </file>
 
 <file path=word/header1.xml><?xml version="1.0" encoding="utf-8"?>
-<w:hdr xmlns:wpc="http://schemas.microsoft.com/office/word/2010/wordprocessingCanvas" xmlns:cx="http://schemas.microsoft.com/office/drawing/2014/chartex" xmlns:cx1="http://schemas.microsoft.com/office/drawing/2015/9/8/chartex" xmlns:mc="http://schemas.openxmlformats.org/markup-compatibility/2006" xmlns:o="urn:schemas-microsoft-com:office:office" xmlns:r="http://schemas.openxmlformats.org/officeDocument/2006/relationships" xmlns:m="http://schemas.openxmlformats.org/officeDocument/2006/math" xmlns:v="urn:schemas-microsoft-com:vml" xmlns:wp14="http://schemas.microsoft.com/office/word/2010/wordprocessingDrawing" xmlns:wp="http://schemas.openxmlformats.org/drawingml/2006/wordprocessingDrawing" xmlns:w10="urn:schemas-microsoft-com:office:word" xmlns:w="http://schemas.openxmlformats.org/wordprocessingml/2006/main" xmlns:w14="http://schemas.microsoft.com/office/word/2010/wordml" xmlns:w15="http://schemas.microsoft.com/office/word/2012/wordml" xmlns:w16se="http://schemas.microsoft.com/office/word/2015/wordml/symex" xmlns:wpg="http://schemas.microsoft.com/office/word/2010/wordprocessingGroup" xmlns:wpi="http://schemas.microsoft.com/office/word/2010/wordprocessingInk" xmlns:wne="http://schemas.microsoft.com/office/word/2006/wordml" xmlns:wps="http://schemas.microsoft.com/office/word/2010/wordprocessingShape" mc:Ignorable="w14 w15 w16se wp14">
+<w:hdr xmlns:wpc="http://schemas.microsoft.com/office/word/2010/wordprocessingCanvas" xmlns:mc="http://schemas.openxmlformats.org/markup-compatibility/2006" xmlns:o="urn:schemas-microsoft-com:office:office" xmlns:r="http://schemas.openxmlformats.org/officeDocument/2006/relationships" xmlns:m="http://schemas.openxmlformats.org/officeDocument/2006/math" xmlns:v="urn:schemas-microsoft-com:vml" xmlns:wp14="http://schemas.microsoft.com/office/word/2010/wordprocessingDrawing" xmlns:wp="http://schemas.openxmlformats.org/drawingml/2006/wordprocessingDrawing" xmlns:w10="urn:schemas-microsoft-com:office:word" xmlns:w="http://schemas.openxmlformats.org/wordprocessingml/2006/main" xmlns:w14="http://schemas.microsoft.com/office/word/2010/wordml" xmlns:w15="http://schemas.microsoft.com/office/word/2012/wordml" xmlns:wpg="http://schemas.microsoft.com/office/word/2010/wordprocessingGroup" xmlns:wpi="http://schemas.microsoft.com/office/word/2010/wordprocessingInk" xmlns:wne="http://schemas.microsoft.com/office/word/2006/wordml" xmlns:wps="http://schemas.microsoft.com/office/word/2010/wordprocessingShape" mc:Ignorable="w14 w15 wp14">
   <w:p>
     <w:pPr>
       <w:pStyle w:val="En-tte"/>
@@ -7582,7 +8293,7 @@
 </file>
 
 <file path=word/numbering.xml><?xml version="1.0" encoding="utf-8"?>
-<w:numbering xmlns:wpc="http://schemas.microsoft.com/office/word/2010/wordprocessingCanvas" xmlns:cx="http://schemas.microsoft.com/office/drawing/2014/chartex" xmlns:cx1="http://schemas.microsoft.com/office/drawing/2015/9/8/chartex" xmlns:mc="http://schemas.openxmlformats.org/markup-compatibility/2006" xmlns:o="urn:schemas-microsoft-com:office:office" xmlns:r="http://schemas.openxmlformats.org/officeDocument/2006/relationships" xmlns:m="http://schemas.openxmlformats.org/officeDocument/2006/math" xmlns:v="urn:schemas-microsoft-com:vml" xmlns:wp14="http://schemas.microsoft.com/office/word/2010/wordprocessingDrawing" xmlns:wp="http://schemas.openxmlformats.org/drawingml/2006/wordprocessingDrawing" xmlns:w10="urn:schemas-microsoft-com:office:word" xmlns:w="http://schemas.openxmlformats.org/wordprocessingml/2006/main" xmlns:w14="http://schemas.microsoft.com/office/word/2010/wordml" xmlns:w15="http://schemas.microsoft.com/office/word/2012/wordml" xmlns:w16se="http://schemas.microsoft.com/office/word/2015/wordml/symex" xmlns:wpg="http://schemas.microsoft.com/office/word/2010/wordprocessingGroup" xmlns:wpi="http://schemas.microsoft.com/office/word/2010/wordprocessingInk" xmlns:wne="http://schemas.microsoft.com/office/word/2006/wordml" xmlns:wps="http://schemas.microsoft.com/office/word/2010/wordprocessingShape" mc:Ignorable="w14 w15 w16se wp14">
+<w:numbering xmlns:wpc="http://schemas.microsoft.com/office/word/2010/wordprocessingCanvas" xmlns:mc="http://schemas.openxmlformats.org/markup-compatibility/2006" xmlns:o="urn:schemas-microsoft-com:office:office" xmlns:r="http://schemas.openxmlformats.org/officeDocument/2006/relationships" xmlns:m="http://schemas.openxmlformats.org/officeDocument/2006/math" xmlns:v="urn:schemas-microsoft-com:vml" xmlns:wp14="http://schemas.microsoft.com/office/word/2010/wordprocessingDrawing" xmlns:wp="http://schemas.openxmlformats.org/drawingml/2006/wordprocessingDrawing" xmlns:w10="urn:schemas-microsoft-com:office:word" xmlns:w="http://schemas.openxmlformats.org/wordprocessingml/2006/main" xmlns:w14="http://schemas.microsoft.com/office/word/2010/wordml" xmlns:w15="http://schemas.microsoft.com/office/word/2012/wordml" xmlns:wpg="http://schemas.microsoft.com/office/word/2010/wordprocessingGroup" xmlns:wpi="http://schemas.microsoft.com/office/word/2010/wordprocessingInk" xmlns:wne="http://schemas.microsoft.com/office/word/2006/wordml" xmlns:wps="http://schemas.microsoft.com/office/word/2010/wordprocessingShape" mc:Ignorable="w14 w15 wp14">
   <w:abstractNum w:abstractNumId="0" w15:restartNumberingAfterBreak="0">
     <w:nsid w:val="030B67D2"/>
     <w:multiLevelType w:val="hybridMultilevel"/>
@@ -9151,7 +9862,7 @@
 </file>
 
 <file path=word/styles.xml><?xml version="1.0" encoding="utf-8"?>
-<w:styles xmlns:mc="http://schemas.openxmlformats.org/markup-compatibility/2006" xmlns:r="http://schemas.openxmlformats.org/officeDocument/2006/relationships" xmlns:w="http://schemas.openxmlformats.org/wordprocessingml/2006/main" xmlns:w14="http://schemas.microsoft.com/office/word/2010/wordml" xmlns:w15="http://schemas.microsoft.com/office/word/2012/wordml" xmlns:w16se="http://schemas.microsoft.com/office/word/2015/wordml/symex" mc:Ignorable="w14 w15 w16se">
+<w:styles xmlns:mc="http://schemas.openxmlformats.org/markup-compatibility/2006" xmlns:r="http://schemas.openxmlformats.org/officeDocument/2006/relationships" xmlns:w="http://schemas.openxmlformats.org/wordprocessingml/2006/main" xmlns:w14="http://schemas.microsoft.com/office/word/2010/wordml" xmlns:w15="http://schemas.microsoft.com/office/word/2012/wordml" mc:Ignorable="w14 w15">
   <w:docDefaults>
     <w:rPrDefault>
       <w:rPr>
@@ -10823,7 +11534,7 @@
 </file>
 
 <file path=customXml/itemProps1.xml><?xml version="1.0" encoding="utf-8"?>
-<ds:datastoreItem xmlns:ds="http://schemas.openxmlformats.org/officeDocument/2006/customXml" ds:itemID="{25C91665-1161-4AA2-BBC0-BED2CAE5DF34}">
+<ds:datastoreItem xmlns:ds="http://schemas.openxmlformats.org/officeDocument/2006/customXml" ds:itemID="{E812C382-E1E6-4EF3-BB2B-7E27972F62DB}">
   <ds:schemaRefs>
     <ds:schemaRef ds:uri="http://schemas.openxmlformats.org/officeDocument/2006/bibliography"/>
   </ds:schemaRefs>

</xml_diff>